<commit_message>
Add UserManagement with Admin option in user object
</commit_message>
<xml_diff>
--- a/Documentation/Cahier des charges.docx
+++ b/Documentation/Cahier des charges.docx
@@ -4,80 +4,6 @@
   <w:body>
     <w:p>
       <w:pPr>
-        <w:jc w:val="center"/>
-        <w:rPr>
-          <w:sz w:val="36"/>
-          <w:szCs w:val="36"/>
-        </w:rPr>
-      </w:pPr>
-      <w:bookmarkStart w:id="0" w:name="_Toc294250833"/>
-      <w:r>
-        <w:rPr>
-          <w:sz w:val="36"/>
-          <w:szCs w:val="36"/>
-        </w:rPr>
-        <w:t>Réalisation en milieu professionnel</w:t>
-      </w:r>
-    </w:p>
-    <w:p>
-      <w:pPr>
-        <w:jc w:val="center"/>
-        <w:rPr>
-          <w:sz w:val="24"/>
-          <w:szCs w:val="24"/>
-        </w:rPr>
-      </w:pPr>
-      <w:r>
-        <w:rPr>
-          <w:sz w:val="24"/>
-          <w:szCs w:val="24"/>
-        </w:rPr>
-        <w:t>SIO SLAM 202</w:t>
-      </w:r>
-      <w:r>
-        <w:rPr>
-          <w:sz w:val="24"/>
-          <w:szCs w:val="24"/>
-        </w:rPr>
-        <w:t>1</w:t>
-      </w:r>
-      <w:r>
-        <w:rPr>
-          <w:sz w:val="24"/>
-          <w:szCs w:val="24"/>
-        </w:rPr>
-        <w:t>-202</w:t>
-      </w:r>
-      <w:r>
-        <w:rPr>
-          <w:sz w:val="24"/>
-          <w:szCs w:val="24"/>
-        </w:rPr>
-        <w:t>3</w:t>
-      </w:r>
-    </w:p>
-    <w:p>
-      <w:pPr>
-        <w:jc w:val="center"/>
-        <w:rPr>
-          <w:sz w:val="24"/>
-          <w:szCs w:val="24"/>
-        </w:rPr>
-      </w:pPr>
-    </w:p>
-    <w:p>
-      <w:pPr>
-        <w:jc w:val="center"/>
-        <w:rPr>
-          <w:sz w:val="24"/>
-          <w:szCs w:val="24"/>
-        </w:rPr>
-      </w:pPr>
-    </w:p>
-    <w:p/>
-    <w:bookmarkEnd w:id="0"/>
-    <w:p>
-      <w:pPr>
         <w:jc w:val="both"/>
         <w:rPr>
           <w:rFonts w:ascii="Calibri" w:hAnsi="Calibri" w:cs="Calibri"/>
@@ -406,7 +332,31 @@
         <w:rPr>
           <w:rFonts w:ascii="Calibri" w:hAnsi="Calibri" w:cs="Calibri"/>
         </w:rPr>
-        <w:t>Attribution des tickets : Les tickets sont assignés aux membres de l'équipe de support ou de service compétents en fonction de leurs compétences, de leur charge de travail ou d'autres critères définis.</w:t>
+        <w:t xml:space="preserve">Suivi et priorisation : Chaque ticket </w:t>
+      </w:r>
+      <w:r>
+        <w:rPr>
+          <w:rFonts w:ascii="Calibri" w:hAnsi="Calibri" w:cs="Calibri"/>
+        </w:rPr>
+        <w:t>devra être</w:t>
+      </w:r>
+      <w:r>
+        <w:rPr>
+          <w:rFonts w:ascii="Calibri" w:hAnsi="Calibri" w:cs="Calibri"/>
+        </w:rPr>
+        <w:t xml:space="preserve"> suivi tout au long de son cycle de vie, </w:t>
+      </w:r>
+      <w:r>
+        <w:rPr>
+          <w:rFonts w:ascii="Calibri" w:hAnsi="Calibri" w:cs="Calibri"/>
+        </w:rPr>
+        <w:t>afin de</w:t>
+      </w:r>
+      <w:r>
+        <w:rPr>
+          <w:rFonts w:ascii="Calibri" w:hAnsi="Calibri" w:cs="Calibri"/>
+        </w:rPr>
+        <w:t xml:space="preserve"> connaître son état, de le mettre à jour et de le prioriser en fonction de l'urgence ou de l'importance.</w:t>
       </w:r>
     </w:p>
     <w:p>
@@ -433,31 +383,7 @@
         <w:rPr>
           <w:rFonts w:ascii="Calibri" w:hAnsi="Calibri" w:cs="Calibri"/>
         </w:rPr>
-        <w:t xml:space="preserve">Suivi et priorisation : Chaque ticket </w:t>
-      </w:r>
-      <w:r>
-        <w:rPr>
-          <w:rFonts w:ascii="Calibri" w:hAnsi="Calibri" w:cs="Calibri"/>
-        </w:rPr>
-        <w:t>devra être</w:t>
-      </w:r>
-      <w:r>
-        <w:rPr>
-          <w:rFonts w:ascii="Calibri" w:hAnsi="Calibri" w:cs="Calibri"/>
-        </w:rPr>
-        <w:t xml:space="preserve"> suivi tout au long de son cycle de vie, </w:t>
-      </w:r>
-      <w:r>
-        <w:rPr>
-          <w:rFonts w:ascii="Calibri" w:hAnsi="Calibri" w:cs="Calibri"/>
-        </w:rPr>
-        <w:t>afin de</w:t>
-      </w:r>
-      <w:r>
-        <w:rPr>
-          <w:rFonts w:ascii="Calibri" w:hAnsi="Calibri" w:cs="Calibri"/>
-        </w:rPr>
-        <w:t xml:space="preserve"> connaître son état, de le mettre à jour et de le prioriser en fonction de l'urgence ou de l'importance.</w:t>
+        <w:t>Communication et collaboration : L'applicatif de gestion de ticketing facilite la communication entre les utilisateurs et les membres de l'équipe de support. Les commentaires, les mises à jour et les notifications sont souvent intégrés pour maintenir toutes les parties informées de l'avancement du ticket.</w:t>
       </w:r>
     </w:p>
     <w:p>
@@ -484,43 +410,8 @@
         <w:rPr>
           <w:rFonts w:ascii="Calibri" w:hAnsi="Calibri" w:cs="Calibri"/>
         </w:rPr>
-        <w:t>Communication et collaboration : L'applicatif de gestion de ticketing facilite la communication entre les utilisateurs et les membres de l'équipe de support. Les commentaires, les mises à jour et les notifications sont souvent intégrés pour maintenir toutes les parties informées de l'avancement du ticket.</w:t>
-      </w:r>
-    </w:p>
-    <w:p>
-      <w:pPr>
-        <w:jc w:val="both"/>
-        <w:rPr>
-          <w:rFonts w:ascii="Calibri" w:hAnsi="Calibri" w:cs="Calibri"/>
-        </w:rPr>
-      </w:pPr>
-    </w:p>
-    <w:p>
-      <w:pPr>
-        <w:pStyle w:val="Paragraphedeliste"/>
-        <w:numPr>
-          <w:ilvl w:val="0"/>
-          <w:numId w:val="5"/>
-        </w:numPr>
-        <w:jc w:val="both"/>
-        <w:rPr>
-          <w:rFonts w:ascii="Calibri" w:hAnsi="Calibri" w:cs="Calibri"/>
-        </w:rPr>
-      </w:pPr>
-      <w:r>
-        <w:rPr>
-          <w:rFonts w:ascii="Calibri" w:hAnsi="Calibri" w:cs="Calibri"/>
-        </w:rPr>
         <w:t>Base de connaissances : Il peut inclure une base de connaissances ou une bibliothèque de résolution de problèmes qui permet aux utilisateurs de trouver des réponses à leurs questions courantes ou de résoudre des problèmes mineurs sans avoir besoin de créer un nouveau ticket.</w:t>
       </w:r>
-    </w:p>
-    <w:p>
-      <w:pPr>
-        <w:jc w:val="both"/>
-        <w:rPr>
-          <w:rFonts w:ascii="Calibri" w:hAnsi="Calibri" w:cs="Calibri"/>
-        </w:rPr>
-      </w:pPr>
     </w:p>
     <w:p>
       <w:pPr>
@@ -656,17 +547,16 @@
     </w:p>
     <w:p>
       <w:pPr>
-        <w:jc w:val="both"/>
-        <w:rPr>
-          <w:rFonts w:ascii="Calibri" w:hAnsi="Calibri" w:cs="Calibri"/>
-        </w:rPr>
-      </w:pPr>
-      <w:r>
-        <w:rPr>
-          <w:rFonts w:ascii="Calibri" w:hAnsi="Calibri" w:cs="Calibri"/>
-        </w:rPr>
-        <w:t xml:space="preserve">1. </w:t>
-      </w:r>
+        <w:pStyle w:val="Paragraphedeliste"/>
+        <w:numPr>
+          <w:ilvl w:val="0"/>
+          <w:numId w:val="8"/>
+        </w:numPr>
+        <w:jc w:val="both"/>
+        <w:rPr>
+          <w:rFonts w:ascii="Calibri" w:hAnsi="Calibri" w:cs="Calibri"/>
+        </w:rPr>
+      </w:pPr>
       <w:r>
         <w:rPr>
           <w:rFonts w:ascii="Calibri" w:hAnsi="Calibri" w:cs="Calibri"/>
@@ -698,22 +588,21 @@
     </w:p>
     <w:p>
       <w:pPr>
-        <w:jc w:val="both"/>
-        <w:rPr>
-          <w:rFonts w:ascii="Calibri" w:hAnsi="Calibri" w:cs="Calibri"/>
-        </w:rPr>
-      </w:pPr>
-      <w:r>
-        <w:rPr>
-          <w:rFonts w:ascii="Calibri" w:hAnsi="Calibri" w:cs="Calibri"/>
-        </w:rPr>
-        <w:t>2</w:t>
-      </w:r>
-      <w:r>
-        <w:rPr>
-          <w:rFonts w:ascii="Calibri" w:hAnsi="Calibri" w:cs="Calibri"/>
-        </w:rPr>
-        <w:t>. Création du ticket</w:t>
+        <w:pStyle w:val="Paragraphedeliste"/>
+        <w:numPr>
+          <w:ilvl w:val="0"/>
+          <w:numId w:val="8"/>
+        </w:numPr>
+        <w:jc w:val="both"/>
+        <w:rPr>
+          <w:rFonts w:ascii="Calibri" w:hAnsi="Calibri" w:cs="Calibri"/>
+        </w:rPr>
+      </w:pPr>
+      <w:r>
+        <w:rPr>
+          <w:rFonts w:ascii="Calibri" w:hAnsi="Calibri" w:cs="Calibri"/>
+        </w:rPr>
+        <w:t>Création du ticket</w:t>
       </w:r>
     </w:p>
     <w:p>
@@ -751,7 +640,7 @@
         <w:rPr>
           <w:rFonts w:ascii="Calibri" w:hAnsi="Calibri" w:cs="Calibri"/>
         </w:rPr>
-        <w:t xml:space="preserve"> hiérarchisation des priorités en fonction des demandes et des problèmes des clients</w:t>
+        <w:t>hiérarchisation des priorités en fonction des demandes et des problèmes des clients</w:t>
       </w:r>
       <w:r>
         <w:rPr>
@@ -787,8 +676,16 @@
         <w:rPr>
           <w:rFonts w:ascii="Calibri" w:hAnsi="Calibri" w:cs="Calibri"/>
         </w:rPr>
-        <w:t>, réseau, présentation, back office ….</w:t>
-      </w:r>
+        <w:t>, réseau, présentation, back office</w:t>
+      </w:r>
+      <w:proofErr w:type="gramStart"/>
+      <w:r>
+        <w:rPr>
+          <w:rFonts w:ascii="Calibri" w:hAnsi="Calibri" w:cs="Calibri"/>
+        </w:rPr>
+        <w:t xml:space="preserve"> ….</w:t>
+      </w:r>
+      <w:proofErr w:type="gramEnd"/>
       <w:r>
         <w:rPr>
           <w:rFonts w:ascii="Calibri" w:hAnsi="Calibri" w:cs="Calibri"/>
@@ -806,94 +703,21 @@
     </w:p>
     <w:p>
       <w:pPr>
-        <w:jc w:val="both"/>
-        <w:rPr>
-          <w:rFonts w:ascii="Calibri" w:hAnsi="Calibri" w:cs="Calibri"/>
-        </w:rPr>
-      </w:pPr>
-    </w:p>
-    <w:p>
-      <w:pPr>
-        <w:jc w:val="both"/>
-        <w:rPr>
-          <w:rFonts w:ascii="Calibri" w:hAnsi="Calibri" w:cs="Calibri"/>
-        </w:rPr>
-      </w:pPr>
-    </w:p>
-    <w:p>
-      <w:pPr>
-        <w:jc w:val="both"/>
-        <w:rPr>
-          <w:rFonts w:ascii="Calibri" w:hAnsi="Calibri" w:cs="Calibri"/>
-        </w:rPr>
-      </w:pPr>
-    </w:p>
-    <w:p>
-      <w:pPr>
-        <w:jc w:val="both"/>
-        <w:rPr>
-          <w:rFonts w:ascii="Calibri" w:hAnsi="Calibri" w:cs="Calibri"/>
-        </w:rPr>
-      </w:pPr>
-      <w:r>
-        <w:rPr>
-          <w:rFonts w:ascii="Calibri" w:hAnsi="Calibri" w:cs="Calibri"/>
-        </w:rPr>
-        <w:t>3</w:t>
-      </w:r>
-      <w:r>
-        <w:rPr>
-          <w:rFonts w:ascii="Calibri" w:hAnsi="Calibri" w:cs="Calibri"/>
-        </w:rPr>
-        <w:t>. Activation du service client</w:t>
-      </w:r>
-    </w:p>
-    <w:p>
-      <w:pPr>
-        <w:jc w:val="both"/>
-        <w:rPr>
-          <w:rFonts w:ascii="Calibri" w:hAnsi="Calibri" w:cs="Calibri"/>
-        </w:rPr>
-      </w:pPr>
-      <w:r>
-        <w:rPr>
-          <w:rFonts w:ascii="Calibri" w:hAnsi="Calibri" w:cs="Calibri"/>
-        </w:rPr>
-        <w:t>L'équipe du service client est avertie de la création d'un nouveau ticket. Un membre de l'équipe s'attribue le ticket, ou le ticket lui est attribué automatiquement, selon le mode de contact utilisé par le client</w:t>
-      </w:r>
-      <w:r>
-        <w:rPr>
-          <w:rFonts w:ascii="Calibri" w:hAnsi="Calibri" w:cs="Calibri"/>
-        </w:rPr>
-        <w:t>.</w:t>
-      </w:r>
-    </w:p>
-    <w:p>
-      <w:pPr>
-        <w:jc w:val="both"/>
-        <w:rPr>
-          <w:rFonts w:ascii="Calibri" w:hAnsi="Calibri" w:cs="Calibri"/>
-        </w:rPr>
-      </w:pPr>
-    </w:p>
-    <w:p>
-      <w:pPr>
-        <w:jc w:val="both"/>
-        <w:rPr>
-          <w:rFonts w:ascii="Calibri" w:hAnsi="Calibri" w:cs="Calibri"/>
-        </w:rPr>
-      </w:pPr>
-      <w:r>
-        <w:rPr>
-          <w:rFonts w:ascii="Calibri" w:hAnsi="Calibri" w:cs="Calibri"/>
-        </w:rPr>
-        <w:t>4</w:t>
-      </w:r>
-      <w:r>
-        <w:rPr>
-          <w:rFonts w:ascii="Calibri" w:hAnsi="Calibri" w:cs="Calibri"/>
-        </w:rPr>
-        <w:t>. Résolution du ticket et interaction avec l'équipe</w:t>
+        <w:pStyle w:val="Paragraphedeliste"/>
+        <w:numPr>
+          <w:ilvl w:val="0"/>
+          <w:numId w:val="8"/>
+        </w:numPr>
+        <w:jc w:val="both"/>
+        <w:rPr>
+          <w:rFonts w:ascii="Calibri" w:hAnsi="Calibri" w:cs="Calibri"/>
+        </w:rPr>
+      </w:pPr>
+      <w:r>
+        <w:rPr>
+          <w:rFonts w:ascii="Calibri" w:hAnsi="Calibri" w:cs="Calibri"/>
+        </w:rPr>
+        <w:t>Résolution du ticket et interaction avec l'équipe</w:t>
       </w:r>
     </w:p>
     <w:p>
@@ -926,16 +750,21 @@
     </w:p>
     <w:p>
       <w:pPr>
-        <w:jc w:val="both"/>
-        <w:rPr>
-          <w:rFonts w:ascii="Calibri" w:hAnsi="Calibri" w:cs="Calibri"/>
-        </w:rPr>
-      </w:pPr>
-      <w:r>
-        <w:rPr>
-          <w:rFonts w:ascii="Calibri" w:hAnsi="Calibri" w:cs="Calibri"/>
-        </w:rPr>
-        <w:t>5. Fermeture du ticket</w:t>
+        <w:pStyle w:val="Paragraphedeliste"/>
+        <w:numPr>
+          <w:ilvl w:val="0"/>
+          <w:numId w:val="8"/>
+        </w:numPr>
+        <w:jc w:val="both"/>
+        <w:rPr>
+          <w:rFonts w:ascii="Calibri" w:hAnsi="Calibri" w:cs="Calibri"/>
+        </w:rPr>
+      </w:pPr>
+      <w:r>
+        <w:rPr>
+          <w:rFonts w:ascii="Calibri" w:hAnsi="Calibri" w:cs="Calibri"/>
+        </w:rPr>
+        <w:t>Fermeture du ticket</w:t>
       </w:r>
     </w:p>
     <w:p>
@@ -993,6 +822,7 @@
           <w:szCs w:val="32"/>
           <w:u w:val="single"/>
         </w:rPr>
+        <w:lastRenderedPageBreak/>
         <w:t>Cahier des charges</w:t>
       </w:r>
     </w:p>
@@ -1074,7 +904,7 @@
         <w:rPr>
           <w:rFonts w:ascii="Calibri" w:hAnsi="Calibri" w:cs="Calibri"/>
         </w:rPr>
-        <w:t>De se connecter avec un login et un mot de passe à l’interface de gestion  des tickets</w:t>
+        <w:t>De se connecter avec un login et un mot de passe à l’interface de gestion des tickets</w:t>
       </w:r>
     </w:p>
     <w:p>
@@ -1212,6 +1042,7 @@
         </w:rPr>
         <w:t xml:space="preserve">(Système, BDD, </w:t>
       </w:r>
+      <w:proofErr w:type="gramStart"/>
       <w:r>
         <w:rPr>
           <w:rFonts w:ascii="Calibri" w:hAnsi="Calibri" w:cs="Calibri"/>
@@ -1224,6 +1055,7 @@
         </w:rPr>
         <w:t>,…</w:t>
       </w:r>
+      <w:proofErr w:type="gramEnd"/>
       <w:r>
         <w:rPr>
           <w:rFonts w:ascii="Calibri" w:hAnsi="Calibri" w:cs="Calibri"/>
@@ -1492,7 +1324,31 @@
         <w:rPr>
           <w:rFonts w:ascii="Calibri" w:hAnsi="Calibri" w:cs="Calibri"/>
         </w:rPr>
-        <w:t xml:space="preserve">Page accessible uniquement à l’utilisateur </w:t>
+        <w:t xml:space="preserve">Page accessible uniquement </w:t>
+      </w:r>
+      <w:r>
+        <w:rPr>
+          <w:rFonts w:ascii="Calibri" w:hAnsi="Calibri" w:cs="Calibri"/>
+        </w:rPr>
+        <w:t>aux</w:t>
+      </w:r>
+      <w:r>
+        <w:rPr>
+          <w:rFonts w:ascii="Calibri" w:hAnsi="Calibri" w:cs="Calibri"/>
+        </w:rPr>
+        <w:t xml:space="preserve"> utilisateur</w:t>
+      </w:r>
+      <w:r>
+        <w:rPr>
+          <w:rFonts w:ascii="Calibri" w:hAnsi="Calibri" w:cs="Calibri"/>
+        </w:rPr>
+        <w:t>s</w:t>
+      </w:r>
+      <w:r>
+        <w:rPr>
+          <w:rFonts w:ascii="Calibri" w:hAnsi="Calibri" w:cs="Calibri"/>
+        </w:rPr>
+        <w:t xml:space="preserve"> </w:t>
       </w:r>
       <w:r>
         <w:rPr>
@@ -1546,7 +1402,7 @@
         <w:rPr>
           <w:rFonts w:ascii="Calibri" w:hAnsi="Calibri" w:cs="Calibri"/>
         </w:rPr>
-        <w:t xml:space="preserve">ité d’ajouter ou de supprimer un </w:t>
+        <w:t xml:space="preserve">ité de supprimer un </w:t>
       </w:r>
       <w:r>
         <w:rPr>
@@ -1558,91 +1414,443 @@
         <w:rPr>
           <w:rFonts w:ascii="Calibri" w:hAnsi="Calibri" w:cs="Calibri"/>
         </w:rPr>
-        <w:t xml:space="preserve">. </w:t>
-      </w:r>
-      <w:r>
-        <w:rPr>
-          <w:rFonts w:ascii="Calibri" w:hAnsi="Calibri" w:cs="Calibri"/>
-        </w:rPr>
-        <w:t>L’i</w:t>
-      </w:r>
-      <w:r>
-        <w:rPr>
-          <w:rFonts w:ascii="Calibri" w:hAnsi="Calibri" w:cs="Calibri"/>
-        </w:rPr>
-        <w:t>nterf</w:t>
-      </w:r>
-      <w:r>
-        <w:rPr>
-          <w:rFonts w:ascii="Calibri" w:hAnsi="Calibri" w:cs="Calibri"/>
-        </w:rPr>
-        <w:t>ace de cré</w:t>
-      </w:r>
-      <w:r>
-        <w:rPr>
-          <w:rFonts w:ascii="Calibri" w:hAnsi="Calibri" w:cs="Calibri"/>
-        </w:rPr>
-        <w:t>ation de</w:t>
-      </w:r>
-      <w:r>
-        <w:rPr>
-          <w:rFonts w:ascii="Calibri" w:hAnsi="Calibri" w:cs="Calibri"/>
-        </w:rPr>
-        <w:t xml:space="preserve"> compte </w:t>
-      </w:r>
-      <w:r>
-        <w:rPr>
-          <w:rFonts w:ascii="Calibri" w:hAnsi="Calibri" w:cs="Calibri"/>
-        </w:rPr>
-        <w:t xml:space="preserve">doit permettre à un utilisateur </w:t>
-      </w:r>
-      <w:r>
-        <w:rPr>
-          <w:rFonts w:ascii="Calibri" w:hAnsi="Calibri" w:cs="Calibri"/>
-        </w:rPr>
-        <w:t xml:space="preserve">se </w:t>
-      </w:r>
-      <w:r>
-        <w:rPr>
-          <w:rFonts w:ascii="Calibri" w:hAnsi="Calibri" w:cs="Calibri"/>
-        </w:rPr>
-        <w:t>créer un</w:t>
-      </w:r>
-      <w:r>
-        <w:rPr>
-          <w:rFonts w:ascii="Calibri" w:hAnsi="Calibri" w:cs="Calibri"/>
-        </w:rPr>
-        <w:t xml:space="preserve"> compte avec une adresse</w:t>
-      </w:r>
-      <w:r>
-        <w:rPr>
-          <w:rFonts w:ascii="Calibri" w:hAnsi="Calibri" w:cs="Calibri"/>
-        </w:rPr>
-        <w:t xml:space="preserve"> mail</w:t>
-      </w:r>
-      <w:r>
-        <w:rPr>
-          <w:rFonts w:ascii="Calibri" w:hAnsi="Calibri" w:cs="Calibri"/>
-        </w:rPr>
-        <w:t xml:space="preserve"> et</w:t>
-      </w:r>
-      <w:r>
-        <w:rPr>
-          <w:rFonts w:ascii="Calibri" w:hAnsi="Calibri" w:cs="Calibri"/>
+        <w:t xml:space="preserve"> et rendre ou enlever le rôle ADMIN</w:t>
+      </w:r>
+      <w:r>
+        <w:rPr>
+          <w:rFonts w:ascii="Calibri" w:hAnsi="Calibri" w:cs="Calibri"/>
+        </w:rPr>
+        <w:t>.</w:t>
+      </w:r>
+    </w:p>
+    <w:p>
+      <w:pPr>
+        <w:pStyle w:val="Paragraphedeliste"/>
+        <w:ind w:left="405"/>
+        <w:rPr>
+          <w:rFonts w:ascii="Calibri" w:hAnsi="Calibri" w:cs="Calibri"/>
+        </w:rPr>
+      </w:pPr>
+      <w:r>
+        <w:rPr>
+          <w:rFonts w:ascii="Calibri" w:hAnsi="Calibri" w:cs="Calibri"/>
+          <w:b/>
+        </w:rPr>
+        <w:t>Data</w:t>
+      </w:r>
+      <w:r>
+        <w:rPr>
+          <w:rFonts w:ascii="Calibri" w:hAnsi="Calibri" w:cs="Calibri"/>
+        </w:rPr>
+        <w:t> :</w:t>
+      </w:r>
+      <w:r>
+        <w:rPr>
+          <w:rFonts w:ascii="Calibri" w:hAnsi="Calibri" w:cs="Calibri"/>
+        </w:rPr>
+        <w:t xml:space="preserve"> utilisateurs [Login, Mot de passe, </w:t>
+      </w:r>
+      <w:r>
+        <w:rPr>
+          <w:rFonts w:ascii="Calibri" w:hAnsi="Calibri" w:cs="Calibri"/>
+        </w:rPr>
+        <w:t>Admin</w:t>
+      </w:r>
+      <w:r>
+        <w:rPr>
+          <w:rFonts w:ascii="Calibri" w:hAnsi="Calibri" w:cs="Calibri"/>
+        </w:rPr>
+        <w:t>]</w:t>
+      </w:r>
+    </w:p>
+    <w:p>
+      <w:pPr>
+        <w:pStyle w:val="Paragraphedeliste"/>
+        <w:ind w:left="426"/>
+        <w:jc w:val="both"/>
+        <w:rPr>
+          <w:rFonts w:ascii="Calibri" w:hAnsi="Calibri" w:cs="Calibri"/>
+          <w:b/>
+        </w:rPr>
+      </w:pPr>
+    </w:p>
+    <w:p>
+      <w:pPr>
+        <w:pStyle w:val="Paragraphedeliste"/>
+        <w:ind w:left="0"/>
+        <w:jc w:val="both"/>
+        <w:rPr>
+          <w:rFonts w:ascii="Calibri" w:hAnsi="Calibri" w:cs="Calibri"/>
+          <w:b/>
+        </w:rPr>
+      </w:pPr>
+      <w:r>
+        <w:rPr>
+          <w:rFonts w:ascii="Calibri" w:hAnsi="Calibri" w:cs="Calibri"/>
+          <w:b/>
+        </w:rPr>
+        <w:t>BX1</w:t>
+      </w:r>
+      <w:r>
+        <w:rPr>
+          <w:rFonts w:ascii="Calibri" w:hAnsi="Calibri" w:cs="Calibri"/>
+          <w:b/>
         </w:rPr>
         <w:t xml:space="preserve"> </w:t>
       </w:r>
       <w:r>
         <w:rPr>
           <w:rFonts w:ascii="Calibri" w:hAnsi="Calibri" w:cs="Calibri"/>
-        </w:rPr>
-        <w:t xml:space="preserve">un </w:t>
-      </w:r>
-      <w:r>
-        <w:rPr>
-          <w:rFonts w:ascii="Calibri" w:hAnsi="Calibri" w:cs="Calibri"/>
-        </w:rPr>
-        <w:t>mot de passe</w:t>
+          <w:b/>
+        </w:rPr>
+        <w:t>–</w:t>
+      </w:r>
+      <w:r>
+        <w:rPr>
+          <w:rFonts w:ascii="Calibri" w:hAnsi="Calibri" w:cs="Calibri"/>
+          <w:b/>
+        </w:rPr>
+        <w:t xml:space="preserve"> </w:t>
+      </w:r>
+      <w:r>
+        <w:rPr>
+          <w:rFonts w:ascii="Calibri" w:hAnsi="Calibri" w:cs="Calibri"/>
+          <w:b/>
+        </w:rPr>
+        <w:t>Page d’accès</w:t>
+      </w:r>
+      <w:r>
+        <w:rPr>
+          <w:rFonts w:ascii="Calibri" w:hAnsi="Calibri" w:cs="Calibri"/>
+          <w:b/>
+        </w:rPr>
+        <w:t xml:space="preserve"> </w:t>
+      </w:r>
+      <w:r>
+        <w:rPr>
+          <w:rFonts w:ascii="Calibri" w:hAnsi="Calibri" w:cs="Calibri"/>
+          <w:b/>
+        </w:rPr>
+        <w:t>à l’applicatif</w:t>
+      </w:r>
+      <w:r>
+        <w:rPr>
+          <w:rFonts w:ascii="Calibri" w:hAnsi="Calibri" w:cs="Calibri"/>
+          <w:b/>
+        </w:rPr>
+        <w:t xml:space="preserve"> de </w:t>
+      </w:r>
+      <w:r>
+        <w:rPr>
+          <w:rFonts w:ascii="Calibri" w:hAnsi="Calibri" w:cs="Calibri"/>
+          <w:b/>
+        </w:rPr>
+        <w:t>gestion des tickets</w:t>
+      </w:r>
+    </w:p>
+    <w:p>
+      <w:pPr>
+        <w:pStyle w:val="Paragraphedeliste"/>
+        <w:ind w:left="405"/>
+        <w:rPr>
+          <w:rFonts w:ascii="Calibri" w:hAnsi="Calibri" w:cs="Calibri"/>
+        </w:rPr>
+      </w:pPr>
+      <w:r>
+        <w:rPr>
+          <w:rFonts w:ascii="Calibri" w:hAnsi="Calibri" w:cs="Calibri"/>
+          <w:b/>
+        </w:rPr>
+        <w:t>Description</w:t>
+      </w:r>
+      <w:r>
+        <w:rPr>
+          <w:rFonts w:ascii="Calibri" w:hAnsi="Calibri" w:cs="Calibri"/>
+        </w:rPr>
+        <w:t xml:space="preserve"> : </w:t>
+      </w:r>
+      <w:r>
+        <w:rPr>
+          <w:rFonts w:ascii="Calibri" w:hAnsi="Calibri" w:cs="Calibri"/>
+        </w:rPr>
+        <w:t xml:space="preserve">Page présentant un </w:t>
+      </w:r>
+      <w:r>
+        <w:rPr>
+          <w:rFonts w:ascii="Calibri" w:hAnsi="Calibri" w:cs="Calibri"/>
+        </w:rPr>
+        <w:t xml:space="preserve">formulaire </w:t>
+      </w:r>
+      <w:r>
+        <w:rPr>
+          <w:rFonts w:ascii="Calibri" w:hAnsi="Calibri" w:cs="Calibri"/>
+        </w:rPr>
+        <w:t xml:space="preserve">de </w:t>
+      </w:r>
+      <w:r>
+        <w:rPr>
+          <w:rFonts w:ascii="Calibri" w:hAnsi="Calibri" w:cs="Calibri"/>
+        </w:rPr>
+        <w:t xml:space="preserve">connexion </w:t>
+      </w:r>
+      <w:r>
+        <w:rPr>
+          <w:rFonts w:ascii="Calibri" w:hAnsi="Calibri" w:cs="Calibri"/>
+        </w:rPr>
+        <w:t xml:space="preserve">à </w:t>
+      </w:r>
+      <w:proofErr w:type="gramStart"/>
+      <w:r>
+        <w:rPr>
+          <w:rFonts w:ascii="Calibri" w:hAnsi="Calibri" w:cs="Calibri"/>
+        </w:rPr>
+        <w:t xml:space="preserve">l’applicatif </w:t>
+      </w:r>
+      <w:r>
+        <w:rPr>
+          <w:rFonts w:ascii="Calibri" w:hAnsi="Calibri" w:cs="Calibri"/>
+        </w:rPr>
+        <w:t xml:space="preserve"> via</w:t>
+      </w:r>
+      <w:proofErr w:type="gramEnd"/>
+      <w:r>
+        <w:rPr>
+          <w:rFonts w:ascii="Calibri" w:hAnsi="Calibri" w:cs="Calibri"/>
+        </w:rPr>
+        <w:t xml:space="preserve"> un login et mot de passe. </w:t>
+      </w:r>
+      <w:r>
+        <w:rPr>
+          <w:rFonts w:ascii="Calibri" w:hAnsi="Calibri" w:cs="Calibri"/>
+        </w:rPr>
+        <w:t>Le mot de passe devra être vérifi</w:t>
+      </w:r>
+      <w:r>
+        <w:rPr>
+          <w:rFonts w:ascii="Calibri" w:hAnsi="Calibri" w:cs="Calibri"/>
+        </w:rPr>
+        <w:t>é</w:t>
+      </w:r>
+      <w:r>
+        <w:rPr>
+          <w:rFonts w:ascii="Calibri" w:hAnsi="Calibri" w:cs="Calibri"/>
+        </w:rPr>
+        <w:t xml:space="preserve"> en utilisant tous les moyens sécuritaires mis à disposition avec PHP.</w:t>
+      </w:r>
+      <w:r>
+        <w:rPr>
+          <w:rFonts w:ascii="Calibri" w:hAnsi="Calibri" w:cs="Calibri"/>
+        </w:rPr>
+        <w:t xml:space="preserve"> </w:t>
+      </w:r>
+      <w:r>
+        <w:rPr>
+          <w:rFonts w:ascii="Calibri" w:hAnsi="Calibri" w:cs="Calibri"/>
+        </w:rPr>
+        <w:t xml:space="preserve">Si l’utilisateur possède le rôle </w:t>
+      </w:r>
+      <w:r>
+        <w:rPr>
+          <w:rFonts w:ascii="Calibri" w:hAnsi="Calibri" w:cs="Calibri"/>
+        </w:rPr>
+        <w:t>ADMIN</w:t>
+      </w:r>
+      <w:r>
+        <w:rPr>
+          <w:rFonts w:ascii="Calibri" w:hAnsi="Calibri" w:cs="Calibri"/>
+        </w:rPr>
+        <w:t xml:space="preserve">, il accède à la </w:t>
+      </w:r>
+      <w:r>
+        <w:rPr>
+          <w:rFonts w:ascii="Calibri" w:hAnsi="Calibri" w:cs="Calibri"/>
+        </w:rPr>
+        <w:t>liste des tickets</w:t>
+      </w:r>
+      <w:r>
+        <w:rPr>
+          <w:rFonts w:ascii="Calibri" w:hAnsi="Calibri" w:cs="Calibri"/>
+        </w:rPr>
+        <w:t xml:space="preserve"> clients</w:t>
+      </w:r>
+      <w:r>
+        <w:rPr>
+          <w:rFonts w:ascii="Calibri" w:hAnsi="Calibri" w:cs="Calibri"/>
+        </w:rPr>
+        <w:t xml:space="preserve"> à traiter. Il peut alors choisir de traiter le ticket qui lui semble le plus prioritaire. </w:t>
+      </w:r>
+    </w:p>
+    <w:p>
+      <w:pPr>
+        <w:pStyle w:val="Paragraphedeliste"/>
+        <w:ind w:left="405"/>
+        <w:rPr>
+          <w:rFonts w:ascii="Calibri" w:hAnsi="Calibri" w:cs="Calibri"/>
+        </w:rPr>
+      </w:pPr>
+      <w:r>
+        <w:rPr>
+          <w:rFonts w:ascii="Calibri" w:hAnsi="Calibri" w:cs="Calibri"/>
+        </w:rPr>
+        <w:t>Si l’utilisateur possède le rôle CLIENT</w:t>
+      </w:r>
+      <w:r>
+        <w:rPr>
+          <w:rFonts w:ascii="Calibri" w:hAnsi="Calibri" w:cs="Calibri"/>
+        </w:rPr>
+        <w:t>, il accède à l’interface lui présentant la liste des tickets qu’il a créés.</w:t>
+      </w:r>
+      <w:r>
+        <w:rPr>
+          <w:rFonts w:ascii="Calibri" w:hAnsi="Calibri" w:cs="Calibri"/>
+        </w:rPr>
+        <w:t xml:space="preserve"> Il peut également : créer un nouveau ticket, mettre à jour ou clôturer un ticket.</w:t>
+      </w:r>
+    </w:p>
+    <w:p>
+      <w:pPr>
+        <w:pStyle w:val="Paragraphedeliste"/>
+        <w:ind w:left="405"/>
+        <w:rPr>
+          <w:rFonts w:ascii="Calibri" w:hAnsi="Calibri" w:cs="Calibri"/>
+        </w:rPr>
+      </w:pPr>
+    </w:p>
+    <w:p>
+      <w:pPr>
+        <w:pStyle w:val="Paragraphedeliste"/>
+        <w:ind w:left="0"/>
+        <w:jc w:val="both"/>
+        <w:rPr>
+          <w:rFonts w:ascii="Calibri" w:hAnsi="Calibri" w:cs="Calibri"/>
+          <w:b/>
+        </w:rPr>
+      </w:pPr>
+      <w:r>
+        <w:rPr>
+          <w:rFonts w:ascii="Calibri" w:hAnsi="Calibri" w:cs="Calibri"/>
+          <w:b/>
+        </w:rPr>
+        <w:t>B</w:t>
+      </w:r>
+      <w:r>
+        <w:rPr>
+          <w:rFonts w:ascii="Calibri" w:hAnsi="Calibri" w:cs="Calibri"/>
+          <w:b/>
+        </w:rPr>
+        <w:t>X</w:t>
+      </w:r>
+      <w:r>
+        <w:rPr>
+          <w:rFonts w:ascii="Calibri" w:hAnsi="Calibri" w:cs="Calibri"/>
+          <w:b/>
+        </w:rPr>
+        <w:t>2</w:t>
+      </w:r>
+      <w:r>
+        <w:rPr>
+          <w:rFonts w:ascii="Calibri" w:hAnsi="Calibri" w:cs="Calibri"/>
+          <w:b/>
+        </w:rPr>
+        <w:t xml:space="preserve"> </w:t>
+      </w:r>
+      <w:r>
+        <w:rPr>
+          <w:rFonts w:ascii="Calibri" w:hAnsi="Calibri" w:cs="Calibri"/>
+          <w:b/>
+        </w:rPr>
+        <w:t>–</w:t>
+      </w:r>
+      <w:r>
+        <w:rPr>
+          <w:rFonts w:ascii="Calibri" w:hAnsi="Calibri" w:cs="Calibri"/>
+          <w:b/>
+        </w:rPr>
+        <w:t xml:space="preserve"> </w:t>
+      </w:r>
+      <w:r>
+        <w:rPr>
+          <w:rFonts w:ascii="Calibri" w:hAnsi="Calibri" w:cs="Calibri"/>
+          <w:b/>
+        </w:rPr>
+        <w:t>Tableau d’affichage des tickets</w:t>
+      </w:r>
+    </w:p>
+    <w:p>
+      <w:pPr>
+        <w:pStyle w:val="Paragraphedeliste"/>
+        <w:ind w:left="426"/>
+        <w:jc w:val="both"/>
+        <w:rPr>
+          <w:rFonts w:ascii="Calibri" w:hAnsi="Calibri" w:cs="Calibri"/>
+        </w:rPr>
+      </w:pPr>
+      <w:r>
+        <w:rPr>
+          <w:rFonts w:ascii="Calibri" w:hAnsi="Calibri" w:cs="Calibri"/>
+          <w:b/>
+        </w:rPr>
+        <w:t>Description</w:t>
+      </w:r>
+      <w:r>
+        <w:rPr>
+          <w:rFonts w:ascii="Calibri" w:hAnsi="Calibri" w:cs="Calibri"/>
+        </w:rPr>
+        <w:t xml:space="preserve"> : </w:t>
+      </w:r>
+      <w:r>
+        <w:rPr>
+          <w:rFonts w:ascii="Calibri" w:hAnsi="Calibri" w:cs="Calibri"/>
+        </w:rPr>
+        <w:t xml:space="preserve">Cette fonctionnalité doit permettre </w:t>
+      </w:r>
+      <w:r>
+        <w:rPr>
+          <w:rFonts w:ascii="Calibri" w:hAnsi="Calibri" w:cs="Calibri"/>
+        </w:rPr>
+        <w:t>d’afficher la liste des tickets en cours de traitement</w:t>
+      </w:r>
+      <w:r>
+        <w:rPr>
+          <w:rFonts w:ascii="Calibri" w:hAnsi="Calibri" w:cs="Calibri"/>
+        </w:rPr>
+        <w:t>. La colonne « Numéro demande »</w:t>
+      </w:r>
+      <w:r>
+        <w:rPr>
+          <w:rFonts w:ascii="Calibri" w:hAnsi="Calibri" w:cs="Calibri"/>
+        </w:rPr>
+        <w:t xml:space="preserve"> permettra</w:t>
+      </w:r>
+      <w:r>
+        <w:rPr>
+          <w:rFonts w:ascii="Calibri" w:hAnsi="Calibri" w:cs="Calibri"/>
+        </w:rPr>
+        <w:t xml:space="preserve"> d’accéder au détail de la demande </w:t>
+      </w:r>
+      <w:r>
+        <w:rPr>
+          <w:rFonts w:ascii="Calibri" w:hAnsi="Calibri" w:cs="Calibri"/>
+        </w:rPr>
+        <w:t xml:space="preserve">BX3 </w:t>
+      </w:r>
+      <w:r>
+        <w:rPr>
+          <w:rFonts w:ascii="Calibri" w:hAnsi="Calibri" w:cs="Calibri"/>
+        </w:rPr>
+        <w:t xml:space="preserve">(voir capture </w:t>
+      </w:r>
+      <w:r>
+        <w:rPr>
+          <w:rFonts w:ascii="Calibri" w:hAnsi="Calibri" w:cs="Calibri"/>
+        </w:rPr>
+        <w:t>1</w:t>
+      </w:r>
+      <w:r>
+        <w:rPr>
+          <w:rFonts w:ascii="Calibri" w:hAnsi="Calibri" w:cs="Calibri"/>
+        </w:rPr>
+        <w:t>)</w:t>
       </w:r>
       <w:r>
         <w:rPr>
@@ -1650,71 +1858,166 @@
         </w:rPr>
         <w:t>.</w:t>
       </w:r>
-      <w:r>
-        <w:rPr>
-          <w:rFonts w:ascii="Calibri" w:hAnsi="Calibri" w:cs="Calibri"/>
-        </w:rPr>
-        <w:t xml:space="preserve"> Lors du processus de création</w:t>
-      </w:r>
-      <w:r>
-        <w:rPr>
-          <w:rFonts w:ascii="Calibri" w:hAnsi="Calibri" w:cs="Calibri"/>
-        </w:rPr>
-        <w:t>,</w:t>
-      </w:r>
-      <w:r>
-        <w:rPr>
-          <w:rFonts w:ascii="Calibri" w:hAnsi="Calibri" w:cs="Calibri"/>
-        </w:rPr>
-        <w:t xml:space="preserve"> il faudra enregistrer</w:t>
-      </w:r>
-      <w:r>
-        <w:rPr>
-          <w:rFonts w:ascii="Calibri" w:hAnsi="Calibri" w:cs="Calibri"/>
-        </w:rPr>
-        <w:t xml:space="preserve"> la date</w:t>
-      </w:r>
-      <w:r>
-        <w:rPr>
-          <w:rFonts w:ascii="Calibri" w:hAnsi="Calibri" w:cs="Calibri"/>
-        </w:rPr>
-        <w:t xml:space="preserve"> de création</w:t>
-      </w:r>
-      <w:r>
-        <w:rPr>
-          <w:rFonts w:ascii="Calibri" w:hAnsi="Calibri" w:cs="Calibri"/>
-        </w:rPr>
-        <w:t xml:space="preserve">. </w:t>
-      </w:r>
-      <w:r>
-        <w:rPr>
-          <w:rFonts w:ascii="Calibri" w:hAnsi="Calibri" w:cs="Calibri"/>
-        </w:rPr>
-        <w:t xml:space="preserve">Par défaut un accès </w:t>
-      </w:r>
-      <w:r>
-        <w:rPr>
-          <w:rFonts w:ascii="Calibri" w:hAnsi="Calibri" w:cs="Calibri"/>
-        </w:rPr>
-        <w:t>est</w:t>
-      </w:r>
-      <w:r>
-        <w:rPr>
-          <w:rFonts w:ascii="Calibri" w:hAnsi="Calibri" w:cs="Calibri"/>
-        </w:rPr>
-        <w:t xml:space="preserve"> désactivé lors de sa création. Seul l’</w:t>
-      </w:r>
-      <w:r>
-        <w:rPr>
-          <w:rFonts w:ascii="Calibri" w:hAnsi="Calibri" w:cs="Calibri"/>
-        </w:rPr>
-        <w:t>ADMIN peut</w:t>
-      </w:r>
-      <w:r>
-        <w:rPr>
-          <w:rFonts w:ascii="Calibri" w:hAnsi="Calibri" w:cs="Calibri"/>
-        </w:rPr>
-        <w:t xml:space="preserve"> rendre actif un compte de type USER ou CLIENT.</w:t>
+    </w:p>
+    <w:p>
+      <w:pPr>
+        <w:pStyle w:val="Paragraphedeliste"/>
+        <w:ind w:left="405"/>
+        <w:jc w:val="both"/>
+        <w:rPr>
+          <w:rFonts w:ascii="Calibri" w:hAnsi="Calibri" w:cs="Calibri"/>
+        </w:rPr>
+      </w:pPr>
+      <w:r>
+        <w:rPr>
+          <w:rFonts w:ascii="Calibri" w:hAnsi="Calibri" w:cs="Calibri"/>
+          <w:b/>
+        </w:rPr>
+        <w:t>Data</w:t>
+      </w:r>
+      <w:r>
+        <w:rPr>
+          <w:rFonts w:ascii="Calibri" w:hAnsi="Calibri" w:cs="Calibri"/>
+        </w:rPr>
+        <w:t xml:space="preserve"> : </w:t>
+      </w:r>
+      <w:r>
+        <w:rPr>
+          <w:rFonts w:ascii="Calibri" w:hAnsi="Calibri" w:cs="Calibri"/>
+        </w:rPr>
+        <w:t>tickets</w:t>
+      </w:r>
+      <w:r>
+        <w:rPr>
+          <w:rFonts w:ascii="Calibri" w:hAnsi="Calibri" w:cs="Calibri"/>
+        </w:rPr>
+        <w:t xml:space="preserve"> [</w:t>
+      </w:r>
+      <w:r>
+        <w:rPr>
+          <w:rFonts w:ascii="Calibri" w:hAnsi="Calibri" w:cs="Calibri"/>
+        </w:rPr>
+        <w:t>Numéro demande,</w:t>
+      </w:r>
+      <w:r>
+        <w:rPr>
+          <w:rFonts w:ascii="Calibri" w:hAnsi="Calibri" w:cs="Calibri"/>
+        </w:rPr>
+        <w:t xml:space="preserve"> </w:t>
+      </w:r>
+      <w:r>
+        <w:rPr>
+          <w:rFonts w:ascii="Calibri" w:hAnsi="Calibri" w:cs="Calibri"/>
+        </w:rPr>
+        <w:t>Type demande</w:t>
+      </w:r>
+      <w:r>
+        <w:rPr>
+          <w:rFonts w:ascii="Calibri" w:hAnsi="Calibri" w:cs="Calibri"/>
+        </w:rPr>
+        <w:t xml:space="preserve">, </w:t>
+      </w:r>
+      <w:proofErr w:type="gramStart"/>
+      <w:r>
+        <w:rPr>
+          <w:rFonts w:ascii="Calibri" w:hAnsi="Calibri" w:cs="Calibri"/>
+        </w:rPr>
+        <w:t xml:space="preserve">Priorité, </w:t>
+      </w:r>
+      <w:r>
+        <w:rPr>
+          <w:rFonts w:ascii="Calibri" w:hAnsi="Calibri" w:cs="Calibri"/>
+        </w:rPr>
+        <w:t xml:space="preserve"> </w:t>
+      </w:r>
+      <w:r>
+        <w:rPr>
+          <w:rFonts w:ascii="Calibri" w:hAnsi="Calibri" w:cs="Calibri"/>
+        </w:rPr>
+        <w:t>Sujet</w:t>
+      </w:r>
+      <w:proofErr w:type="gramEnd"/>
+      <w:r>
+        <w:rPr>
+          <w:rFonts w:ascii="Calibri" w:hAnsi="Calibri" w:cs="Calibri"/>
+        </w:rPr>
+        <w:t xml:space="preserve">, Message, Pièce </w:t>
+      </w:r>
+      <w:r>
+        <w:rPr>
+          <w:rFonts w:ascii="Calibri" w:hAnsi="Calibri" w:cs="Calibri"/>
+        </w:rPr>
+        <w:t>jointe]</w:t>
+      </w:r>
+    </w:p>
+    <w:p>
+      <w:pPr>
+        <w:pStyle w:val="Paragraphedeliste"/>
+        <w:ind w:left="405"/>
+        <w:jc w:val="both"/>
+        <w:rPr>
+          <w:rFonts w:ascii="Calibri" w:hAnsi="Calibri" w:cs="Calibri"/>
+        </w:rPr>
+      </w:pPr>
+    </w:p>
+    <w:p>
+      <w:pPr>
+        <w:pStyle w:val="Paragraphedeliste"/>
+        <w:ind w:left="0"/>
+        <w:jc w:val="both"/>
+        <w:rPr>
+          <w:rFonts w:ascii="Calibri" w:hAnsi="Calibri" w:cs="Calibri"/>
+          <w:b/>
+        </w:rPr>
+      </w:pPr>
+      <w:r>
+        <w:rPr>
+          <w:rFonts w:ascii="Calibri" w:hAnsi="Calibri" w:cs="Calibri"/>
+          <w:b/>
+        </w:rPr>
+        <w:t>B</w:t>
+      </w:r>
+      <w:r>
+        <w:rPr>
+          <w:rFonts w:ascii="Calibri" w:hAnsi="Calibri" w:cs="Calibri"/>
+          <w:b/>
+        </w:rPr>
+        <w:t>X</w:t>
+      </w:r>
+      <w:r>
+        <w:rPr>
+          <w:rFonts w:ascii="Calibri" w:hAnsi="Calibri" w:cs="Calibri"/>
+          <w:b/>
+        </w:rPr>
+        <w:t>3</w:t>
+      </w:r>
+      <w:r>
+        <w:rPr>
+          <w:rFonts w:ascii="Calibri" w:hAnsi="Calibri" w:cs="Calibri"/>
+          <w:b/>
+        </w:rPr>
+        <w:t xml:space="preserve"> </w:t>
+      </w:r>
+      <w:r>
+        <w:rPr>
+          <w:rFonts w:ascii="Calibri" w:hAnsi="Calibri" w:cs="Calibri"/>
+          <w:b/>
+        </w:rPr>
+        <w:t>–</w:t>
+      </w:r>
+      <w:r>
+        <w:rPr>
+          <w:rFonts w:ascii="Calibri" w:hAnsi="Calibri" w:cs="Calibri"/>
+          <w:b/>
+        </w:rPr>
+        <w:t xml:space="preserve"> </w:t>
+      </w:r>
+      <w:r>
+        <w:rPr>
+          <w:rFonts w:ascii="Calibri" w:hAnsi="Calibri" w:cs="Calibri"/>
+          <w:b/>
+        </w:rPr>
+        <w:t>Création d’un nouveau ticket</w:t>
       </w:r>
     </w:p>
     <w:p>
@@ -1729,82 +2032,180 @@
       <w:r>
         <w:rPr>
           <w:rFonts w:ascii="Calibri" w:hAnsi="Calibri" w:cs="Calibri"/>
-        </w:rPr>
-        <w:t>La table ‘utilisateurs’ con</w:t>
-      </w:r>
-      <w:r>
-        <w:rPr>
-          <w:rFonts w:ascii="Calibri" w:hAnsi="Calibri" w:cs="Calibri"/>
-        </w:rPr>
-        <w:t>tient</w:t>
-      </w:r>
-      <w:r>
-        <w:rPr>
-          <w:rFonts w:ascii="Calibri" w:hAnsi="Calibri" w:cs="Calibri"/>
-        </w:rPr>
-        <w:t xml:space="preserve"> un seul compte avec le rôle ADMI</w:t>
-      </w:r>
-      <w:r>
-        <w:rPr>
-          <w:rFonts w:ascii="Calibri" w:hAnsi="Calibri" w:cs="Calibri"/>
-        </w:rPr>
-        <w:t>N.</w:t>
-      </w:r>
-      <w:r>
-        <w:rPr>
-          <w:rFonts w:ascii="Calibri" w:hAnsi="Calibri" w:cs="Calibri"/>
+          <w:b/>
+        </w:rPr>
+        <w:t>Description</w:t>
+      </w:r>
+      <w:r>
+        <w:rPr>
+          <w:rFonts w:ascii="Calibri" w:hAnsi="Calibri" w:cs="Calibri"/>
+        </w:rPr>
+        <w:t xml:space="preserve"> : </w:t>
+      </w:r>
+      <w:r>
+        <w:rPr>
+          <w:rFonts w:ascii="Calibri" w:hAnsi="Calibri" w:cs="Calibri"/>
+        </w:rPr>
+        <w:t xml:space="preserve">Cette fonctionnalité doit permettre </w:t>
+      </w:r>
+      <w:r>
+        <w:rPr>
+          <w:rFonts w:ascii="Calibri" w:hAnsi="Calibri" w:cs="Calibri"/>
+        </w:rPr>
+        <w:t xml:space="preserve">de créer un nouveau ticket. Lors de la </w:t>
+      </w:r>
+      <w:r>
+        <w:rPr>
+          <w:rFonts w:ascii="Calibri" w:hAnsi="Calibri" w:cs="Calibri"/>
+        </w:rPr>
+        <w:t>création</w:t>
+      </w:r>
+      <w:r>
+        <w:rPr>
+          <w:rFonts w:ascii="Calibri" w:hAnsi="Calibri" w:cs="Calibri"/>
+        </w:rPr>
+        <w:t xml:space="preserve"> du ticket, l’application génère un numéro de ticket qui devra être unique</w:t>
+      </w:r>
+      <w:r>
+        <w:rPr>
+          <w:rFonts w:ascii="Calibri" w:hAnsi="Calibri" w:cs="Calibri"/>
+        </w:rPr>
+        <w:t xml:space="preserve"> (voir capture 2)</w:t>
+      </w:r>
+      <w:r>
+        <w:rPr>
+          <w:rFonts w:ascii="Calibri" w:hAnsi="Calibri" w:cs="Calibri"/>
+        </w:rPr>
+        <w:t>.</w:t>
+      </w:r>
+      <w:r>
+        <w:rPr>
+          <w:rFonts w:ascii="Calibri" w:hAnsi="Calibri" w:cs="Calibri"/>
+        </w:rPr>
+        <w:t xml:space="preserve"> Son état sera par défaut ’ouvert’.</w:t>
+      </w:r>
+    </w:p>
+    <w:p>
+      <w:pPr>
+        <w:pStyle w:val="Paragraphedeliste"/>
+        <w:ind w:left="405"/>
+        <w:jc w:val="both"/>
+        <w:rPr>
+          <w:rFonts w:ascii="Calibri" w:hAnsi="Calibri" w:cs="Calibri"/>
+        </w:rPr>
+      </w:pPr>
+      <w:r>
+        <w:rPr>
+          <w:rFonts w:ascii="Calibri" w:hAnsi="Calibri" w:cs="Calibri"/>
+          <w:b/>
+        </w:rPr>
+        <w:t>Data</w:t>
+      </w:r>
+      <w:r>
+        <w:rPr>
+          <w:rFonts w:ascii="Calibri" w:hAnsi="Calibri" w:cs="Calibri"/>
+        </w:rPr>
+        <w:t xml:space="preserve"> : tickets [Numéro demande, Type demande, </w:t>
+      </w:r>
+      <w:proofErr w:type="gramStart"/>
+      <w:r>
+        <w:rPr>
+          <w:rFonts w:ascii="Calibri" w:hAnsi="Calibri" w:cs="Calibri"/>
+        </w:rPr>
+        <w:t>Priorité,  Sujet</w:t>
+      </w:r>
+      <w:proofErr w:type="gramEnd"/>
+      <w:r>
+        <w:rPr>
+          <w:rFonts w:ascii="Calibri" w:hAnsi="Calibri" w:cs="Calibri"/>
+        </w:rPr>
+        <w:t>, Message, Pièce jointe</w:t>
+      </w:r>
+      <w:r>
+        <w:rPr>
+          <w:rFonts w:ascii="Calibri" w:hAnsi="Calibri" w:cs="Calibri"/>
+        </w:rPr>
+        <w:t>, Etat</w:t>
+      </w:r>
+      <w:r>
+        <w:rPr>
+          <w:rFonts w:ascii="Calibri" w:hAnsi="Calibri" w:cs="Calibri"/>
+        </w:rPr>
+        <w:t>]</w:t>
+      </w:r>
+    </w:p>
+    <w:p>
+      <w:pPr>
+        <w:jc w:val="both"/>
+        <w:rPr>
+          <w:rFonts w:ascii="Calibri" w:hAnsi="Calibri" w:cs="Calibri"/>
+        </w:rPr>
+      </w:pPr>
+    </w:p>
+    <w:p>
+      <w:pPr>
+        <w:pStyle w:val="Paragraphedeliste"/>
+        <w:ind w:left="0"/>
+        <w:jc w:val="both"/>
+        <w:rPr>
+          <w:rFonts w:ascii="Calibri" w:hAnsi="Calibri" w:cs="Calibri"/>
+          <w:b/>
+        </w:rPr>
+      </w:pPr>
+      <w:r>
+        <w:rPr>
+          <w:rFonts w:ascii="Calibri" w:hAnsi="Calibri" w:cs="Calibri"/>
+          <w:b/>
+        </w:rPr>
+        <w:t>B</w:t>
+      </w:r>
+      <w:r>
+        <w:rPr>
+          <w:rFonts w:ascii="Calibri" w:hAnsi="Calibri" w:cs="Calibri"/>
+          <w:b/>
+        </w:rPr>
+        <w:t>X</w:t>
+      </w:r>
+      <w:r>
+        <w:rPr>
+          <w:rFonts w:ascii="Calibri" w:hAnsi="Calibri" w:cs="Calibri"/>
+          <w:b/>
+        </w:rPr>
+        <w:t>4</w:t>
+      </w:r>
+      <w:r>
+        <w:rPr>
+          <w:rFonts w:ascii="Calibri" w:hAnsi="Calibri" w:cs="Calibri"/>
+          <w:b/>
         </w:rPr>
         <w:t xml:space="preserve"> </w:t>
       </w:r>
       <w:r>
         <w:rPr>
           <w:rFonts w:ascii="Calibri" w:hAnsi="Calibri" w:cs="Calibri"/>
-        </w:rPr>
-        <w:t xml:space="preserve">Les autres rôles possibles sont : </w:t>
+          <w:b/>
+        </w:rPr>
+        <w:t>–</w:t>
+      </w:r>
+      <w:r>
+        <w:rPr>
+          <w:rFonts w:ascii="Calibri" w:hAnsi="Calibri" w:cs="Calibri"/>
+          <w:b/>
+        </w:rPr>
+        <w:t xml:space="preserve"> </w:t>
+      </w:r>
+      <w:r>
+        <w:rPr>
+          <w:rFonts w:ascii="Calibri" w:hAnsi="Calibri" w:cs="Calibri"/>
+          <w:b/>
+        </w:rPr>
+        <w:t>Affichage du détail d’un ticket</w:t>
       </w:r>
     </w:p>
     <w:p>
       <w:pPr>
         <w:pStyle w:val="Paragraphedeliste"/>
         <w:ind w:left="426"/>
-        <w:jc w:val="both"/>
-        <w:rPr>
-          <w:rFonts w:ascii="Calibri" w:hAnsi="Calibri" w:cs="Calibri"/>
-        </w:rPr>
-      </w:pPr>
-      <w:r>
-        <w:rPr>
-          <w:rFonts w:ascii="Calibri" w:hAnsi="Calibri" w:cs="Calibri"/>
-        </w:rPr>
-        <w:t xml:space="preserve">USER : </w:t>
-      </w:r>
-      <w:r>
-        <w:rPr>
-          <w:rFonts w:ascii="Calibri" w:hAnsi="Calibri" w:cs="Calibri"/>
-        </w:rPr>
-        <w:t>collaborateur en charge du traitement d’un ticket</w:t>
-      </w:r>
-    </w:p>
-    <w:p>
-      <w:pPr>
-        <w:pStyle w:val="Paragraphedeliste"/>
-        <w:ind w:left="426"/>
-        <w:jc w:val="both"/>
-        <w:rPr>
-          <w:rFonts w:ascii="Calibri" w:hAnsi="Calibri" w:cs="Calibri"/>
-        </w:rPr>
-      </w:pPr>
-      <w:r>
-        <w:rPr>
-          <w:rFonts w:ascii="Calibri" w:hAnsi="Calibri" w:cs="Calibri"/>
-        </w:rPr>
-        <w:t>CLIENT : client qui émet un ticket</w:t>
-      </w:r>
-    </w:p>
-    <w:p>
-      <w:pPr>
-        <w:pStyle w:val="Paragraphedeliste"/>
-        <w:ind w:left="405"/>
         <w:rPr>
           <w:rFonts w:ascii="Calibri" w:hAnsi="Calibri" w:cs="Calibri"/>
         </w:rPr>
@@ -1814,131 +2215,6 @@
           <w:rFonts w:ascii="Calibri" w:hAnsi="Calibri" w:cs="Calibri"/>
           <w:b/>
         </w:rPr>
-        <w:t>Data</w:t>
-      </w:r>
-      <w:r>
-        <w:rPr>
-          <w:rFonts w:ascii="Calibri" w:hAnsi="Calibri" w:cs="Calibri"/>
-        </w:rPr>
-        <w:t> :</w:t>
-      </w:r>
-      <w:r>
-        <w:rPr>
-          <w:rFonts w:ascii="Calibri" w:hAnsi="Calibri" w:cs="Calibri"/>
-        </w:rPr>
-        <w:t xml:space="preserve"> utilisateurs [Login, Mot de passe, Rôle</w:t>
-      </w:r>
-      <w:r>
-        <w:rPr>
-          <w:rFonts w:ascii="Calibri" w:hAnsi="Calibri" w:cs="Calibri"/>
-        </w:rPr>
-        <w:t>, Actif, Date création</w:t>
-      </w:r>
-      <w:r>
-        <w:rPr>
-          <w:rFonts w:ascii="Calibri" w:hAnsi="Calibri" w:cs="Calibri"/>
-        </w:rPr>
-        <w:t>]</w:t>
-      </w:r>
-    </w:p>
-    <w:p>
-      <w:pPr>
-        <w:pStyle w:val="Paragraphedeliste"/>
-        <w:ind w:left="426"/>
-        <w:jc w:val="both"/>
-        <w:rPr>
-          <w:rFonts w:ascii="Calibri" w:hAnsi="Calibri" w:cs="Calibri"/>
-          <w:b/>
-        </w:rPr>
-      </w:pPr>
-    </w:p>
-    <w:p>
-      <w:pPr>
-        <w:pStyle w:val="Paragraphedeliste"/>
-        <w:ind w:left="0"/>
-        <w:jc w:val="both"/>
-        <w:rPr>
-          <w:rFonts w:ascii="Calibri" w:hAnsi="Calibri" w:cs="Calibri"/>
-          <w:b/>
-        </w:rPr>
-      </w:pPr>
-      <w:r>
-        <w:rPr>
-          <w:rFonts w:ascii="Calibri" w:hAnsi="Calibri" w:cs="Calibri"/>
-          <w:b/>
-        </w:rPr>
-        <w:t>BX1</w:t>
-      </w:r>
-      <w:r>
-        <w:rPr>
-          <w:rFonts w:ascii="Calibri" w:hAnsi="Calibri" w:cs="Calibri"/>
-          <w:b/>
-        </w:rPr>
-        <w:t xml:space="preserve"> </w:t>
-      </w:r>
-      <w:r>
-        <w:rPr>
-          <w:rFonts w:ascii="Calibri" w:hAnsi="Calibri" w:cs="Calibri"/>
-          <w:b/>
-        </w:rPr>
-        <w:t>–</w:t>
-      </w:r>
-      <w:r>
-        <w:rPr>
-          <w:rFonts w:ascii="Calibri" w:hAnsi="Calibri" w:cs="Calibri"/>
-          <w:b/>
-        </w:rPr>
-        <w:t xml:space="preserve"> </w:t>
-      </w:r>
-      <w:r>
-        <w:rPr>
-          <w:rFonts w:ascii="Calibri" w:hAnsi="Calibri" w:cs="Calibri"/>
-          <w:b/>
-        </w:rPr>
-        <w:t>Page d’accès</w:t>
-      </w:r>
-      <w:r>
-        <w:rPr>
-          <w:rFonts w:ascii="Calibri" w:hAnsi="Calibri" w:cs="Calibri"/>
-          <w:b/>
-        </w:rPr>
-        <w:t xml:space="preserve"> </w:t>
-      </w:r>
-      <w:r>
-        <w:rPr>
-          <w:rFonts w:ascii="Calibri" w:hAnsi="Calibri" w:cs="Calibri"/>
-          <w:b/>
-        </w:rPr>
-        <w:t>à l’applicatif</w:t>
-      </w:r>
-      <w:r>
-        <w:rPr>
-          <w:rFonts w:ascii="Calibri" w:hAnsi="Calibri" w:cs="Calibri"/>
-          <w:b/>
-        </w:rPr>
-        <w:t xml:space="preserve"> de </w:t>
-      </w:r>
-      <w:r>
-        <w:rPr>
-          <w:rFonts w:ascii="Calibri" w:hAnsi="Calibri" w:cs="Calibri"/>
-          <w:b/>
-        </w:rPr>
-        <w:t>gestion des tickets</w:t>
-      </w:r>
-    </w:p>
-    <w:p>
-      <w:pPr>
-        <w:pStyle w:val="Paragraphedeliste"/>
-        <w:ind w:left="405"/>
-        <w:rPr>
-          <w:rFonts w:ascii="Calibri" w:hAnsi="Calibri" w:cs="Calibri"/>
-        </w:rPr>
-      </w:pPr>
-      <w:r>
-        <w:rPr>
-          <w:rFonts w:ascii="Calibri" w:hAnsi="Calibri" w:cs="Calibri"/>
-          <w:b/>
-        </w:rPr>
         <w:t>Description</w:t>
       </w:r>
       <w:r>
@@ -1951,715 +2227,51 @@
         <w:rPr>
           <w:rFonts w:ascii="Calibri" w:hAnsi="Calibri" w:cs="Calibri"/>
         </w:rPr>
-        <w:t xml:space="preserve">Page présentant un </w:t>
-      </w:r>
-      <w:r>
-        <w:rPr>
-          <w:rFonts w:ascii="Calibri" w:hAnsi="Calibri" w:cs="Calibri"/>
-        </w:rPr>
-        <w:t xml:space="preserve">formulaire </w:t>
-      </w:r>
-      <w:r>
-        <w:rPr>
-          <w:rFonts w:ascii="Calibri" w:hAnsi="Calibri" w:cs="Calibri"/>
-        </w:rPr>
-        <w:t xml:space="preserve">de </w:t>
-      </w:r>
-      <w:r>
-        <w:rPr>
-          <w:rFonts w:ascii="Calibri" w:hAnsi="Calibri" w:cs="Calibri"/>
-        </w:rPr>
-        <w:t xml:space="preserve">connexion </w:t>
-      </w:r>
-      <w:r>
-        <w:rPr>
-          <w:rFonts w:ascii="Calibri" w:hAnsi="Calibri" w:cs="Calibri"/>
-        </w:rPr>
-        <w:t xml:space="preserve">à l’applicatif </w:t>
-      </w:r>
-      <w:r>
-        <w:rPr>
-          <w:rFonts w:ascii="Calibri" w:hAnsi="Calibri" w:cs="Calibri"/>
-        </w:rPr>
-        <w:t xml:space="preserve"> via un login et mot de passe. </w:t>
-      </w:r>
-      <w:r>
-        <w:rPr>
-          <w:rFonts w:ascii="Calibri" w:hAnsi="Calibri" w:cs="Calibri"/>
-        </w:rPr>
-        <w:t>Le mot de passe devra être vérifi</w:t>
-      </w:r>
-      <w:r>
-        <w:rPr>
-          <w:rFonts w:ascii="Calibri" w:hAnsi="Calibri" w:cs="Calibri"/>
-        </w:rPr>
-        <w:t>é</w:t>
-      </w:r>
-      <w:r>
-        <w:rPr>
-          <w:rFonts w:ascii="Calibri" w:hAnsi="Calibri" w:cs="Calibri"/>
-        </w:rPr>
-        <w:t xml:space="preserve"> en utilisant tous les moyens sécuritaires mis à disposition avec PHP.</w:t>
-      </w:r>
-      <w:r>
-        <w:rPr>
-          <w:rFonts w:ascii="Calibri" w:hAnsi="Calibri" w:cs="Calibri"/>
-        </w:rPr>
-        <w:t xml:space="preserve"> </w:t>
-      </w:r>
-      <w:r>
-        <w:rPr>
-          <w:rFonts w:ascii="Calibri" w:hAnsi="Calibri" w:cs="Calibri"/>
-        </w:rPr>
-        <w:t xml:space="preserve">Si l’utilisateur possède le rôle USER, il accède à la </w:t>
-      </w:r>
-      <w:r>
-        <w:rPr>
-          <w:rFonts w:ascii="Calibri" w:hAnsi="Calibri" w:cs="Calibri"/>
-        </w:rPr>
-        <w:t>liste des tickets</w:t>
-      </w:r>
-      <w:r>
-        <w:rPr>
-          <w:rFonts w:ascii="Calibri" w:hAnsi="Calibri" w:cs="Calibri"/>
-        </w:rPr>
-        <w:t xml:space="preserve"> clients</w:t>
-      </w:r>
-      <w:r>
-        <w:rPr>
-          <w:rFonts w:ascii="Calibri" w:hAnsi="Calibri" w:cs="Calibri"/>
-        </w:rPr>
-        <w:t xml:space="preserve"> à traiter. Il peut alors choisir de traiter le ticket qui lui semble le plus prioritaire. </w:t>
-      </w:r>
-    </w:p>
-    <w:p>
-      <w:pPr>
-        <w:pStyle w:val="Paragraphedeliste"/>
-        <w:ind w:left="405"/>
-        <w:rPr>
-          <w:rFonts w:ascii="Calibri" w:hAnsi="Calibri" w:cs="Calibri"/>
-        </w:rPr>
-      </w:pPr>
-      <w:r>
-        <w:rPr>
-          <w:rFonts w:ascii="Calibri" w:hAnsi="Calibri" w:cs="Calibri"/>
-        </w:rPr>
-        <w:t>Si l’utilisateur possède le rôle CLIENT</w:t>
-      </w:r>
-      <w:r>
-        <w:rPr>
-          <w:rFonts w:ascii="Calibri" w:hAnsi="Calibri" w:cs="Calibri"/>
-        </w:rPr>
-        <w:t>, il accède à l’interface lui présentant la liste des tickets qu’il a créés.</w:t>
-      </w:r>
-      <w:r>
-        <w:rPr>
-          <w:rFonts w:ascii="Calibri" w:hAnsi="Calibri" w:cs="Calibri"/>
-        </w:rPr>
-        <w:t xml:space="preserve"> Il peut également : créer un nouveau ticket, mettre à jour ou clôturer un ticket.</w:t>
-      </w:r>
-    </w:p>
-    <w:p>
-      <w:pPr>
-        <w:pStyle w:val="Paragraphedeliste"/>
-        <w:ind w:left="405"/>
-        <w:rPr>
-          <w:rFonts w:ascii="Calibri" w:hAnsi="Calibri" w:cs="Calibri"/>
-        </w:rPr>
-      </w:pPr>
-      <w:r>
-        <w:rPr>
-          <w:rFonts w:ascii="Calibri" w:hAnsi="Calibri" w:cs="Calibri"/>
-          <w:b/>
-        </w:rPr>
-        <w:t>Data</w:t>
-      </w:r>
-      <w:r>
-        <w:rPr>
-          <w:rFonts w:ascii="Calibri" w:hAnsi="Calibri" w:cs="Calibri"/>
-        </w:rPr>
-        <w:t xml:space="preserve"> : </w:t>
-      </w:r>
-      <w:r>
-        <w:rPr>
-          <w:rFonts w:ascii="Calibri" w:hAnsi="Calibri" w:cs="Calibri"/>
-        </w:rPr>
-        <w:t>clients</w:t>
-      </w:r>
-      <w:r>
-        <w:rPr>
-          <w:rFonts w:ascii="Calibri" w:hAnsi="Calibri" w:cs="Calibri"/>
-        </w:rPr>
-        <w:t xml:space="preserve"> [</w:t>
-      </w:r>
-      <w:proofErr w:type="spellStart"/>
-      <w:r>
-        <w:rPr>
-          <w:rFonts w:ascii="Calibri" w:hAnsi="Calibri" w:cs="Calibri"/>
-        </w:rPr>
-        <w:t>Num</w:t>
-      </w:r>
-      <w:proofErr w:type="spellEnd"/>
-      <w:r>
-        <w:rPr>
-          <w:rFonts w:ascii="Calibri" w:hAnsi="Calibri" w:cs="Calibri"/>
-        </w:rPr>
-        <w:t xml:space="preserve"> client, Id Utilisateur, Nom, </w:t>
-      </w:r>
-      <w:r>
-        <w:rPr>
-          <w:rFonts w:ascii="Calibri" w:hAnsi="Calibri" w:cs="Calibri"/>
-        </w:rPr>
-        <w:t xml:space="preserve">Entreprise, </w:t>
-      </w:r>
-      <w:r>
-        <w:rPr>
-          <w:rFonts w:ascii="Calibri" w:hAnsi="Calibri" w:cs="Calibri"/>
-        </w:rPr>
-        <w:t>Observation]</w:t>
-      </w:r>
-      <w:r>
-        <w:rPr>
-          <w:rFonts w:ascii="Calibri" w:hAnsi="Calibri" w:cs="Calibri"/>
-        </w:rPr>
-        <w:t xml:space="preserve">, </w:t>
-      </w:r>
-      <w:r>
-        <w:rPr>
-          <w:rFonts w:ascii="Calibri" w:hAnsi="Calibri" w:cs="Calibri"/>
-        </w:rPr>
-        <w:t xml:space="preserve">utilisateurs </w:t>
-      </w:r>
-      <w:r>
-        <w:rPr>
-          <w:rFonts w:ascii="Calibri" w:hAnsi="Calibri" w:cs="Calibri"/>
-        </w:rPr>
-        <w:t>[Login, Mot de passe, Rôle, Actif, Date création]</w:t>
-      </w:r>
-    </w:p>
-    <w:p>
-      <w:pPr>
-        <w:pStyle w:val="Paragraphedeliste"/>
-        <w:ind w:left="405"/>
-        <w:rPr>
-          <w:rFonts w:ascii="Calibri" w:hAnsi="Calibri" w:cs="Calibri"/>
-        </w:rPr>
-      </w:pPr>
-    </w:p>
-    <w:p>
-      <w:pPr>
-        <w:pStyle w:val="Paragraphedeliste"/>
-        <w:ind w:left="405"/>
-        <w:rPr>
-          <w:rFonts w:ascii="Calibri" w:hAnsi="Calibri" w:cs="Calibri"/>
-        </w:rPr>
-      </w:pPr>
-    </w:p>
-    <w:p>
-      <w:pPr>
-        <w:pStyle w:val="Paragraphedeliste"/>
-        <w:ind w:left="405"/>
-        <w:rPr>
-          <w:rFonts w:ascii="Calibri" w:hAnsi="Calibri" w:cs="Calibri"/>
-        </w:rPr>
-      </w:pPr>
-    </w:p>
-    <w:p>
-      <w:pPr>
-        <w:pStyle w:val="Paragraphedeliste"/>
-        <w:ind w:left="0"/>
-        <w:jc w:val="both"/>
-        <w:rPr>
-          <w:rFonts w:ascii="Calibri" w:hAnsi="Calibri" w:cs="Calibri"/>
-          <w:b/>
-        </w:rPr>
-      </w:pPr>
-      <w:r>
-        <w:rPr>
-          <w:rFonts w:ascii="Calibri" w:hAnsi="Calibri" w:cs="Calibri"/>
-          <w:b/>
-        </w:rPr>
-        <w:t>B</w:t>
-      </w:r>
-      <w:r>
-        <w:rPr>
-          <w:rFonts w:ascii="Calibri" w:hAnsi="Calibri" w:cs="Calibri"/>
-          <w:b/>
-        </w:rPr>
-        <w:t>X</w:t>
-      </w:r>
-      <w:r>
-        <w:rPr>
-          <w:rFonts w:ascii="Calibri" w:hAnsi="Calibri" w:cs="Calibri"/>
-          <w:b/>
-        </w:rPr>
-        <w:t>2</w:t>
-      </w:r>
-      <w:r>
-        <w:rPr>
-          <w:rFonts w:ascii="Calibri" w:hAnsi="Calibri" w:cs="Calibri"/>
-          <w:b/>
-        </w:rPr>
-        <w:t xml:space="preserve"> </w:t>
-      </w:r>
-      <w:r>
-        <w:rPr>
-          <w:rFonts w:ascii="Calibri" w:hAnsi="Calibri" w:cs="Calibri"/>
-          <w:b/>
-        </w:rPr>
-        <w:t>–</w:t>
-      </w:r>
-      <w:r>
-        <w:rPr>
-          <w:rFonts w:ascii="Calibri" w:hAnsi="Calibri" w:cs="Calibri"/>
-          <w:b/>
-        </w:rPr>
-        <w:t xml:space="preserve"> </w:t>
-      </w:r>
-      <w:r>
-        <w:rPr>
-          <w:rFonts w:ascii="Calibri" w:hAnsi="Calibri" w:cs="Calibri"/>
-          <w:b/>
-        </w:rPr>
-        <w:t>Tableau d’affichage des tickets</w:t>
-      </w:r>
-    </w:p>
-    <w:p>
-      <w:pPr>
-        <w:pStyle w:val="Paragraphedeliste"/>
-        <w:ind w:left="426"/>
-        <w:jc w:val="both"/>
-        <w:rPr>
-          <w:rFonts w:ascii="Calibri" w:hAnsi="Calibri" w:cs="Calibri"/>
-        </w:rPr>
-      </w:pPr>
-      <w:r>
-        <w:rPr>
-          <w:rFonts w:ascii="Calibri" w:hAnsi="Calibri" w:cs="Calibri"/>
-          <w:b/>
-        </w:rPr>
-        <w:t>Description</w:t>
-      </w:r>
-      <w:r>
-        <w:rPr>
-          <w:rFonts w:ascii="Calibri" w:hAnsi="Calibri" w:cs="Calibri"/>
-        </w:rPr>
-        <w:t xml:space="preserve"> : </w:t>
-      </w:r>
-      <w:r>
-        <w:rPr>
-          <w:rFonts w:ascii="Calibri" w:hAnsi="Calibri" w:cs="Calibri"/>
-        </w:rPr>
-        <w:t xml:space="preserve">Cette fonctionnalité doit permettre </w:t>
-      </w:r>
-      <w:r>
-        <w:rPr>
-          <w:rFonts w:ascii="Calibri" w:hAnsi="Calibri" w:cs="Calibri"/>
-        </w:rPr>
-        <w:t>d’afficher la liste des tickets en cours de traitement</w:t>
-      </w:r>
-      <w:r>
-        <w:rPr>
-          <w:rFonts w:ascii="Calibri" w:hAnsi="Calibri" w:cs="Calibri"/>
-        </w:rPr>
-        <w:t>. La colonne « Numéro demande »</w:t>
-      </w:r>
-      <w:r>
-        <w:rPr>
-          <w:rFonts w:ascii="Calibri" w:hAnsi="Calibri" w:cs="Calibri"/>
-        </w:rPr>
-        <w:t xml:space="preserve"> permettra</w:t>
-      </w:r>
-      <w:r>
-        <w:rPr>
-          <w:rFonts w:ascii="Calibri" w:hAnsi="Calibri" w:cs="Calibri"/>
-        </w:rPr>
-        <w:t xml:space="preserve"> d’accéder au détail de la demande </w:t>
-      </w:r>
-      <w:r>
-        <w:rPr>
-          <w:rFonts w:ascii="Calibri" w:hAnsi="Calibri" w:cs="Calibri"/>
-        </w:rPr>
-        <w:t xml:space="preserve">BX3 </w:t>
-      </w:r>
-      <w:r>
-        <w:rPr>
-          <w:rFonts w:ascii="Calibri" w:hAnsi="Calibri" w:cs="Calibri"/>
-        </w:rPr>
-        <w:t xml:space="preserve">(voir capture </w:t>
-      </w:r>
-      <w:r>
-        <w:rPr>
-          <w:rFonts w:ascii="Calibri" w:hAnsi="Calibri" w:cs="Calibri"/>
-        </w:rPr>
-        <w:t>1</w:t>
-      </w:r>
-      <w:r>
-        <w:rPr>
-          <w:rFonts w:ascii="Calibri" w:hAnsi="Calibri" w:cs="Calibri"/>
-        </w:rPr>
-        <w:t>)</w:t>
-      </w:r>
-      <w:r>
-        <w:rPr>
-          <w:rFonts w:ascii="Calibri" w:hAnsi="Calibri" w:cs="Calibri"/>
-        </w:rPr>
-        <w:t>.</w:t>
-      </w:r>
-    </w:p>
-    <w:p>
-      <w:pPr>
-        <w:pStyle w:val="Paragraphedeliste"/>
-        <w:ind w:left="405"/>
-        <w:jc w:val="both"/>
-        <w:rPr>
-          <w:rFonts w:ascii="Calibri" w:hAnsi="Calibri" w:cs="Calibri"/>
-        </w:rPr>
-      </w:pPr>
-      <w:r>
-        <w:rPr>
-          <w:rFonts w:ascii="Calibri" w:hAnsi="Calibri" w:cs="Calibri"/>
-          <w:b/>
-        </w:rPr>
-        <w:t>Data</w:t>
-      </w:r>
-      <w:r>
-        <w:rPr>
-          <w:rFonts w:ascii="Calibri" w:hAnsi="Calibri" w:cs="Calibri"/>
-        </w:rPr>
-        <w:t xml:space="preserve"> : </w:t>
-      </w:r>
-      <w:r>
-        <w:rPr>
-          <w:rFonts w:ascii="Calibri" w:hAnsi="Calibri" w:cs="Calibri"/>
-        </w:rPr>
-        <w:t>tickets</w:t>
-      </w:r>
-      <w:r>
-        <w:rPr>
-          <w:rFonts w:ascii="Calibri" w:hAnsi="Calibri" w:cs="Calibri"/>
-        </w:rPr>
-        <w:t xml:space="preserve"> [</w:t>
-      </w:r>
-      <w:r>
-        <w:rPr>
-          <w:rFonts w:ascii="Calibri" w:hAnsi="Calibri" w:cs="Calibri"/>
-        </w:rPr>
-        <w:t>Numéro demande,</w:t>
-      </w:r>
-      <w:r>
-        <w:rPr>
-          <w:rFonts w:ascii="Calibri" w:hAnsi="Calibri" w:cs="Calibri"/>
-        </w:rPr>
-        <w:t xml:space="preserve"> </w:t>
-      </w:r>
-      <w:r>
-        <w:rPr>
-          <w:rFonts w:ascii="Calibri" w:hAnsi="Calibri" w:cs="Calibri"/>
-        </w:rPr>
-        <w:t>Type demande</w:t>
-      </w:r>
-      <w:r>
-        <w:rPr>
-          <w:rFonts w:ascii="Calibri" w:hAnsi="Calibri" w:cs="Calibri"/>
-        </w:rPr>
-        <w:t xml:space="preserve">, </w:t>
-      </w:r>
-      <w:r>
-        <w:rPr>
-          <w:rFonts w:ascii="Calibri" w:hAnsi="Calibri" w:cs="Calibri"/>
-        </w:rPr>
-        <w:t xml:space="preserve">Priorité, </w:t>
-      </w:r>
-      <w:r>
-        <w:rPr>
-          <w:rFonts w:ascii="Calibri" w:hAnsi="Calibri" w:cs="Calibri"/>
-        </w:rPr>
-        <w:t xml:space="preserve"> </w:t>
-      </w:r>
-      <w:r>
-        <w:rPr>
-          <w:rFonts w:ascii="Calibri" w:hAnsi="Calibri" w:cs="Calibri"/>
-        </w:rPr>
-        <w:t xml:space="preserve">Sujet, Message, Pièce </w:t>
-      </w:r>
-      <w:r>
-        <w:rPr>
-          <w:rFonts w:ascii="Calibri" w:hAnsi="Calibri" w:cs="Calibri"/>
-        </w:rPr>
-        <w:t>jointe]</w:t>
-      </w:r>
-    </w:p>
-    <w:p>
-      <w:pPr>
-        <w:pStyle w:val="Paragraphedeliste"/>
-        <w:ind w:left="405"/>
-        <w:jc w:val="both"/>
-        <w:rPr>
-          <w:rFonts w:ascii="Calibri" w:hAnsi="Calibri" w:cs="Calibri"/>
-        </w:rPr>
-      </w:pPr>
-    </w:p>
-    <w:p>
-      <w:pPr>
-        <w:pStyle w:val="Paragraphedeliste"/>
-        <w:ind w:left="0"/>
-        <w:jc w:val="both"/>
-        <w:rPr>
-          <w:rFonts w:ascii="Calibri" w:hAnsi="Calibri" w:cs="Calibri"/>
-          <w:b/>
-        </w:rPr>
-      </w:pPr>
-      <w:r>
-        <w:rPr>
-          <w:rFonts w:ascii="Calibri" w:hAnsi="Calibri" w:cs="Calibri"/>
-          <w:b/>
-        </w:rPr>
-        <w:t>B</w:t>
-      </w:r>
-      <w:r>
-        <w:rPr>
-          <w:rFonts w:ascii="Calibri" w:hAnsi="Calibri" w:cs="Calibri"/>
-          <w:b/>
-        </w:rPr>
-        <w:t>X</w:t>
-      </w:r>
-      <w:r>
-        <w:rPr>
-          <w:rFonts w:ascii="Calibri" w:hAnsi="Calibri" w:cs="Calibri"/>
-          <w:b/>
-        </w:rPr>
-        <w:t>3</w:t>
-      </w:r>
-      <w:r>
-        <w:rPr>
-          <w:rFonts w:ascii="Calibri" w:hAnsi="Calibri" w:cs="Calibri"/>
-          <w:b/>
-        </w:rPr>
-        <w:t xml:space="preserve"> </w:t>
-      </w:r>
-      <w:r>
-        <w:rPr>
-          <w:rFonts w:ascii="Calibri" w:hAnsi="Calibri" w:cs="Calibri"/>
-          <w:b/>
-        </w:rPr>
-        <w:t>–</w:t>
-      </w:r>
-      <w:r>
-        <w:rPr>
-          <w:rFonts w:ascii="Calibri" w:hAnsi="Calibri" w:cs="Calibri"/>
-          <w:b/>
-        </w:rPr>
-        <w:t xml:space="preserve"> </w:t>
-      </w:r>
-      <w:r>
-        <w:rPr>
-          <w:rFonts w:ascii="Calibri" w:hAnsi="Calibri" w:cs="Calibri"/>
-          <w:b/>
-        </w:rPr>
-        <w:t>Création d’un nouveau ticket</w:t>
-      </w:r>
-    </w:p>
-    <w:p>
-      <w:pPr>
-        <w:pStyle w:val="Paragraphedeliste"/>
-        <w:ind w:left="426"/>
-        <w:jc w:val="both"/>
-        <w:rPr>
-          <w:rFonts w:ascii="Calibri" w:hAnsi="Calibri" w:cs="Calibri"/>
-        </w:rPr>
-      </w:pPr>
-      <w:r>
-        <w:rPr>
-          <w:rFonts w:ascii="Calibri" w:hAnsi="Calibri" w:cs="Calibri"/>
-          <w:b/>
-        </w:rPr>
-        <w:t>Description</w:t>
-      </w:r>
-      <w:r>
-        <w:rPr>
-          <w:rFonts w:ascii="Calibri" w:hAnsi="Calibri" w:cs="Calibri"/>
-        </w:rPr>
-        <w:t xml:space="preserve"> : </w:t>
-      </w:r>
-      <w:r>
-        <w:rPr>
-          <w:rFonts w:ascii="Calibri" w:hAnsi="Calibri" w:cs="Calibri"/>
-        </w:rPr>
-        <w:t xml:space="preserve">Cette fonctionnalité doit permettre </w:t>
-      </w:r>
-      <w:r>
-        <w:rPr>
-          <w:rFonts w:ascii="Calibri" w:hAnsi="Calibri" w:cs="Calibri"/>
-        </w:rPr>
-        <w:t xml:space="preserve">de créer un nouveau ticket. Lors de la </w:t>
-      </w:r>
-      <w:r>
-        <w:rPr>
-          <w:rFonts w:ascii="Calibri" w:hAnsi="Calibri" w:cs="Calibri"/>
-        </w:rPr>
-        <w:t>création</w:t>
-      </w:r>
-      <w:r>
-        <w:rPr>
-          <w:rFonts w:ascii="Calibri" w:hAnsi="Calibri" w:cs="Calibri"/>
-        </w:rPr>
-        <w:t xml:space="preserve"> du ticket, l’application génère un numéro de ticket qui devra être unique</w:t>
-      </w:r>
-      <w:r>
-        <w:rPr>
-          <w:rFonts w:ascii="Calibri" w:hAnsi="Calibri" w:cs="Calibri"/>
-        </w:rPr>
-        <w:t xml:space="preserve"> (voir capture 2)</w:t>
-      </w:r>
-      <w:r>
-        <w:rPr>
-          <w:rFonts w:ascii="Calibri" w:hAnsi="Calibri" w:cs="Calibri"/>
-        </w:rPr>
-        <w:t>.</w:t>
-      </w:r>
-      <w:r>
-        <w:rPr>
-          <w:rFonts w:ascii="Calibri" w:hAnsi="Calibri" w:cs="Calibri"/>
-        </w:rPr>
-        <w:t xml:space="preserve"> Son état sera par défaut ’ouvert’.</w:t>
-      </w:r>
-    </w:p>
-    <w:p>
-      <w:pPr>
-        <w:pStyle w:val="Paragraphedeliste"/>
-        <w:ind w:left="405"/>
-        <w:jc w:val="both"/>
-        <w:rPr>
-          <w:rFonts w:ascii="Calibri" w:hAnsi="Calibri" w:cs="Calibri"/>
-        </w:rPr>
-      </w:pPr>
-      <w:r>
-        <w:rPr>
-          <w:rFonts w:ascii="Calibri" w:hAnsi="Calibri" w:cs="Calibri"/>
-          <w:b/>
-        </w:rPr>
-        <w:t>Data</w:t>
-      </w:r>
-      <w:r>
-        <w:rPr>
-          <w:rFonts w:ascii="Calibri" w:hAnsi="Calibri" w:cs="Calibri"/>
-        </w:rPr>
-        <w:t xml:space="preserve"> : tickets [Numéro demande, Type demande, Priorité,  Sujet, Message, Pièce jointe</w:t>
-      </w:r>
-      <w:r>
-        <w:rPr>
-          <w:rFonts w:ascii="Calibri" w:hAnsi="Calibri" w:cs="Calibri"/>
-        </w:rPr>
-        <w:t>, Etat</w:t>
-      </w:r>
-      <w:r>
-        <w:rPr>
-          <w:rFonts w:ascii="Calibri" w:hAnsi="Calibri" w:cs="Calibri"/>
-        </w:rPr>
-        <w:t>]</w:t>
-      </w:r>
-    </w:p>
-    <w:p>
-      <w:pPr>
-        <w:jc w:val="both"/>
-        <w:rPr>
-          <w:rFonts w:ascii="Calibri" w:hAnsi="Calibri" w:cs="Calibri"/>
-        </w:rPr>
-      </w:pPr>
-    </w:p>
-    <w:p>
-      <w:pPr>
-        <w:pStyle w:val="Paragraphedeliste"/>
-        <w:ind w:left="0"/>
-        <w:jc w:val="both"/>
-        <w:rPr>
-          <w:rFonts w:ascii="Calibri" w:hAnsi="Calibri" w:cs="Calibri"/>
-          <w:b/>
-        </w:rPr>
-      </w:pPr>
-      <w:r>
-        <w:rPr>
-          <w:rFonts w:ascii="Calibri" w:hAnsi="Calibri" w:cs="Calibri"/>
-          <w:b/>
-        </w:rPr>
-        <w:t>B</w:t>
-      </w:r>
-      <w:r>
-        <w:rPr>
-          <w:rFonts w:ascii="Calibri" w:hAnsi="Calibri" w:cs="Calibri"/>
-          <w:b/>
-        </w:rPr>
-        <w:t>X</w:t>
-      </w:r>
-      <w:r>
-        <w:rPr>
-          <w:rFonts w:ascii="Calibri" w:hAnsi="Calibri" w:cs="Calibri"/>
-          <w:b/>
-        </w:rPr>
-        <w:t>4</w:t>
-      </w:r>
-      <w:r>
-        <w:rPr>
-          <w:rFonts w:ascii="Calibri" w:hAnsi="Calibri" w:cs="Calibri"/>
-          <w:b/>
-        </w:rPr>
-        <w:t xml:space="preserve"> </w:t>
-      </w:r>
-      <w:r>
-        <w:rPr>
-          <w:rFonts w:ascii="Calibri" w:hAnsi="Calibri" w:cs="Calibri"/>
-          <w:b/>
-        </w:rPr>
-        <w:t>–</w:t>
-      </w:r>
-      <w:r>
-        <w:rPr>
-          <w:rFonts w:ascii="Calibri" w:hAnsi="Calibri" w:cs="Calibri"/>
-          <w:b/>
-        </w:rPr>
-        <w:t xml:space="preserve"> </w:t>
-      </w:r>
-      <w:r>
-        <w:rPr>
-          <w:rFonts w:ascii="Calibri" w:hAnsi="Calibri" w:cs="Calibri"/>
-          <w:b/>
-        </w:rPr>
-        <w:t>Affichage du détail d’un ticket</w:t>
-      </w:r>
-    </w:p>
-    <w:p>
-      <w:pPr>
-        <w:pStyle w:val="Paragraphedeliste"/>
-        <w:ind w:left="426"/>
-        <w:rPr>
-          <w:rFonts w:ascii="Calibri" w:hAnsi="Calibri" w:cs="Calibri"/>
-        </w:rPr>
-      </w:pPr>
-      <w:r>
-        <w:rPr>
-          <w:rFonts w:ascii="Calibri" w:hAnsi="Calibri" w:cs="Calibri"/>
-          <w:b/>
-        </w:rPr>
-        <w:t>Description</w:t>
-      </w:r>
-      <w:r>
-        <w:rPr>
-          <w:rFonts w:ascii="Calibri" w:hAnsi="Calibri" w:cs="Calibri"/>
-        </w:rPr>
-        <w:t xml:space="preserve"> : </w:t>
-      </w:r>
-      <w:r>
-        <w:rPr>
-          <w:rFonts w:ascii="Calibri" w:hAnsi="Calibri" w:cs="Calibri"/>
-        </w:rPr>
-        <w:t xml:space="preserve">Cette fonctionnalité doit permettre </w:t>
-      </w:r>
-      <w:r>
-        <w:rPr>
-          <w:rFonts w:ascii="Calibri" w:hAnsi="Calibri" w:cs="Calibri"/>
-        </w:rPr>
-        <w:t xml:space="preserve"> de visualiser le contenu complet d’un ticket avec l’historique des échanges avec le client. L’ordre d’affichage se fera du plus récent vers le plus ancien. En bas de page sera placée une zone </w:t>
+        <w:t xml:space="preserve">Cette fonctionnalité doit </w:t>
+      </w:r>
+      <w:proofErr w:type="gramStart"/>
+      <w:r>
+        <w:rPr>
+          <w:rFonts w:ascii="Calibri" w:hAnsi="Calibri" w:cs="Calibri"/>
+        </w:rPr>
+        <w:t xml:space="preserve">permettre </w:t>
+      </w:r>
+      <w:r>
+        <w:rPr>
+          <w:rFonts w:ascii="Calibri" w:hAnsi="Calibri" w:cs="Calibri"/>
+        </w:rPr>
+        <w:t xml:space="preserve"> de</w:t>
+      </w:r>
+      <w:proofErr w:type="gramEnd"/>
+      <w:r>
+        <w:rPr>
+          <w:rFonts w:ascii="Calibri" w:hAnsi="Calibri" w:cs="Calibri"/>
+        </w:rPr>
+        <w:t xml:space="preserve"> visualiser le contenu complet d’un ticket avec l’historique des échanges avec le client. L’ordre d’affichage se fera du plus </w:t>
+      </w:r>
+      <w:r>
+        <w:rPr>
+          <w:rFonts w:ascii="Calibri" w:hAnsi="Calibri" w:cs="Calibri"/>
+        </w:rPr>
+        <w:t>ancien</w:t>
+      </w:r>
+      <w:r>
+        <w:rPr>
+          <w:rFonts w:ascii="Calibri" w:hAnsi="Calibri" w:cs="Calibri"/>
+        </w:rPr>
+        <w:t xml:space="preserve"> vers le plus </w:t>
+      </w:r>
+      <w:r>
+        <w:rPr>
+          <w:rFonts w:ascii="Calibri" w:hAnsi="Calibri" w:cs="Calibri"/>
+        </w:rPr>
+        <w:t>récent</w:t>
+      </w:r>
+      <w:r>
+        <w:rPr>
+          <w:rFonts w:ascii="Calibri" w:hAnsi="Calibri" w:cs="Calibri"/>
+        </w:rPr>
+        <w:t xml:space="preserve">. En bas de page sera placée une zone </w:t>
       </w:r>
     </w:p>
     <w:p>
@@ -2672,12 +2284,14 @@
           <w:rFonts w:ascii="Calibri" w:hAnsi="Calibri" w:cs="Calibri"/>
         </w:rPr>
       </w:pPr>
+      <w:proofErr w:type="gramStart"/>
       <w:r>
         <w:rPr>
           <w:rFonts w:ascii="Calibri" w:hAnsi="Calibri" w:cs="Calibri"/>
         </w:rPr>
         <w:t>de</w:t>
       </w:r>
+      <w:proofErr w:type="gramEnd"/>
       <w:r>
         <w:rPr>
           <w:rFonts w:ascii="Calibri" w:hAnsi="Calibri" w:cs="Calibri"/>
@@ -2758,7 +2372,21 @@
         <w:rPr>
           <w:rFonts w:ascii="Calibri" w:hAnsi="Calibri" w:cs="Calibri"/>
         </w:rPr>
-        <w:t xml:space="preserve"> : tickets [Numéro demande, Type demande, Priorité,  Sujet, Message, Pièce jointe, Etat], </w:t>
+        <w:t xml:space="preserve"> : tickets [Numéro demande, Type demande, </w:t>
+      </w:r>
+      <w:proofErr w:type="gramStart"/>
+      <w:r>
+        <w:rPr>
+          <w:rFonts w:ascii="Calibri" w:hAnsi="Calibri" w:cs="Calibri"/>
+        </w:rPr>
+        <w:t>Priorité,  Sujet</w:t>
+      </w:r>
+      <w:proofErr w:type="gramEnd"/>
+      <w:r>
+        <w:rPr>
+          <w:rFonts w:ascii="Calibri" w:hAnsi="Calibri" w:cs="Calibri"/>
+        </w:rPr>
+        <w:t xml:space="preserve">, Message, Pièce jointe, Etat], </w:t>
       </w:r>
       <w:r>
         <w:rPr>
@@ -2837,6 +2465,7 @@
         <w:rPr>
           <w:rFonts w:asciiTheme="minorHAnsi" w:hAnsiTheme="minorHAnsi"/>
         </w:rPr>
+        <w:lastRenderedPageBreak/>
         <w:t>Les tables suivantes sont obligatoires dans la construction du projet :</w:t>
       </w:r>
     </w:p>
@@ -2862,25 +2491,131 @@
         <w:rPr>
           <w:rFonts w:asciiTheme="minorHAnsi" w:hAnsiTheme="minorHAnsi"/>
         </w:rPr>
-        <w:t>Une table ‘</w:t>
-      </w:r>
-      <w:r>
-        <w:rPr>
-          <w:rFonts w:asciiTheme="minorHAnsi" w:hAnsiTheme="minorHAnsi"/>
-        </w:rPr>
-        <w:t>clients’</w:t>
-      </w:r>
-      <w:r>
-        <w:rPr>
-          <w:rFonts w:asciiTheme="minorHAnsi" w:hAnsiTheme="minorHAnsi"/>
-        </w:rPr>
-        <w:t xml:space="preserve"> : </w:t>
-      </w:r>
-      <w:r>
-        <w:rPr>
-          <w:rFonts w:asciiTheme="minorHAnsi" w:hAnsiTheme="minorHAnsi"/>
-        </w:rPr>
-        <w:t>[‘Numéro client’, ‘Id utilisateur’,’Nom’,’Entreprise’]*</w:t>
+        <w:t>Une table ‘tickets</w:t>
+      </w:r>
+      <w:r>
+        <w:rPr>
+          <w:rFonts w:asciiTheme="minorHAnsi" w:hAnsiTheme="minorHAnsi"/>
+        </w:rPr>
+        <w:t>’ </w:t>
+      </w:r>
+      <w:proofErr w:type="gramStart"/>
+      <w:r>
+        <w:rPr>
+          <w:rFonts w:asciiTheme="minorHAnsi" w:hAnsiTheme="minorHAnsi"/>
+        </w:rPr>
+        <w:t xml:space="preserve">:  </w:t>
+      </w:r>
+      <w:r>
+        <w:rPr>
+          <w:rFonts w:asciiTheme="minorHAnsi" w:hAnsiTheme="minorHAnsi"/>
+        </w:rPr>
+        <w:t>[</w:t>
+      </w:r>
+      <w:proofErr w:type="gramEnd"/>
+      <w:r>
+        <w:rPr>
+          <w:rFonts w:asciiTheme="minorHAnsi" w:hAnsiTheme="minorHAnsi"/>
+        </w:rPr>
+        <w:t>‘</w:t>
+      </w:r>
+      <w:r>
+        <w:rPr>
+          <w:rFonts w:asciiTheme="minorHAnsi" w:hAnsiTheme="minorHAnsi"/>
+        </w:rPr>
+        <w:t xml:space="preserve">Id </w:t>
+      </w:r>
+      <w:r>
+        <w:rPr>
+          <w:rFonts w:asciiTheme="minorHAnsi" w:hAnsiTheme="minorHAnsi"/>
+        </w:rPr>
+        <w:t>Type demande’,</w:t>
+      </w:r>
+      <w:r>
+        <w:rPr>
+          <w:rFonts w:asciiTheme="minorHAnsi" w:hAnsiTheme="minorHAnsi"/>
+        </w:rPr>
+        <w:t xml:space="preserve"> </w:t>
+      </w:r>
+      <w:r>
+        <w:rPr>
+          <w:rFonts w:asciiTheme="minorHAnsi" w:hAnsiTheme="minorHAnsi"/>
+        </w:rPr>
+        <w:t xml:space="preserve">‘Id utilisateur’, </w:t>
+      </w:r>
+      <w:r>
+        <w:rPr>
+          <w:rFonts w:asciiTheme="minorHAnsi" w:hAnsiTheme="minorHAnsi"/>
+        </w:rPr>
+        <w:t>‘</w:t>
+      </w:r>
+      <w:r>
+        <w:rPr>
+          <w:rFonts w:ascii="Calibri" w:hAnsi="Calibri" w:cs="Calibri"/>
+        </w:rPr>
+        <w:t xml:space="preserve">Numéro demande’, </w:t>
+      </w:r>
+      <w:r>
+        <w:rPr>
+          <w:rFonts w:asciiTheme="minorHAnsi" w:hAnsiTheme="minorHAnsi"/>
+        </w:rPr>
+        <w:t xml:space="preserve"> ‘</w:t>
+      </w:r>
+      <w:r>
+        <w:rPr>
+          <w:rFonts w:asciiTheme="minorHAnsi" w:hAnsiTheme="minorHAnsi"/>
+        </w:rPr>
+        <w:t xml:space="preserve">Id </w:t>
+      </w:r>
+      <w:r>
+        <w:rPr>
+          <w:rFonts w:asciiTheme="minorHAnsi" w:hAnsiTheme="minorHAnsi"/>
+        </w:rPr>
+        <w:t>pr</w:t>
+      </w:r>
+      <w:r>
+        <w:rPr>
+          <w:rFonts w:asciiTheme="minorHAnsi" w:hAnsiTheme="minorHAnsi"/>
+        </w:rPr>
+        <w:t>iorité’, ‘Sujet’, ‘Message’, ‘</w:t>
+      </w:r>
+      <w:proofErr w:type="spellStart"/>
+      <w:r>
+        <w:rPr>
+          <w:rFonts w:asciiTheme="minorHAnsi" w:hAnsiTheme="minorHAnsi"/>
+        </w:rPr>
+        <w:t>pj</w:t>
+      </w:r>
+      <w:proofErr w:type="spellEnd"/>
+      <w:r>
+        <w:rPr>
+          <w:rFonts w:asciiTheme="minorHAnsi" w:hAnsiTheme="minorHAnsi"/>
+        </w:rPr>
+        <w:t>’</w:t>
+      </w:r>
+      <w:r>
+        <w:rPr>
+          <w:rFonts w:asciiTheme="minorHAnsi" w:hAnsiTheme="minorHAnsi"/>
+        </w:rPr>
+        <w:t>, ‘</w:t>
+      </w:r>
+      <w:r>
+        <w:rPr>
+          <w:rFonts w:asciiTheme="minorHAnsi" w:hAnsiTheme="minorHAnsi"/>
+        </w:rPr>
+        <w:t>E</w:t>
+      </w:r>
+      <w:r>
+        <w:rPr>
+          <w:rFonts w:asciiTheme="minorHAnsi" w:hAnsiTheme="minorHAnsi"/>
+        </w:rPr>
+        <w:t>tat’</w:t>
+      </w:r>
+      <w:r>
+        <w:rPr>
+          <w:rFonts w:asciiTheme="minorHAnsi" w:hAnsiTheme="minorHAnsi"/>
+        </w:rPr>
+        <w:t>]*</w:t>
       </w:r>
     </w:p>
     <w:p>
@@ -2898,31 +2633,37 @@
         <w:rPr>
           <w:rFonts w:asciiTheme="minorHAnsi" w:hAnsiTheme="minorHAnsi"/>
         </w:rPr>
-        <w:t>Une table ‘tickets</w:t>
-      </w:r>
-      <w:r>
-        <w:rPr>
-          <w:rFonts w:asciiTheme="minorHAnsi" w:hAnsiTheme="minorHAnsi"/>
-        </w:rPr>
-        <w:t xml:space="preserve">’ :  </w:t>
-      </w:r>
-      <w:r>
-        <w:rPr>
-          <w:rFonts w:asciiTheme="minorHAnsi" w:hAnsiTheme="minorHAnsi"/>
-        </w:rPr>
-        <w:t>[‘</w:t>
-      </w:r>
-      <w:r>
-        <w:rPr>
-          <w:rFonts w:asciiTheme="minorHAnsi" w:hAnsiTheme="minorHAnsi"/>
-        </w:rPr>
-        <w:t xml:space="preserve">Id </w:t>
-      </w:r>
-      <w:r>
-        <w:rPr>
-          <w:rFonts w:asciiTheme="minorHAnsi" w:hAnsiTheme="minorHAnsi"/>
-        </w:rPr>
-        <w:t>Type demande’,</w:t>
+        <w:t>Une table ‘</w:t>
+      </w:r>
+      <w:r>
+        <w:rPr>
+          <w:rFonts w:asciiTheme="minorHAnsi" w:hAnsiTheme="minorHAnsi"/>
+        </w:rPr>
+        <w:t>commentaires’</w:t>
+      </w:r>
+      <w:r>
+        <w:rPr>
+          <w:rFonts w:asciiTheme="minorHAnsi" w:hAnsiTheme="minorHAnsi"/>
+        </w:rPr>
+        <w:t> : [‘</w:t>
+      </w:r>
+      <w:r>
+        <w:rPr>
+          <w:rFonts w:asciiTheme="minorHAnsi" w:hAnsiTheme="minorHAnsi"/>
+        </w:rPr>
+        <w:t>I</w:t>
+      </w:r>
+      <w:r>
+        <w:rPr>
+          <w:rFonts w:asciiTheme="minorHAnsi" w:hAnsiTheme="minorHAnsi"/>
+        </w:rPr>
+        <w:t>d tickets’</w:t>
+      </w:r>
+      <w:r>
+        <w:rPr>
+          <w:rFonts w:asciiTheme="minorHAnsi" w:hAnsiTheme="minorHAnsi"/>
+        </w:rPr>
+        <w:t>,</w:t>
       </w:r>
       <w:r>
         <w:rPr>
@@ -2934,43 +2675,13 @@
         <w:rPr>
           <w:rFonts w:asciiTheme="minorHAnsi" w:hAnsiTheme="minorHAnsi"/>
         </w:rPr>
-        <w:t xml:space="preserve">‘Id utilisateur’, </w:t>
-      </w:r>
-      <w:r>
-        <w:rPr>
-          <w:rFonts w:asciiTheme="minorHAnsi" w:hAnsiTheme="minorHAnsi"/>
-        </w:rPr>
         <w:t>‘</w:t>
       </w:r>
       <w:r>
         <w:rPr>
-          <w:rFonts w:ascii="Calibri" w:hAnsi="Calibri" w:cs="Calibri"/>
-        </w:rPr>
-        <w:t xml:space="preserve">Numéro demande’, </w:t>
-      </w:r>
-      <w:r>
-        <w:rPr>
-          <w:rFonts w:asciiTheme="minorHAnsi" w:hAnsiTheme="minorHAnsi"/>
-        </w:rPr>
-        <w:t xml:space="preserve"> ‘</w:t>
-      </w:r>
-      <w:r>
-        <w:rPr>
-          <w:rFonts w:asciiTheme="minorHAnsi" w:hAnsiTheme="minorHAnsi"/>
-        </w:rPr>
-        <w:t xml:space="preserve">Id </w:t>
-      </w:r>
-      <w:r>
-        <w:rPr>
-          <w:rFonts w:asciiTheme="minorHAnsi" w:hAnsiTheme="minorHAnsi"/>
-        </w:rPr>
-        <w:t>pr</w:t>
-      </w:r>
-      <w:r>
-        <w:rPr>
-          <w:rFonts w:asciiTheme="minorHAnsi" w:hAnsiTheme="minorHAnsi"/>
-        </w:rPr>
-        <w:t>iorité’, ‘Sujet’, ‘Message’, ‘</w:t>
+          <w:rFonts w:asciiTheme="minorHAnsi" w:hAnsiTheme="minorHAnsi"/>
+        </w:rPr>
+        <w:t>Message’, ’</w:t>
       </w:r>
       <w:proofErr w:type="spellStart"/>
       <w:r>
@@ -2990,26 +2701,34 @@
         <w:rPr>
           <w:rFonts w:asciiTheme="minorHAnsi" w:hAnsiTheme="minorHAnsi"/>
         </w:rPr>
-        <w:t>, ‘</w:t>
-      </w:r>
-      <w:r>
-        <w:rPr>
-          <w:rFonts w:asciiTheme="minorHAnsi" w:hAnsiTheme="minorHAnsi"/>
-        </w:rPr>
-        <w:t>E</w:t>
-      </w:r>
-      <w:r>
-        <w:rPr>
-          <w:rFonts w:asciiTheme="minorHAnsi" w:hAnsiTheme="minorHAnsi"/>
-        </w:rPr>
-        <w:t>tat’</w:t>
-      </w:r>
-      <w:r>
-        <w:rPr>
-          <w:rFonts w:asciiTheme="minorHAnsi" w:hAnsiTheme="minorHAnsi"/>
-        </w:rPr>
-        <w:t>]*</w:t>
-      </w:r>
+        <w:t>, ‘Date réponse’</w:t>
+      </w:r>
+      <w:r>
+        <w:rPr>
+          <w:rFonts w:asciiTheme="minorHAnsi" w:hAnsiTheme="minorHAnsi"/>
+        </w:rPr>
+        <w:t>, ‘Id utilisateur</w:t>
+      </w:r>
+      <w:proofErr w:type="gramStart"/>
+      <w:r>
+        <w:rPr>
+          <w:rFonts w:asciiTheme="minorHAnsi" w:hAnsiTheme="minorHAnsi"/>
+        </w:rPr>
+        <w:t>’</w:t>
+      </w:r>
+      <w:r>
+        <w:rPr>
+          <w:rFonts w:asciiTheme="minorHAnsi" w:hAnsiTheme="minorHAnsi"/>
+        </w:rPr>
+        <w:t>]</w:t>
+      </w:r>
+      <w:r>
+        <w:rPr>
+          <w:rFonts w:asciiTheme="minorHAnsi" w:hAnsiTheme="minorHAnsi"/>
+        </w:rPr>
+        <w:t>*</w:t>
+      </w:r>
+      <w:proofErr w:type="gramEnd"/>
     </w:p>
     <w:p>
       <w:pPr>
@@ -3026,25 +2745,34 @@
         <w:rPr>
           <w:rFonts w:asciiTheme="minorHAnsi" w:hAnsiTheme="minorHAnsi"/>
         </w:rPr>
-        <w:t>Une table ‘traitements’ : [‘</w:t>
-      </w:r>
-      <w:r>
-        <w:rPr>
-          <w:rFonts w:asciiTheme="minorHAnsi" w:hAnsiTheme="minorHAnsi"/>
-        </w:rPr>
-        <w:t>I</w:t>
-      </w:r>
-      <w:r>
-        <w:rPr>
-          <w:rFonts w:asciiTheme="minorHAnsi" w:hAnsiTheme="minorHAnsi"/>
-        </w:rPr>
-        <w:t>d tickets’</w:t>
-      </w:r>
-      <w:r>
-        <w:rPr>
-          <w:rFonts w:asciiTheme="minorHAnsi" w:hAnsiTheme="minorHAnsi"/>
-        </w:rPr>
-        <w:t>,</w:t>
+        <w:t>Un table ‘</w:t>
+      </w:r>
+      <w:proofErr w:type="spellStart"/>
+      <w:r>
+        <w:rPr>
+          <w:rFonts w:asciiTheme="minorHAnsi" w:hAnsiTheme="minorHAnsi"/>
+        </w:rPr>
+        <w:t>typedemande</w:t>
+      </w:r>
+      <w:proofErr w:type="spellEnd"/>
+      <w:r>
+        <w:rPr>
+          <w:rFonts w:asciiTheme="minorHAnsi" w:hAnsiTheme="minorHAnsi"/>
+        </w:rPr>
+        <w:t>’</w:t>
+      </w:r>
+      <w:r>
+        <w:rPr>
+          <w:rFonts w:asciiTheme="minorHAnsi" w:hAnsiTheme="minorHAnsi"/>
+        </w:rPr>
+        <w:t> </w:t>
+      </w:r>
+      <w:proofErr w:type="gramStart"/>
+      <w:r>
+        <w:rPr>
+          <w:rFonts w:asciiTheme="minorHAnsi" w:hAnsiTheme="minorHAnsi"/>
+        </w:rPr>
+        <w:t xml:space="preserve">: </w:t>
       </w:r>
       <w:r>
         <w:rPr>
@@ -3056,25 +2784,38 @@
         <w:rPr>
           <w:rFonts w:asciiTheme="minorHAnsi" w:hAnsiTheme="minorHAnsi"/>
         </w:rPr>
-        <w:t>‘Réponse’</w:t>
-      </w:r>
-      <w:r>
-        <w:rPr>
-          <w:rFonts w:asciiTheme="minorHAnsi" w:hAnsiTheme="minorHAnsi"/>
-        </w:rPr>
-        <w:t>, ‘Date réponse’</w:t>
-      </w:r>
-      <w:r>
-        <w:rPr>
-          <w:rFonts w:asciiTheme="minorHAnsi" w:hAnsiTheme="minorHAnsi"/>
-        </w:rPr>
-        <w:t>]</w:t>
-      </w:r>
-      <w:r>
-        <w:rPr>
-          <w:rFonts w:asciiTheme="minorHAnsi" w:hAnsiTheme="minorHAnsi"/>
-        </w:rPr>
-        <w:t>*</w:t>
+        <w:t>[</w:t>
+      </w:r>
+      <w:proofErr w:type="gramEnd"/>
+      <w:r>
+        <w:rPr>
+          <w:rFonts w:asciiTheme="minorHAnsi" w:hAnsiTheme="minorHAnsi"/>
+        </w:rPr>
+        <w:t xml:space="preserve">‘Type demande’ </w:t>
+      </w:r>
+      <w:r>
+        <w:rPr>
+          <w:rFonts w:asciiTheme="minorHAnsi" w:hAnsiTheme="minorHAnsi"/>
+        </w:rPr>
+        <w:t>(</w:t>
+      </w:r>
+      <w:r>
+        <w:rPr>
+          <w:rFonts w:asciiTheme="minorHAnsi" w:hAnsiTheme="minorHAnsi"/>
+        </w:rPr>
+        <w:t xml:space="preserve">Valeurs exemples : </w:t>
+      </w:r>
+      <w:r>
+        <w:rPr>
+          <w:rFonts w:ascii="Calibri" w:hAnsi="Calibri" w:cs="Calibri"/>
+        </w:rPr>
+        <w:t>système, BDD, web, réseau, présentation, back office)</w:t>
+      </w:r>
+      <w:r>
+        <w:rPr>
+          <w:rFonts w:ascii="Calibri" w:hAnsi="Calibri" w:cs="Calibri"/>
+        </w:rPr>
+        <w:t>]*</w:t>
       </w:r>
     </w:p>
     <w:p>
@@ -3092,14 +2833,14 @@
         <w:rPr>
           <w:rFonts w:asciiTheme="minorHAnsi" w:hAnsiTheme="minorHAnsi"/>
         </w:rPr>
-        <w:t>Un table ‘</w:t>
+        <w:t>Une table ‘</w:t>
       </w:r>
       <w:proofErr w:type="spellStart"/>
       <w:r>
         <w:rPr>
           <w:rFonts w:asciiTheme="minorHAnsi" w:hAnsiTheme="minorHAnsi"/>
         </w:rPr>
-        <w:t>typedemande</w:t>
+        <w:t>priorite</w:t>
       </w:r>
       <w:proofErr w:type="spellEnd"/>
       <w:r>
@@ -3112,44 +2853,16 @@
         <w:rPr>
           <w:rFonts w:asciiTheme="minorHAnsi" w:hAnsiTheme="minorHAnsi"/>
         </w:rPr>
-        <w:t xml:space="preserve"> : </w:t>
-      </w:r>
-      <w:r>
-        <w:rPr>
-          <w:rFonts w:asciiTheme="minorHAnsi" w:hAnsiTheme="minorHAnsi"/>
-        </w:rPr>
-        <w:t xml:space="preserve"> </w:t>
-      </w:r>
-      <w:r>
-        <w:rPr>
-          <w:rFonts w:asciiTheme="minorHAnsi" w:hAnsiTheme="minorHAnsi"/>
-        </w:rPr>
-        <w:t xml:space="preserve">[‘Type demande’ </w:t>
-      </w:r>
-      <w:r>
-        <w:rPr>
-          <w:rFonts w:asciiTheme="minorHAnsi" w:hAnsiTheme="minorHAnsi"/>
-        </w:rPr>
-        <w:t>(</w:t>
-      </w:r>
-      <w:r>
-        <w:rPr>
-          <w:rFonts w:asciiTheme="minorHAnsi" w:hAnsiTheme="minorHAnsi"/>
-        </w:rPr>
-        <w:t xml:space="preserve">Valeurs exemples : </w:t>
-      </w:r>
-      <w:r>
-        <w:rPr>
-          <w:rFonts w:ascii="Calibri" w:hAnsi="Calibri" w:cs="Calibri"/>
-        </w:rPr>
-        <w:t>système, BDD, web, réseau, présentation, back office)</w:t>
-      </w:r>
-      <w:r>
-        <w:rPr>
-          <w:rFonts w:ascii="Calibri" w:hAnsi="Calibri" w:cs="Calibri"/>
-        </w:rPr>
-        <w:t>]*</w:t>
-      </w:r>
+        <w:t> : [‘Type priorité (Valeurs exemples : Normal, Urgent, Critique</w:t>
+      </w:r>
+      <w:proofErr w:type="gramStart"/>
+      <w:r>
+        <w:rPr>
+          <w:rFonts w:asciiTheme="minorHAnsi" w:hAnsiTheme="minorHAnsi"/>
+        </w:rPr>
+        <w:t>)]*</w:t>
+      </w:r>
+      <w:proofErr w:type="gramEnd"/>
     </w:p>
     <w:p>
       <w:pPr>
@@ -3166,16 +2879,8 @@
         <w:rPr>
           <w:rFonts w:asciiTheme="minorHAnsi" w:hAnsiTheme="minorHAnsi"/>
         </w:rPr>
-        <w:t>Une table ‘</w:t>
-      </w:r>
-      <w:proofErr w:type="spellStart"/>
-      <w:r>
-        <w:rPr>
-          <w:rFonts w:asciiTheme="minorHAnsi" w:hAnsiTheme="minorHAnsi"/>
-        </w:rPr>
-        <w:t>priorite</w:t>
-      </w:r>
-      <w:proofErr w:type="spellEnd"/>
+        <w:t>Une table ‘utilisateurs</w:t>
+      </w:r>
       <w:r>
         <w:rPr>
           <w:rFonts w:asciiTheme="minorHAnsi" w:hAnsiTheme="minorHAnsi"/>
@@ -3186,36 +2891,6 @@
         <w:rPr>
           <w:rFonts w:asciiTheme="minorHAnsi" w:hAnsiTheme="minorHAnsi"/>
         </w:rPr>
-        <w:t> : [‘Type priorité (Valeurs exemples : Normal, Urgent, Critique)]*</w:t>
-      </w:r>
-    </w:p>
-    <w:p>
-      <w:pPr>
-        <w:pStyle w:val="Paragraphedeliste"/>
-        <w:numPr>
-          <w:ilvl w:val="0"/>
-          <w:numId w:val="3"/>
-        </w:numPr>
-        <w:rPr>
-          <w:rFonts w:asciiTheme="minorHAnsi" w:hAnsiTheme="minorHAnsi"/>
-        </w:rPr>
-      </w:pPr>
-      <w:r>
-        <w:rPr>
-          <w:rFonts w:asciiTheme="minorHAnsi" w:hAnsiTheme="minorHAnsi"/>
-        </w:rPr>
-        <w:t>Une table ‘utilisateurs</w:t>
-      </w:r>
-      <w:r>
-        <w:rPr>
-          <w:rFonts w:asciiTheme="minorHAnsi" w:hAnsiTheme="minorHAnsi"/>
-        </w:rPr>
-        <w:t>’</w:t>
-      </w:r>
-      <w:r>
-        <w:rPr>
-          <w:rFonts w:asciiTheme="minorHAnsi" w:hAnsiTheme="minorHAnsi"/>
-        </w:rPr>
         <w:t xml:space="preserve"> : </w:t>
       </w:r>
       <w:r>
@@ -3252,74 +2927,22 @@
         <w:rPr>
           <w:rFonts w:asciiTheme="minorHAnsi" w:hAnsiTheme="minorHAnsi"/>
         </w:rPr>
-        <w:t>rô</w:t>
-      </w:r>
-      <w:r>
-        <w:rPr>
-          <w:rFonts w:asciiTheme="minorHAnsi" w:hAnsiTheme="minorHAnsi"/>
-        </w:rPr>
-        <w:t>le</w:t>
-      </w:r>
-      <w:r>
-        <w:rPr>
-          <w:rFonts w:asciiTheme="minorHAnsi" w:hAnsiTheme="minorHAnsi"/>
-        </w:rPr>
-        <w:t>’</w:t>
-      </w:r>
-      <w:r>
-        <w:rPr>
-          <w:rFonts w:asciiTheme="minorHAnsi" w:hAnsiTheme="minorHAnsi"/>
-        </w:rPr>
-        <w:t>(</w:t>
-      </w:r>
-      <w:r>
-        <w:rPr>
-          <w:rFonts w:asciiTheme="minorHAnsi" w:hAnsiTheme="minorHAnsi"/>
-        </w:rPr>
-        <w:t xml:space="preserve"> </w:t>
-      </w:r>
-      <w:r>
-        <w:rPr>
-          <w:rFonts w:asciiTheme="minorHAnsi" w:hAnsiTheme="minorHAnsi"/>
-        </w:rPr>
-        <w:t>ADMIN, USER</w:t>
-      </w:r>
-      <w:r>
-        <w:rPr>
-          <w:rFonts w:asciiTheme="minorHAnsi" w:hAnsiTheme="minorHAnsi"/>
-        </w:rPr>
-        <w:t>, CLIENT</w:t>
-      </w:r>
-      <w:r>
-        <w:rPr>
-          <w:rFonts w:asciiTheme="minorHAnsi" w:hAnsiTheme="minorHAnsi"/>
-        </w:rPr>
-        <w:t xml:space="preserve"> </w:t>
-      </w:r>
-      <w:r>
-        <w:rPr>
-          <w:rFonts w:asciiTheme="minorHAnsi" w:hAnsiTheme="minorHAnsi"/>
-        </w:rPr>
-        <w:t>)</w:t>
-      </w:r>
-      <w:r>
-        <w:rPr>
-          <w:rFonts w:asciiTheme="minorHAnsi" w:hAnsiTheme="minorHAnsi"/>
-        </w:rPr>
-        <w:t>, ‘</w:t>
-      </w:r>
-      <w:r>
-        <w:rPr>
-          <w:rFonts w:asciiTheme="minorHAnsi" w:hAnsiTheme="minorHAnsi"/>
-        </w:rPr>
-        <w:t>Actif</w:t>
-      </w:r>
-      <w:r>
-        <w:rPr>
-          <w:rFonts w:asciiTheme="minorHAnsi" w:hAnsiTheme="minorHAnsi"/>
-        </w:rPr>
-        <w:t>’, ‘Date création’]*</w:t>
-      </w:r>
+        <w:t>ADMIN</w:t>
+      </w:r>
+      <w:r>
+        <w:rPr>
+          <w:rFonts w:asciiTheme="minorHAnsi" w:hAnsiTheme="minorHAnsi"/>
+        </w:rPr>
+        <w:t>‘</w:t>
+      </w:r>
+      <w:proofErr w:type="gramStart"/>
+      <w:r>
+        <w:rPr>
+          <w:rFonts w:asciiTheme="minorHAnsi" w:hAnsiTheme="minorHAnsi"/>
+        </w:rPr>
+        <w:t>,]*</w:t>
+      </w:r>
+      <w:proofErr w:type="gramEnd"/>
     </w:p>
     <w:p/>
     <w:p>
@@ -3465,7 +3088,21 @@
         <w:rPr>
           <w:rFonts w:asciiTheme="minorHAnsi" w:hAnsiTheme="minorHAnsi"/>
         </w:rPr>
-        <w:t xml:space="preserve"> fonctionnels de chaque pages (desktop et responsive ) et de ses déclinaisons.</w:t>
+        <w:t xml:space="preserve"> fonctionnels de chaque pages (desktop et </w:t>
+      </w:r>
+      <w:proofErr w:type="gramStart"/>
+      <w:r>
+        <w:rPr>
+          <w:rFonts w:asciiTheme="minorHAnsi" w:hAnsiTheme="minorHAnsi"/>
+        </w:rPr>
+        <w:t>responsive )</w:t>
+      </w:r>
+      <w:proofErr w:type="gramEnd"/>
+      <w:r>
+        <w:rPr>
+          <w:rFonts w:asciiTheme="minorHAnsi" w:hAnsiTheme="minorHAnsi"/>
+        </w:rPr>
+        <w:t xml:space="preserve"> et de ses déclinaisons.</w:t>
       </w:r>
     </w:p>
     <w:p>
@@ -3738,6 +3375,7 @@
           <w:rFonts w:asciiTheme="minorHAnsi" w:hAnsiTheme="minorHAnsi"/>
         </w:rPr>
       </w:pPr>
+      <w:proofErr w:type="gramStart"/>
       <w:r>
         <w:rPr>
           <w:rFonts w:asciiTheme="minorHAnsi" w:hAnsiTheme="minorHAnsi"/>
@@ -3750,6 +3388,7 @@
         </w:rPr>
         <w:t>s</w:t>
       </w:r>
+      <w:proofErr w:type="gramEnd"/>
       <w:r>
         <w:rPr>
           <w:rFonts w:asciiTheme="minorHAnsi" w:hAnsiTheme="minorHAnsi"/>
@@ -3862,7 +3501,35 @@
         <w:rPr>
           <w:rFonts w:asciiTheme="minorHAnsi" w:hAnsiTheme="minorHAnsi"/>
         </w:rPr>
-        <w:t>, une notice technique (présentation des scripts, modèle relationnel des données, etc..)  et fonctionn</w:t>
+        <w:t xml:space="preserve">, une notice technique (présentation des scripts, modèle relationnel des données, </w:t>
+      </w:r>
+      <w:proofErr w:type="gramStart"/>
+      <w:r>
+        <w:rPr>
+          <w:rFonts w:asciiTheme="minorHAnsi" w:hAnsiTheme="minorHAnsi"/>
+        </w:rPr>
+        <w:t>etc..</w:t>
+      </w:r>
+      <w:proofErr w:type="gramEnd"/>
+      <w:r>
+        <w:rPr>
+          <w:rFonts w:asciiTheme="minorHAnsi" w:hAnsiTheme="minorHAnsi"/>
+        </w:rPr>
+        <w:t xml:space="preserve">)  </w:t>
+      </w:r>
+      <w:proofErr w:type="gramStart"/>
+      <w:r>
+        <w:rPr>
+          <w:rFonts w:asciiTheme="minorHAnsi" w:hAnsiTheme="minorHAnsi"/>
+        </w:rPr>
+        <w:t>et</w:t>
+      </w:r>
+      <w:proofErr w:type="gramEnd"/>
+      <w:r>
+        <w:rPr>
+          <w:rFonts w:asciiTheme="minorHAnsi" w:hAnsiTheme="minorHAnsi"/>
+        </w:rPr>
+        <w:t xml:space="preserve"> fonctionn</w:t>
       </w:r>
       <w:r>
         <w:rPr>
@@ -5567,6 +5234,181 @@
     </w:lvl>
   </w:abstractNum>
   <w:abstractNum w:abstractNumId="3" w15:restartNumberingAfterBreak="0">
+    <w:nsid w:val="43B2401B"/>
+    <w:multiLevelType w:val="hybridMultilevel"/>
+    <w:tmpl w:val="39C6D07E"/>
+    <w:lvl w:ilvl="0" w:tplc="040C000F">
+      <w:start w:val="1"/>
+      <w:numFmt w:val="decimal"/>
+      <w:lvlText w:val="%1."/>
+      <w:lvlJc w:val="left"/>
+      <w:pPr>
+        <w:ind w:left="720" w:hanging="360"/>
+      </w:pPr>
+    </w:lvl>
+    <w:lvl w:ilvl="1" w:tplc="040C0019" w:tentative="1">
+      <w:start w:val="1"/>
+      <w:numFmt w:val="lowerLetter"/>
+      <w:lvlText w:val="%2."/>
+      <w:lvlJc w:val="left"/>
+      <w:pPr>
+        <w:ind w:left="1440" w:hanging="360"/>
+      </w:pPr>
+    </w:lvl>
+    <w:lvl w:ilvl="2" w:tplc="040C001B" w:tentative="1">
+      <w:start w:val="1"/>
+      <w:numFmt w:val="lowerRoman"/>
+      <w:lvlText w:val="%3."/>
+      <w:lvlJc w:val="right"/>
+      <w:pPr>
+        <w:ind w:left="2160" w:hanging="180"/>
+      </w:pPr>
+    </w:lvl>
+    <w:lvl w:ilvl="3" w:tplc="040C000F" w:tentative="1">
+      <w:start w:val="1"/>
+      <w:numFmt w:val="decimal"/>
+      <w:lvlText w:val="%4."/>
+      <w:lvlJc w:val="left"/>
+      <w:pPr>
+        <w:ind w:left="2880" w:hanging="360"/>
+      </w:pPr>
+    </w:lvl>
+    <w:lvl w:ilvl="4" w:tplc="040C0019" w:tentative="1">
+      <w:start w:val="1"/>
+      <w:numFmt w:val="lowerLetter"/>
+      <w:lvlText w:val="%5."/>
+      <w:lvlJc w:val="left"/>
+      <w:pPr>
+        <w:ind w:left="3600" w:hanging="360"/>
+      </w:pPr>
+    </w:lvl>
+    <w:lvl w:ilvl="5" w:tplc="040C001B" w:tentative="1">
+      <w:start w:val="1"/>
+      <w:numFmt w:val="lowerRoman"/>
+      <w:lvlText w:val="%6."/>
+      <w:lvlJc w:val="right"/>
+      <w:pPr>
+        <w:ind w:left="4320" w:hanging="180"/>
+      </w:pPr>
+    </w:lvl>
+    <w:lvl w:ilvl="6" w:tplc="040C000F" w:tentative="1">
+      <w:start w:val="1"/>
+      <w:numFmt w:val="decimal"/>
+      <w:lvlText w:val="%7."/>
+      <w:lvlJc w:val="left"/>
+      <w:pPr>
+        <w:ind w:left="5040" w:hanging="360"/>
+      </w:pPr>
+    </w:lvl>
+    <w:lvl w:ilvl="7" w:tplc="040C0019" w:tentative="1">
+      <w:start w:val="1"/>
+      <w:numFmt w:val="lowerLetter"/>
+      <w:lvlText w:val="%8."/>
+      <w:lvlJc w:val="left"/>
+      <w:pPr>
+        <w:ind w:left="5760" w:hanging="360"/>
+      </w:pPr>
+    </w:lvl>
+    <w:lvl w:ilvl="8" w:tplc="040C001B" w:tentative="1">
+      <w:start w:val="1"/>
+      <w:numFmt w:val="lowerRoman"/>
+      <w:lvlText w:val="%9."/>
+      <w:lvlJc w:val="right"/>
+      <w:pPr>
+        <w:ind w:left="6480" w:hanging="180"/>
+      </w:pPr>
+    </w:lvl>
+  </w:abstractNum>
+  <w:abstractNum w:abstractNumId="4" w15:restartNumberingAfterBreak="0">
+    <w:nsid w:val="63C132E7"/>
+    <w:multiLevelType w:val="hybridMultilevel"/>
+    <w:tmpl w:val="CD720642"/>
+    <w:lvl w:ilvl="0" w:tplc="040C000F">
+      <w:start w:val="1"/>
+      <w:numFmt w:val="decimal"/>
+      <w:lvlText w:val="%1."/>
+      <w:lvlJc w:val="left"/>
+      <w:pPr>
+        <w:ind w:left="720" w:hanging="360"/>
+      </w:pPr>
+      <w:rPr>
+        <w:rFonts w:hint="default"/>
+      </w:rPr>
+    </w:lvl>
+    <w:lvl w:ilvl="1" w:tplc="040C0019" w:tentative="1">
+      <w:start w:val="1"/>
+      <w:numFmt w:val="lowerLetter"/>
+      <w:lvlText w:val="%2."/>
+      <w:lvlJc w:val="left"/>
+      <w:pPr>
+        <w:ind w:left="1440" w:hanging="360"/>
+      </w:pPr>
+    </w:lvl>
+    <w:lvl w:ilvl="2" w:tplc="040C001B" w:tentative="1">
+      <w:start w:val="1"/>
+      <w:numFmt w:val="lowerRoman"/>
+      <w:lvlText w:val="%3."/>
+      <w:lvlJc w:val="right"/>
+      <w:pPr>
+        <w:ind w:left="2160" w:hanging="180"/>
+      </w:pPr>
+    </w:lvl>
+    <w:lvl w:ilvl="3" w:tplc="040C000F" w:tentative="1">
+      <w:start w:val="1"/>
+      <w:numFmt w:val="decimal"/>
+      <w:lvlText w:val="%4."/>
+      <w:lvlJc w:val="left"/>
+      <w:pPr>
+        <w:ind w:left="2880" w:hanging="360"/>
+      </w:pPr>
+    </w:lvl>
+    <w:lvl w:ilvl="4" w:tplc="040C0019" w:tentative="1">
+      <w:start w:val="1"/>
+      <w:numFmt w:val="lowerLetter"/>
+      <w:lvlText w:val="%5."/>
+      <w:lvlJc w:val="left"/>
+      <w:pPr>
+        <w:ind w:left="3600" w:hanging="360"/>
+      </w:pPr>
+    </w:lvl>
+    <w:lvl w:ilvl="5" w:tplc="040C001B" w:tentative="1">
+      <w:start w:val="1"/>
+      <w:numFmt w:val="lowerRoman"/>
+      <w:lvlText w:val="%6."/>
+      <w:lvlJc w:val="right"/>
+      <w:pPr>
+        <w:ind w:left="4320" w:hanging="180"/>
+      </w:pPr>
+    </w:lvl>
+    <w:lvl w:ilvl="6" w:tplc="040C000F" w:tentative="1">
+      <w:start w:val="1"/>
+      <w:numFmt w:val="decimal"/>
+      <w:lvlText w:val="%7."/>
+      <w:lvlJc w:val="left"/>
+      <w:pPr>
+        <w:ind w:left="5040" w:hanging="360"/>
+      </w:pPr>
+    </w:lvl>
+    <w:lvl w:ilvl="7" w:tplc="040C0019" w:tentative="1">
+      <w:start w:val="1"/>
+      <w:numFmt w:val="lowerLetter"/>
+      <w:lvlText w:val="%8."/>
+      <w:lvlJc w:val="left"/>
+      <w:pPr>
+        <w:ind w:left="5760" w:hanging="360"/>
+      </w:pPr>
+    </w:lvl>
+    <w:lvl w:ilvl="8" w:tplc="040C001B" w:tentative="1">
+      <w:start w:val="1"/>
+      <w:numFmt w:val="lowerRoman"/>
+      <w:lvlText w:val="%9."/>
+      <w:lvlJc w:val="right"/>
+      <w:pPr>
+        <w:ind w:left="6480" w:hanging="180"/>
+      </w:pPr>
+    </w:lvl>
+  </w:abstractNum>
+  <w:abstractNum w:abstractNumId="5" w15:restartNumberingAfterBreak="0">
     <w:nsid w:val="7636391E"/>
     <w:multiLevelType w:val="hybridMultilevel"/>
     <w:tmpl w:val="16C042DE"/>
@@ -5678,7 +5520,7 @@
       </w:rPr>
     </w:lvl>
   </w:abstractNum>
-  <w:abstractNum w:abstractNumId="4" w15:restartNumberingAfterBreak="0">
+  <w:abstractNum w:abstractNumId="6" w15:restartNumberingAfterBreak="0">
     <w:nsid w:val="79F205DE"/>
     <w:multiLevelType w:val="hybridMultilevel"/>
     <w:tmpl w:val="95BE242A"/>
@@ -5791,7 +5633,7 @@
       </w:rPr>
     </w:lvl>
   </w:abstractNum>
-  <w:abstractNum w:abstractNumId="5" w15:restartNumberingAfterBreak="0">
+  <w:abstractNum w:abstractNumId="7" w15:restartNumberingAfterBreak="0">
     <w:nsid w:val="7D0215AC"/>
     <w:multiLevelType w:val="hybridMultilevel"/>
     <w:tmpl w:val="2B189474"/>
@@ -5884,16 +5726,22 @@
     <w:abstractNumId w:val="2"/>
   </w:num>
   <w:num w:numId="3" w16cid:durableId="717818662">
-    <w:abstractNumId w:val="3"/>
+    <w:abstractNumId w:val="5"/>
   </w:num>
   <w:num w:numId="4" w16cid:durableId="1970622308">
-    <w:abstractNumId w:val="4"/>
+    <w:abstractNumId w:val="6"/>
   </w:num>
   <w:num w:numId="5" w16cid:durableId="1801536673">
-    <w:abstractNumId w:val="5"/>
+    <w:abstractNumId w:val="7"/>
   </w:num>
   <w:num w:numId="6" w16cid:durableId="310527572">
     <w:abstractNumId w:val="1"/>
+  </w:num>
+  <w:num w:numId="7" w16cid:durableId="110516277">
+    <w:abstractNumId w:val="3"/>
+  </w:num>
+  <w:num w:numId="8" w16cid:durableId="382797814">
+    <w:abstractNumId w:val="4"/>
   </w:num>
 </w:numbering>
 </file>

</xml_diff>

<commit_message>
bug fix and add documentaion
</commit_message>
<xml_diff>
--- a/Documentation/Cahier des charges.docx
+++ b/Documentation/Cahier des charges.docx
@@ -3011,28 +3011,6 @@
     </w:p>
     <w:p>
       <w:pPr>
-        <w:suppressAutoHyphens w:val="0"/>
-        <w:spacing w:after="200" w:line="276" w:lineRule="auto"/>
-        <w:rPr>
-          <w:rFonts w:asciiTheme="minorHAnsi" w:hAnsiTheme="minorHAnsi"/>
-        </w:rPr>
-      </w:pPr>
-      <w:r>
-        <w:rPr>
-          <w:rFonts w:asciiTheme="minorHAnsi" w:hAnsiTheme="minorHAnsi"/>
-        </w:rPr>
-        <w:br w:type="page"/>
-      </w:r>
-    </w:p>
-    <w:p>
-      <w:pPr>
-        <w:rPr>
-          <w:rFonts w:asciiTheme="minorHAnsi" w:hAnsiTheme="minorHAnsi"/>
-        </w:rPr>
-      </w:pPr>
-    </w:p>
-    <w:p>
-      <w:pPr>
         <w:rPr>
           <w:rFonts w:asciiTheme="minorHAnsi" w:hAnsiTheme="minorHAnsi"/>
           <w:sz w:val="32"/>
@@ -3105,134 +3083,17 @@
         <w:t xml:space="preserve"> et de ses déclinaisons.</w:t>
       </w:r>
     </w:p>
-    <w:p>
-      <w:pPr>
-        <w:rPr>
-          <w:rFonts w:asciiTheme="minorHAnsi" w:hAnsiTheme="minorHAnsi"/>
-        </w:rPr>
-      </w:pPr>
-      <w:r>
-        <w:rPr>
-          <w:rFonts w:asciiTheme="minorHAnsi" w:hAnsiTheme="minorHAnsi"/>
-        </w:rPr>
-        <w:t xml:space="preserve">Exemple de </w:t>
-      </w:r>
-      <w:r>
-        <w:rPr>
-          <w:rFonts w:asciiTheme="minorHAnsi" w:hAnsiTheme="minorHAnsi"/>
-        </w:rPr>
-        <w:t>schéma</w:t>
-      </w:r>
-      <w:r>
-        <w:rPr>
-          <w:rFonts w:asciiTheme="minorHAnsi" w:hAnsiTheme="minorHAnsi"/>
-        </w:rPr>
-        <w:t>s</w:t>
-      </w:r>
-      <w:r>
-        <w:rPr>
-          <w:rFonts w:asciiTheme="minorHAnsi" w:hAnsiTheme="minorHAnsi"/>
-        </w:rPr>
-        <w:t xml:space="preserve"> </w:t>
-      </w:r>
-      <w:r>
-        <w:rPr>
-          <w:rFonts w:asciiTheme="minorHAnsi" w:hAnsiTheme="minorHAnsi"/>
-        </w:rPr>
-        <w:t>fonctionnel non représentatif du projet :</w:t>
-      </w:r>
-    </w:p>
+    <w:p/>
     <w:p>
       <w:r>
         <w:rPr>
           <w:noProof/>
-          <w:lang w:eastAsia="fr-FR"/>
-        </w:rPr>
-        <w:pict>
-          <v:shapetype id="_x0000_t202" coordsize="21600,21600" o:spt="202" path="m,l,21600r21600,l21600,xe">
-            <v:stroke joinstyle="miter"/>
-            <v:path gradientshapeok="t" o:connecttype="rect"/>
-          </v:shapetype>
-          <v:shape id="_x0000_s1028" type="#_x0000_t202" style="position:absolute;margin-left:-11.05pt;margin-top:5.3pt;width:344.25pt;height:200.15pt;z-index:251659264" stroked="f">
-            <v:textbox style="mso-next-textbox:#_x0000_s1028">
-              <w:txbxContent>
-                <w:p>
-                  <w:r>
-                    <w:rPr>
-                      <w:noProof/>
-                      <w:lang w:eastAsia="fr-FR"/>
-                    </w:rPr>
-                    <w:drawing>
-                      <wp:inline distT="0" distB="0" distL="0" distR="0">
-                        <wp:extent cx="3160478" cy="2101755"/>
-                        <wp:effectExtent l="19050" t="0" r="1822" b="0"/>
-                        <wp:docPr id="3" name="Image 2" descr="dessin_fonctionnel.JPG"/>
-                        <wp:cNvGraphicFramePr>
-                          <a:graphicFrameLocks xmlns:a="http://schemas.openxmlformats.org/drawingml/2006/main" noChangeAspect="1"/>
-                        </wp:cNvGraphicFramePr>
-                        <a:graphic xmlns:a="http://schemas.openxmlformats.org/drawingml/2006/main">
-                          <a:graphicData uri="http://schemas.openxmlformats.org/drawingml/2006/picture">
-                            <pic:pic xmlns:pic="http://schemas.openxmlformats.org/drawingml/2006/picture">
-                              <pic:nvPicPr>
-                                <pic:cNvPr id="0" name="dessin_fonctionnel.JPG"/>
-                                <pic:cNvPicPr/>
-                              </pic:nvPicPr>
-                              <pic:blipFill>
-                                <a:blip r:embed="rId6"/>
-                                <a:stretch>
-                                  <a:fillRect/>
-                                </a:stretch>
-                              </pic:blipFill>
-                              <pic:spPr>
-                                <a:xfrm>
-                                  <a:off x="0" y="0"/>
-                                  <a:ext cx="3164766" cy="2104606"/>
-                                </a:xfrm>
-                                <a:prstGeom prst="rect">
-                                  <a:avLst/>
-                                </a:prstGeom>
-                              </pic:spPr>
-                            </pic:pic>
-                          </a:graphicData>
-                        </a:graphic>
-                      </wp:inline>
-                    </w:drawing>
-                  </w:r>
-                </w:p>
-              </w:txbxContent>
-            </v:textbox>
-          </v:shape>
-        </w:pict>
-      </w:r>
-    </w:p>
-    <w:p/>
-    <w:p/>
-    <w:p/>
-    <w:p/>
-    <w:p/>
-    <w:p/>
-    <w:p/>
-    <w:p/>
-    <w:p/>
-    <w:p/>
-    <w:p/>
-    <w:p/>
-    <w:p/>
-    <w:p/>
-    <w:p/>
-    <w:p/>
-    <w:p/>
-    <w:p>
-      <w:r>
-        <w:rPr>
-          <w:noProof/>
-          <w:lang w:eastAsia="fr-FR"/>
         </w:rPr>
         <w:drawing>
-          <wp:inline distT="0" distB="0" distL="0" distR="0">
-            <wp:extent cx="3768204" cy="2359177"/>
-            <wp:effectExtent l="19050" t="0" r="3696" b="0"/>
-            <wp:docPr id="2" name="Image 1"/>
+          <wp:inline distT="0" distB="0" distL="0" distR="0" wp14:anchorId="3C24DBBC" wp14:editId="01D6576D">
+            <wp:extent cx="3238500" cy="1821734"/>
+            <wp:effectExtent l="0" t="0" r="0" b="0"/>
+            <wp:docPr id="1244229526" name="Graphique 1"/>
             <wp:cNvGraphicFramePr>
               <a:graphicFrameLocks xmlns:a="http://schemas.openxmlformats.org/drawingml/2006/main" noChangeAspect="1"/>
             </wp:cNvGraphicFramePr>
@@ -3240,33 +3101,29 @@
               <a:graphicData uri="http://schemas.openxmlformats.org/drawingml/2006/picture">
                 <pic:pic xmlns:pic="http://schemas.openxmlformats.org/drawingml/2006/picture">
                   <pic:nvPicPr>
-                    <pic:cNvPr id="0" name="Picture 1"/>
-                    <pic:cNvPicPr>
-                      <a:picLocks noChangeAspect="1" noChangeArrowheads="1"/>
-                    </pic:cNvPicPr>
+                    <pic:cNvPr id="1244229526" name=""/>
+                    <pic:cNvPicPr/>
                   </pic:nvPicPr>
                   <pic:blipFill>
-                    <a:blip r:embed="rId7" cstate="print"/>
-                    <a:srcRect/>
+                    <a:blip r:embed="rId6">
+                      <a:extLst>
+                        <a:ext uri="{96DAC541-7B7A-43D3-8B79-37D633B846F1}">
+                          <asvg:svgBlip xmlns:asvg="http://schemas.microsoft.com/office/drawing/2016/SVG/main" r:embed="rId7"/>
+                        </a:ext>
+                      </a:extLst>
+                    </a:blip>
                     <a:stretch>
                       <a:fillRect/>
                     </a:stretch>
                   </pic:blipFill>
-                  <pic:spPr bwMode="auto">
+                  <pic:spPr>
                     <a:xfrm>
                       <a:off x="0" y="0"/>
-                      <a:ext cx="3768167" cy="2359154"/>
+                      <a:ext cx="3252546" cy="1829635"/>
                     </a:xfrm>
                     <a:prstGeom prst="rect">
                       <a:avLst/>
                     </a:prstGeom>
-                    <a:noFill/>
-                    <a:ln w="9525">
-                      <a:noFill/>
-                      <a:miter lim="800000"/>
-                      <a:headEnd/>
-                      <a:tailEnd/>
-                    </a:ln>
                   </pic:spPr>
                 </pic:pic>
               </a:graphicData>
@@ -3274,16 +3131,524 @@
           </wp:inline>
         </w:drawing>
       </w:r>
+      <w:r>
+        <w:rPr>
+          <w:noProof/>
+        </w:rPr>
+        <w:drawing>
+          <wp:inline distT="0" distB="0" distL="0" distR="0" wp14:anchorId="190567ED" wp14:editId="7F70B920">
+            <wp:extent cx="3229395" cy="1816612"/>
+            <wp:effectExtent l="0" t="0" r="0" b="0"/>
+            <wp:docPr id="26726847" name="Graphique 1"/>
+            <wp:cNvGraphicFramePr>
+              <a:graphicFrameLocks xmlns:a="http://schemas.openxmlformats.org/drawingml/2006/main" noChangeAspect="1"/>
+            </wp:cNvGraphicFramePr>
+            <a:graphic xmlns:a="http://schemas.openxmlformats.org/drawingml/2006/main">
+              <a:graphicData uri="http://schemas.openxmlformats.org/drawingml/2006/picture">
+                <pic:pic xmlns:pic="http://schemas.openxmlformats.org/drawingml/2006/picture">
+                  <pic:nvPicPr>
+                    <pic:cNvPr id="26726847" name=""/>
+                    <pic:cNvPicPr/>
+                  </pic:nvPicPr>
+                  <pic:blipFill>
+                    <a:blip r:embed="rId8">
+                      <a:extLst>
+                        <a:ext uri="{96DAC541-7B7A-43D3-8B79-37D633B846F1}">
+                          <asvg:svgBlip xmlns:asvg="http://schemas.microsoft.com/office/drawing/2016/SVG/main" r:embed="rId9"/>
+                        </a:ext>
+                      </a:extLst>
+                    </a:blip>
+                    <a:stretch>
+                      <a:fillRect/>
+                    </a:stretch>
+                  </pic:blipFill>
+                  <pic:spPr>
+                    <a:xfrm>
+                      <a:off x="0" y="0"/>
+                      <a:ext cx="3248006" cy="1827081"/>
+                    </a:xfrm>
+                    <a:prstGeom prst="rect">
+                      <a:avLst/>
+                    </a:prstGeom>
+                  </pic:spPr>
+                </pic:pic>
+              </a:graphicData>
+            </a:graphic>
+          </wp:inline>
+        </w:drawing>
+      </w:r>
+      <w:r>
+        <w:rPr>
+          <w:noProof/>
+        </w:rPr>
+        <w:drawing>
+          <wp:inline distT="0" distB="0" distL="0" distR="0" wp14:anchorId="19F5D1AC" wp14:editId="0F76FC54">
+            <wp:extent cx="3238500" cy="1821735"/>
+            <wp:effectExtent l="0" t="0" r="0" b="0"/>
+            <wp:docPr id="1291551973" name="Graphique 1"/>
+            <wp:cNvGraphicFramePr>
+              <a:graphicFrameLocks xmlns:a="http://schemas.openxmlformats.org/drawingml/2006/main" noChangeAspect="1"/>
+            </wp:cNvGraphicFramePr>
+            <a:graphic xmlns:a="http://schemas.openxmlformats.org/drawingml/2006/main">
+              <a:graphicData uri="http://schemas.openxmlformats.org/drawingml/2006/picture">
+                <pic:pic xmlns:pic="http://schemas.openxmlformats.org/drawingml/2006/picture">
+                  <pic:nvPicPr>
+                    <pic:cNvPr id="1291551973" name=""/>
+                    <pic:cNvPicPr/>
+                  </pic:nvPicPr>
+                  <pic:blipFill>
+                    <a:blip r:embed="rId10">
+                      <a:extLst>
+                        <a:ext uri="{96DAC541-7B7A-43D3-8B79-37D633B846F1}">
+                          <asvg:svgBlip xmlns:asvg="http://schemas.microsoft.com/office/drawing/2016/SVG/main" r:embed="rId11"/>
+                        </a:ext>
+                      </a:extLst>
+                    </a:blip>
+                    <a:stretch>
+                      <a:fillRect/>
+                    </a:stretch>
+                  </pic:blipFill>
+                  <pic:spPr>
+                    <a:xfrm>
+                      <a:off x="0" y="0"/>
+                      <a:ext cx="3243115" cy="1824331"/>
+                    </a:xfrm>
+                    <a:prstGeom prst="rect">
+                      <a:avLst/>
+                    </a:prstGeom>
+                  </pic:spPr>
+                </pic:pic>
+              </a:graphicData>
+            </a:graphic>
+          </wp:inline>
+        </w:drawing>
+      </w:r>
+      <w:r>
+        <w:rPr>
+          <w:noProof/>
+        </w:rPr>
+        <w:drawing>
+          <wp:inline distT="0" distB="0" distL="0" distR="0" wp14:anchorId="0612F2C6" wp14:editId="1FF83B05">
+            <wp:extent cx="3243159" cy="1824355"/>
+            <wp:effectExtent l="0" t="0" r="0" b="0"/>
+            <wp:docPr id="440867699" name="Graphique 1"/>
+            <wp:cNvGraphicFramePr>
+              <a:graphicFrameLocks xmlns:a="http://schemas.openxmlformats.org/drawingml/2006/main" noChangeAspect="1"/>
+            </wp:cNvGraphicFramePr>
+            <a:graphic xmlns:a="http://schemas.openxmlformats.org/drawingml/2006/main">
+              <a:graphicData uri="http://schemas.openxmlformats.org/drawingml/2006/picture">
+                <pic:pic xmlns:pic="http://schemas.openxmlformats.org/drawingml/2006/picture">
+                  <pic:nvPicPr>
+                    <pic:cNvPr id="440867699" name=""/>
+                    <pic:cNvPicPr/>
+                  </pic:nvPicPr>
+                  <pic:blipFill>
+                    <a:blip r:embed="rId12">
+                      <a:extLst>
+                        <a:ext uri="{96DAC541-7B7A-43D3-8B79-37D633B846F1}">
+                          <asvg:svgBlip xmlns:asvg="http://schemas.microsoft.com/office/drawing/2016/SVG/main" r:embed="rId13"/>
+                        </a:ext>
+                      </a:extLst>
+                    </a:blip>
+                    <a:stretch>
+                      <a:fillRect/>
+                    </a:stretch>
+                  </pic:blipFill>
+                  <pic:spPr>
+                    <a:xfrm>
+                      <a:off x="0" y="0"/>
+                      <a:ext cx="3264018" cy="1836089"/>
+                    </a:xfrm>
+                    <a:prstGeom prst="rect">
+                      <a:avLst/>
+                    </a:prstGeom>
+                  </pic:spPr>
+                </pic:pic>
+              </a:graphicData>
+            </a:graphic>
+          </wp:inline>
+        </w:drawing>
+      </w:r>
+      <w:r>
+        <w:rPr>
+          <w:noProof/>
+        </w:rPr>
+        <w:drawing>
+          <wp:inline distT="0" distB="0" distL="0" distR="0" wp14:anchorId="47EF8DC2" wp14:editId="5E9C55A5">
+            <wp:extent cx="3238500" cy="1821734"/>
+            <wp:effectExtent l="0" t="0" r="0" b="0"/>
+            <wp:docPr id="1334772910" name="Graphique 1"/>
+            <wp:cNvGraphicFramePr>
+              <a:graphicFrameLocks xmlns:a="http://schemas.openxmlformats.org/drawingml/2006/main" noChangeAspect="1"/>
+            </wp:cNvGraphicFramePr>
+            <a:graphic xmlns:a="http://schemas.openxmlformats.org/drawingml/2006/main">
+              <a:graphicData uri="http://schemas.openxmlformats.org/drawingml/2006/picture">
+                <pic:pic xmlns:pic="http://schemas.openxmlformats.org/drawingml/2006/picture">
+                  <pic:nvPicPr>
+                    <pic:cNvPr id="1334772910" name=""/>
+                    <pic:cNvPicPr/>
+                  </pic:nvPicPr>
+                  <pic:blipFill>
+                    <a:blip r:embed="rId14">
+                      <a:extLst>
+                        <a:ext uri="{96DAC541-7B7A-43D3-8B79-37D633B846F1}">
+                          <asvg:svgBlip xmlns:asvg="http://schemas.microsoft.com/office/drawing/2016/SVG/main" r:embed="rId15"/>
+                        </a:ext>
+                      </a:extLst>
+                    </a:blip>
+                    <a:stretch>
+                      <a:fillRect/>
+                    </a:stretch>
+                  </pic:blipFill>
+                  <pic:spPr>
+                    <a:xfrm>
+                      <a:off x="0" y="0"/>
+                      <a:ext cx="3255834" cy="1831485"/>
+                    </a:xfrm>
+                    <a:prstGeom prst="rect">
+                      <a:avLst/>
+                    </a:prstGeom>
+                  </pic:spPr>
+                </pic:pic>
+              </a:graphicData>
+            </a:graphic>
+          </wp:inline>
+        </w:drawing>
+      </w:r>
+      <w:r>
+        <w:rPr>
+          <w:noProof/>
+        </w:rPr>
+        <w:drawing>
+          <wp:inline distT="0" distB="0" distL="0" distR="0" wp14:anchorId="25957F57" wp14:editId="73430611">
+            <wp:extent cx="3234127" cy="1819275"/>
+            <wp:effectExtent l="0" t="0" r="0" b="0"/>
+            <wp:docPr id="1083664578" name="Graphique 1"/>
+            <wp:cNvGraphicFramePr>
+              <a:graphicFrameLocks xmlns:a="http://schemas.openxmlformats.org/drawingml/2006/main" noChangeAspect="1"/>
+            </wp:cNvGraphicFramePr>
+            <a:graphic xmlns:a="http://schemas.openxmlformats.org/drawingml/2006/main">
+              <a:graphicData uri="http://schemas.openxmlformats.org/drawingml/2006/picture">
+                <pic:pic xmlns:pic="http://schemas.openxmlformats.org/drawingml/2006/picture">
+                  <pic:nvPicPr>
+                    <pic:cNvPr id="1083664578" name=""/>
+                    <pic:cNvPicPr/>
+                  </pic:nvPicPr>
+                  <pic:blipFill>
+                    <a:blip r:embed="rId16">
+                      <a:extLst>
+                        <a:ext uri="{96DAC541-7B7A-43D3-8B79-37D633B846F1}">
+                          <asvg:svgBlip xmlns:asvg="http://schemas.microsoft.com/office/drawing/2016/SVG/main" r:embed="rId17"/>
+                        </a:ext>
+                      </a:extLst>
+                    </a:blip>
+                    <a:stretch>
+                      <a:fillRect/>
+                    </a:stretch>
+                  </pic:blipFill>
+                  <pic:spPr>
+                    <a:xfrm>
+                      <a:off x="0" y="0"/>
+                      <a:ext cx="3242819" cy="1824165"/>
+                    </a:xfrm>
+                    <a:prstGeom prst="rect">
+                      <a:avLst/>
+                    </a:prstGeom>
+                  </pic:spPr>
+                </pic:pic>
+              </a:graphicData>
+            </a:graphic>
+          </wp:inline>
+        </w:drawing>
+      </w:r>
     </w:p>
     <w:p/>
     <w:p/>
+    <w:p>
+      <w:r>
+        <w:rPr>
+          <w:noProof/>
+        </w:rPr>
+        <w:lastRenderedPageBreak/>
+        <w:drawing>
+          <wp:inline distT="0" distB="0" distL="0" distR="0" wp14:anchorId="360984AF" wp14:editId="4DEE8831">
+            <wp:extent cx="3291840" cy="1851740"/>
+            <wp:effectExtent l="0" t="0" r="0" b="0"/>
+            <wp:docPr id="231769193" name="Graphique 1"/>
+            <wp:cNvGraphicFramePr>
+              <a:graphicFrameLocks xmlns:a="http://schemas.openxmlformats.org/drawingml/2006/main" noChangeAspect="1"/>
+            </wp:cNvGraphicFramePr>
+            <a:graphic xmlns:a="http://schemas.openxmlformats.org/drawingml/2006/main">
+              <a:graphicData uri="http://schemas.openxmlformats.org/drawingml/2006/picture">
+                <pic:pic xmlns:pic="http://schemas.openxmlformats.org/drawingml/2006/picture">
+                  <pic:nvPicPr>
+                    <pic:cNvPr id="231769193" name=""/>
+                    <pic:cNvPicPr/>
+                  </pic:nvPicPr>
+                  <pic:blipFill>
+                    <a:blip r:embed="rId18">
+                      <a:extLst>
+                        <a:ext uri="{96DAC541-7B7A-43D3-8B79-37D633B846F1}">
+                          <asvg:svgBlip xmlns:asvg="http://schemas.microsoft.com/office/drawing/2016/SVG/main" r:embed="rId19"/>
+                        </a:ext>
+                      </a:extLst>
+                    </a:blip>
+                    <a:stretch>
+                      <a:fillRect/>
+                    </a:stretch>
+                  </pic:blipFill>
+                  <pic:spPr>
+                    <a:xfrm>
+                      <a:off x="0" y="0"/>
+                      <a:ext cx="3302494" cy="1857733"/>
+                    </a:xfrm>
+                    <a:prstGeom prst="rect">
+                      <a:avLst/>
+                    </a:prstGeom>
+                  </pic:spPr>
+                </pic:pic>
+              </a:graphicData>
+            </a:graphic>
+          </wp:inline>
+        </w:drawing>
+      </w:r>
+      <w:r>
+        <w:rPr>
+          <w:noProof/>
+        </w:rPr>
+        <w:drawing>
+          <wp:inline distT="0" distB="0" distL="0" distR="0" wp14:anchorId="53521D0B" wp14:editId="17488BB6">
+            <wp:extent cx="3238500" cy="1821734"/>
+            <wp:effectExtent l="0" t="0" r="0" b="0"/>
+            <wp:docPr id="1274194720" name="Graphique 1"/>
+            <wp:cNvGraphicFramePr>
+              <a:graphicFrameLocks xmlns:a="http://schemas.openxmlformats.org/drawingml/2006/main" noChangeAspect="1"/>
+            </wp:cNvGraphicFramePr>
+            <a:graphic xmlns:a="http://schemas.openxmlformats.org/drawingml/2006/main">
+              <a:graphicData uri="http://schemas.openxmlformats.org/drawingml/2006/picture">
+                <pic:pic xmlns:pic="http://schemas.openxmlformats.org/drawingml/2006/picture">
+                  <pic:nvPicPr>
+                    <pic:cNvPr id="1274194720" name=""/>
+                    <pic:cNvPicPr/>
+                  </pic:nvPicPr>
+                  <pic:blipFill>
+                    <a:blip r:embed="rId20">
+                      <a:extLst>
+                        <a:ext uri="{96DAC541-7B7A-43D3-8B79-37D633B846F1}">
+                          <asvg:svgBlip xmlns:asvg="http://schemas.microsoft.com/office/drawing/2016/SVG/main" r:embed="rId21"/>
+                        </a:ext>
+                      </a:extLst>
+                    </a:blip>
+                    <a:stretch>
+                      <a:fillRect/>
+                    </a:stretch>
+                  </pic:blipFill>
+                  <pic:spPr>
+                    <a:xfrm>
+                      <a:off x="0" y="0"/>
+                      <a:ext cx="3246458" cy="1826210"/>
+                    </a:xfrm>
+                    <a:prstGeom prst="rect">
+                      <a:avLst/>
+                    </a:prstGeom>
+                  </pic:spPr>
+                </pic:pic>
+              </a:graphicData>
+            </a:graphic>
+          </wp:inline>
+        </w:drawing>
+      </w:r>
+      <w:r>
+        <w:rPr>
+          <w:noProof/>
+        </w:rPr>
+        <w:drawing>
+          <wp:inline distT="0" distB="0" distL="0" distR="0" wp14:anchorId="3CAD921C" wp14:editId="138D6D67">
+            <wp:extent cx="3238500" cy="1821735"/>
+            <wp:effectExtent l="0" t="0" r="0" b="0"/>
+            <wp:docPr id="1552432543" name="Graphique 1"/>
+            <wp:cNvGraphicFramePr>
+              <a:graphicFrameLocks xmlns:a="http://schemas.openxmlformats.org/drawingml/2006/main" noChangeAspect="1"/>
+            </wp:cNvGraphicFramePr>
+            <a:graphic xmlns:a="http://schemas.openxmlformats.org/drawingml/2006/main">
+              <a:graphicData uri="http://schemas.openxmlformats.org/drawingml/2006/picture">
+                <pic:pic xmlns:pic="http://schemas.openxmlformats.org/drawingml/2006/picture">
+                  <pic:nvPicPr>
+                    <pic:cNvPr id="1552432543" name=""/>
+                    <pic:cNvPicPr/>
+                  </pic:nvPicPr>
+                  <pic:blipFill>
+                    <a:blip r:embed="rId22">
+                      <a:extLst>
+                        <a:ext uri="{96DAC541-7B7A-43D3-8B79-37D633B846F1}">
+                          <asvg:svgBlip xmlns:asvg="http://schemas.microsoft.com/office/drawing/2016/SVG/main" r:embed="rId23"/>
+                        </a:ext>
+                      </a:extLst>
+                    </a:blip>
+                    <a:stretch>
+                      <a:fillRect/>
+                    </a:stretch>
+                  </pic:blipFill>
+                  <pic:spPr>
+                    <a:xfrm>
+                      <a:off x="0" y="0"/>
+                      <a:ext cx="3255233" cy="1831148"/>
+                    </a:xfrm>
+                    <a:prstGeom prst="rect">
+                      <a:avLst/>
+                    </a:prstGeom>
+                  </pic:spPr>
+                </pic:pic>
+              </a:graphicData>
+            </a:graphic>
+          </wp:inline>
+        </w:drawing>
+      </w:r>
+      <w:r>
+        <w:rPr>
+          <w:noProof/>
+        </w:rPr>
+        <w:drawing>
+          <wp:inline distT="0" distB="0" distL="0" distR="0" wp14:anchorId="03217361" wp14:editId="3553EF7C">
+            <wp:extent cx="3291840" cy="1851739"/>
+            <wp:effectExtent l="0" t="0" r="0" b="0"/>
+            <wp:docPr id="881973528" name="Graphique 1"/>
+            <wp:cNvGraphicFramePr>
+              <a:graphicFrameLocks xmlns:a="http://schemas.openxmlformats.org/drawingml/2006/main" noChangeAspect="1"/>
+            </wp:cNvGraphicFramePr>
+            <a:graphic xmlns:a="http://schemas.openxmlformats.org/drawingml/2006/main">
+              <a:graphicData uri="http://schemas.openxmlformats.org/drawingml/2006/picture">
+                <pic:pic xmlns:pic="http://schemas.openxmlformats.org/drawingml/2006/picture">
+                  <pic:nvPicPr>
+                    <pic:cNvPr id="881973528" name=""/>
+                    <pic:cNvPicPr/>
+                  </pic:nvPicPr>
+                  <pic:blipFill>
+                    <a:blip r:embed="rId24">
+                      <a:extLst>
+                        <a:ext uri="{96DAC541-7B7A-43D3-8B79-37D633B846F1}">
+                          <asvg:svgBlip xmlns:asvg="http://schemas.microsoft.com/office/drawing/2016/SVG/main" r:embed="rId25"/>
+                        </a:ext>
+                      </a:extLst>
+                    </a:blip>
+                    <a:stretch>
+                      <a:fillRect/>
+                    </a:stretch>
+                  </pic:blipFill>
+                  <pic:spPr>
+                    <a:xfrm>
+                      <a:off x="0" y="0"/>
+                      <a:ext cx="3306105" cy="1859763"/>
+                    </a:xfrm>
+                    <a:prstGeom prst="rect">
+                      <a:avLst/>
+                    </a:prstGeom>
+                  </pic:spPr>
+                </pic:pic>
+              </a:graphicData>
+            </a:graphic>
+          </wp:inline>
+        </w:drawing>
+      </w:r>
+      <w:r>
+        <w:rPr>
+          <w:noProof/>
+        </w:rPr>
+        <w:drawing>
+          <wp:inline distT="0" distB="0" distL="0" distR="0" wp14:anchorId="329D8EA6" wp14:editId="47571A55">
+            <wp:extent cx="3238500" cy="1821735"/>
+            <wp:effectExtent l="0" t="0" r="0" b="0"/>
+            <wp:docPr id="1855011273" name="Graphique 1"/>
+            <wp:cNvGraphicFramePr>
+              <a:graphicFrameLocks xmlns:a="http://schemas.openxmlformats.org/drawingml/2006/main" noChangeAspect="1"/>
+            </wp:cNvGraphicFramePr>
+            <a:graphic xmlns:a="http://schemas.openxmlformats.org/drawingml/2006/main">
+              <a:graphicData uri="http://schemas.openxmlformats.org/drawingml/2006/picture">
+                <pic:pic xmlns:pic="http://schemas.openxmlformats.org/drawingml/2006/picture">
+                  <pic:nvPicPr>
+                    <pic:cNvPr id="1855011273" name=""/>
+                    <pic:cNvPicPr/>
+                  </pic:nvPicPr>
+                  <pic:blipFill>
+                    <a:blip r:embed="rId26">
+                      <a:extLst>
+                        <a:ext uri="{96DAC541-7B7A-43D3-8B79-37D633B846F1}">
+                          <asvg:svgBlip xmlns:asvg="http://schemas.microsoft.com/office/drawing/2016/SVG/main" r:embed="rId27"/>
+                        </a:ext>
+                      </a:extLst>
+                    </a:blip>
+                    <a:stretch>
+                      <a:fillRect/>
+                    </a:stretch>
+                  </pic:blipFill>
+                  <pic:spPr>
+                    <a:xfrm>
+                      <a:off x="0" y="0"/>
+                      <a:ext cx="3247743" cy="1826935"/>
+                    </a:xfrm>
+                    <a:prstGeom prst="rect">
+                      <a:avLst/>
+                    </a:prstGeom>
+                  </pic:spPr>
+                </pic:pic>
+              </a:graphicData>
+            </a:graphic>
+          </wp:inline>
+        </w:drawing>
+      </w:r>
+      <w:r>
+        <w:rPr>
+          <w:noProof/>
+        </w:rPr>
+        <w:drawing>
+          <wp:inline distT="0" distB="0" distL="0" distR="0" wp14:anchorId="40CFF163" wp14:editId="046C4281">
+            <wp:extent cx="3291840" cy="1851740"/>
+            <wp:effectExtent l="0" t="0" r="0" b="0"/>
+            <wp:docPr id="633749837" name="Graphique 1"/>
+            <wp:cNvGraphicFramePr>
+              <a:graphicFrameLocks xmlns:a="http://schemas.openxmlformats.org/drawingml/2006/main" noChangeAspect="1"/>
+            </wp:cNvGraphicFramePr>
+            <a:graphic xmlns:a="http://schemas.openxmlformats.org/drawingml/2006/main">
+              <a:graphicData uri="http://schemas.openxmlformats.org/drawingml/2006/picture">
+                <pic:pic xmlns:pic="http://schemas.openxmlformats.org/drawingml/2006/picture">
+                  <pic:nvPicPr>
+                    <pic:cNvPr id="633749837" name=""/>
+                    <pic:cNvPicPr/>
+                  </pic:nvPicPr>
+                  <pic:blipFill>
+                    <a:blip r:embed="rId28">
+                      <a:extLst>
+                        <a:ext uri="{96DAC541-7B7A-43D3-8B79-37D633B846F1}">
+                          <asvg:svgBlip xmlns:asvg="http://schemas.microsoft.com/office/drawing/2016/SVG/main" r:embed="rId29"/>
+                        </a:ext>
+                      </a:extLst>
+                    </a:blip>
+                    <a:stretch>
+                      <a:fillRect/>
+                    </a:stretch>
+                  </pic:blipFill>
+                  <pic:spPr>
+                    <a:xfrm>
+                      <a:off x="0" y="0"/>
+                      <a:ext cx="3293675" cy="1852772"/>
+                    </a:xfrm>
+                    <a:prstGeom prst="rect">
+                      <a:avLst/>
+                    </a:prstGeom>
+                  </pic:spPr>
+                </pic:pic>
+              </a:graphicData>
+            </a:graphic>
+          </wp:inline>
+        </w:drawing>
+      </w:r>
+    </w:p>
     <w:p/>
     <w:p/>
     <w:p>
       <w:pPr>
-        <w:pStyle w:val="Paragraphedeliste"/>
-        <w:ind w:left="0"/>
-        <w:rPr>
+        <w:rPr>
+          <w:rFonts w:asciiTheme="minorHAnsi" w:hAnsiTheme="minorHAnsi"/>
           <w:sz w:val="32"/>
           <w:szCs w:val="32"/>
           <w:u w:val="single"/>
@@ -3291,920 +3656,45 @@
       </w:pPr>
       <w:r>
         <w:rPr>
+          <w:rFonts w:asciiTheme="minorHAnsi" w:hAnsiTheme="minorHAnsi"/>
           <w:sz w:val="32"/>
           <w:szCs w:val="32"/>
           <w:u w:val="single"/>
         </w:rPr>
-        <w:t>Travail à fournir</w:t>
+        <w:t>Application</w:t>
+      </w:r>
+      <w:r>
+        <w:rPr>
+          <w:rFonts w:asciiTheme="minorHAnsi" w:hAnsiTheme="minorHAnsi"/>
+          <w:sz w:val="32"/>
+          <w:szCs w:val="32"/>
+          <w:u w:val="single"/>
+        </w:rPr>
+        <w:t xml:space="preserve"> :</w:t>
       </w:r>
     </w:p>
     <w:p>
       <w:pPr>
         <w:pStyle w:val="Paragraphedeliste"/>
         <w:ind w:left="0"/>
-      </w:pPr>
-    </w:p>
-    <w:p>
-      <w:pPr>
-        <w:pStyle w:val="Paragraphedeliste"/>
-        <w:ind w:left="0"/>
-        <w:rPr>
-          <w:rFonts w:asciiTheme="minorHAnsi" w:hAnsiTheme="minorHAnsi"/>
-        </w:rPr>
-      </w:pPr>
-      <w:r>
-        <w:rPr>
-          <w:rFonts w:asciiTheme="minorHAnsi" w:hAnsiTheme="minorHAnsi"/>
-        </w:rPr>
-        <w:t xml:space="preserve">Au travers de </w:t>
-      </w:r>
-      <w:r>
-        <w:rPr>
-          <w:rFonts w:asciiTheme="minorHAnsi" w:hAnsiTheme="minorHAnsi"/>
-        </w:rPr>
-        <w:t>leur</w:t>
-      </w:r>
-      <w:r>
-        <w:rPr>
-          <w:rFonts w:asciiTheme="minorHAnsi" w:hAnsiTheme="minorHAnsi"/>
-        </w:rPr>
-        <w:t xml:space="preserve"> espace </w:t>
-      </w:r>
-      <w:r>
-        <w:rPr>
-          <w:rFonts w:asciiTheme="minorHAnsi" w:hAnsiTheme="minorHAnsi"/>
-        </w:rPr>
-        <w:t>de travail (s</w:t>
-      </w:r>
-      <w:r>
-        <w:rPr>
-          <w:rFonts w:asciiTheme="minorHAnsi" w:hAnsiTheme="minorHAnsi"/>
-        </w:rPr>
-        <w:t>erveur web</w:t>
-      </w:r>
-      <w:r>
-        <w:rPr>
-          <w:rFonts w:asciiTheme="minorHAnsi" w:hAnsiTheme="minorHAnsi"/>
-        </w:rPr>
-        <w:t xml:space="preserve">) </w:t>
-      </w:r>
-      <w:r>
-        <w:rPr>
-          <w:rFonts w:asciiTheme="minorHAnsi" w:hAnsiTheme="minorHAnsi"/>
-        </w:rPr>
-        <w:t xml:space="preserve">les étudiants devront </w:t>
-      </w:r>
-      <w:r>
-        <w:rPr>
-          <w:rFonts w:asciiTheme="minorHAnsi" w:hAnsiTheme="minorHAnsi"/>
-        </w:rPr>
-        <w:t>organiser les répertoires</w:t>
-      </w:r>
-      <w:r>
-        <w:rPr>
-          <w:rFonts w:asciiTheme="minorHAnsi" w:hAnsiTheme="minorHAnsi"/>
-        </w:rPr>
-        <w:t xml:space="preserve"> des différents </w:t>
-      </w:r>
-    </w:p>
-    <w:p>
-      <w:pPr>
-        <w:pStyle w:val="Paragraphedeliste"/>
-        <w:ind w:left="0"/>
-        <w:rPr>
-          <w:rFonts w:asciiTheme="minorHAnsi" w:hAnsiTheme="minorHAnsi"/>
-        </w:rPr>
-      </w:pPr>
-      <w:proofErr w:type="gramStart"/>
-      <w:r>
-        <w:rPr>
-          <w:rFonts w:asciiTheme="minorHAnsi" w:hAnsiTheme="minorHAnsi"/>
-        </w:rPr>
-        <w:t>contenu</w:t>
-      </w:r>
-      <w:r>
-        <w:rPr>
-          <w:rFonts w:asciiTheme="minorHAnsi" w:hAnsiTheme="minorHAnsi"/>
-        </w:rPr>
-        <w:t>s</w:t>
-      </w:r>
-      <w:proofErr w:type="gramEnd"/>
-      <w:r>
-        <w:rPr>
-          <w:rFonts w:asciiTheme="minorHAnsi" w:hAnsiTheme="minorHAnsi"/>
-        </w:rPr>
-        <w:t xml:space="preserve"> (images, feuill</w:t>
-      </w:r>
-      <w:r>
-        <w:rPr>
-          <w:rFonts w:asciiTheme="minorHAnsi" w:hAnsiTheme="minorHAnsi"/>
-        </w:rPr>
-        <w:t xml:space="preserve">e de style, javascript, etc..). </w:t>
-      </w:r>
-      <w:r>
-        <w:rPr>
-          <w:rFonts w:asciiTheme="minorHAnsi" w:hAnsiTheme="minorHAnsi"/>
-        </w:rPr>
-        <w:t>Prévoir également un répertoire pour y placer les différentes notices et documentations.</w:t>
-      </w:r>
-    </w:p>
-    <w:p>
-      <w:pPr>
-        <w:pStyle w:val="Paragraphedeliste"/>
-        <w:ind w:left="0"/>
-        <w:rPr>
-          <w:rFonts w:asciiTheme="minorHAnsi" w:hAnsiTheme="minorHAnsi"/>
-        </w:rPr>
-      </w:pPr>
-    </w:p>
-    <w:p>
-      <w:pPr>
-        <w:pStyle w:val="Paragraphedeliste"/>
-        <w:ind w:left="0"/>
-        <w:rPr>
-          <w:rFonts w:asciiTheme="minorHAnsi" w:hAnsiTheme="minorHAnsi"/>
-        </w:rPr>
-      </w:pPr>
-      <w:r>
-        <w:rPr>
-          <w:rFonts w:asciiTheme="minorHAnsi" w:hAnsiTheme="minorHAnsi"/>
-        </w:rPr>
-        <w:t>Accès à votre espace de développement : http://51.178.86.117:&lt;numero_de_port&gt;</w:t>
-      </w:r>
-    </w:p>
-    <w:p>
-      <w:pPr>
-        <w:pStyle w:val="Paragraphedeliste"/>
-        <w:ind w:left="0"/>
-        <w:rPr>
-          <w:rFonts w:asciiTheme="minorHAnsi" w:hAnsiTheme="minorHAnsi"/>
-        </w:rPr>
-      </w:pPr>
-      <w:r>
-        <w:rPr>
-          <w:rFonts w:asciiTheme="minorHAnsi" w:hAnsiTheme="minorHAnsi"/>
-        </w:rPr>
-        <w:t xml:space="preserve">Accès à la base de données : </w:t>
-      </w:r>
-      <w:hyperlink r:id="rId8" w:history="1">
+        <w:rPr>
+          <w:rFonts w:asciiTheme="minorHAnsi" w:hAnsiTheme="minorHAnsi"/>
+        </w:rPr>
+      </w:pPr>
+      <w:hyperlink r:id="rId30" w:history="1">
         <w:r>
           <w:rPr>
             <w:rStyle w:val="Lienhypertexte"/>
             <w:rFonts w:asciiTheme="minorHAnsi" w:hAnsiTheme="minorHAnsi"/>
           </w:rPr>
-          <w:t>http://51.178.86.117:8087/phpmyadmin/</w:t>
+          <w:t>http://51.178.86.117:8117/PPE/Ticketing/</w:t>
         </w:r>
       </w:hyperlink>
     </w:p>
     <w:p>
       <w:pPr>
-        <w:pStyle w:val="Paragraphedeliste"/>
-        <w:ind w:left="0"/>
-        <w:rPr>
-          <w:rFonts w:asciiTheme="minorHAnsi" w:hAnsiTheme="minorHAnsi"/>
-        </w:rPr>
-      </w:pPr>
-    </w:p>
-    <w:p>
-      <w:pPr>
-        <w:pStyle w:val="Paragraphedeliste"/>
-        <w:ind w:left="0"/>
-        <w:rPr>
-          <w:rFonts w:asciiTheme="minorHAnsi" w:hAnsiTheme="minorHAnsi"/>
-        </w:rPr>
-      </w:pPr>
-      <w:r>
-        <w:rPr>
-          <w:rFonts w:asciiTheme="minorHAnsi" w:hAnsiTheme="minorHAnsi"/>
-        </w:rPr>
-        <w:t>Les étudiants devront fournir en plus des divers développement</w:t>
-      </w:r>
-      <w:r>
-        <w:rPr>
-          <w:rFonts w:asciiTheme="minorHAnsi" w:hAnsiTheme="minorHAnsi"/>
-        </w:rPr>
-        <w:t>s</w:t>
-      </w:r>
-      <w:r>
-        <w:rPr>
-          <w:rFonts w:asciiTheme="minorHAnsi" w:hAnsiTheme="minorHAnsi"/>
-        </w:rPr>
-        <w:t xml:space="preserve"> demandé</w:t>
-      </w:r>
-      <w:r>
-        <w:rPr>
-          <w:rFonts w:asciiTheme="minorHAnsi" w:hAnsiTheme="minorHAnsi"/>
-        </w:rPr>
-        <w:t>s</w:t>
-      </w:r>
-      <w:r>
-        <w:rPr>
-          <w:rFonts w:asciiTheme="minorHAnsi" w:hAnsiTheme="minorHAnsi"/>
-        </w:rPr>
-        <w:t xml:space="preserve">, une notice technique (présentation des scripts, modèle relationnel des données, </w:t>
-      </w:r>
-      <w:proofErr w:type="gramStart"/>
-      <w:r>
-        <w:rPr>
-          <w:rFonts w:asciiTheme="minorHAnsi" w:hAnsiTheme="minorHAnsi"/>
-        </w:rPr>
-        <w:t>etc..</w:t>
-      </w:r>
-      <w:proofErr w:type="gramEnd"/>
-      <w:r>
-        <w:rPr>
-          <w:rFonts w:asciiTheme="minorHAnsi" w:hAnsiTheme="minorHAnsi"/>
-        </w:rPr>
-        <w:t xml:space="preserve">)  </w:t>
-      </w:r>
-      <w:proofErr w:type="gramStart"/>
-      <w:r>
-        <w:rPr>
-          <w:rFonts w:asciiTheme="minorHAnsi" w:hAnsiTheme="minorHAnsi"/>
-        </w:rPr>
-        <w:t>et</w:t>
-      </w:r>
-      <w:proofErr w:type="gramEnd"/>
-      <w:r>
-        <w:rPr>
-          <w:rFonts w:asciiTheme="minorHAnsi" w:hAnsiTheme="minorHAnsi"/>
-        </w:rPr>
-        <w:t xml:space="preserve"> fonctionn</w:t>
-      </w:r>
-      <w:r>
-        <w:rPr>
-          <w:rFonts w:asciiTheme="minorHAnsi" w:hAnsiTheme="minorHAnsi"/>
-        </w:rPr>
-        <w:t xml:space="preserve">el (schéma des divers écrans, </w:t>
-      </w:r>
-      <w:r>
-        <w:rPr>
-          <w:rFonts w:asciiTheme="minorHAnsi" w:hAnsiTheme="minorHAnsi"/>
-        </w:rPr>
-        <w:t>parcours de navigation,…)</w:t>
-      </w:r>
-    </w:p>
-    <w:p>
-      <w:pPr>
-        <w:pStyle w:val="Paragraphedeliste"/>
-        <w:ind w:left="0"/>
-        <w:rPr>
-          <w:rFonts w:asciiTheme="minorHAnsi" w:hAnsiTheme="minorHAnsi"/>
-        </w:rPr>
-      </w:pPr>
-    </w:p>
-    <w:p>
-      <w:pPr>
-        <w:suppressAutoHyphens w:val="0"/>
-        <w:spacing w:after="200" w:line="276" w:lineRule="auto"/>
-        <w:rPr>
-          <w:rFonts w:asciiTheme="minorHAnsi" w:hAnsiTheme="minorHAnsi"/>
-        </w:rPr>
-      </w:pPr>
-      <w:r>
-        <w:rPr>
-          <w:rFonts w:asciiTheme="minorHAnsi" w:hAnsiTheme="minorHAnsi"/>
-        </w:rPr>
-        <w:br w:type="page"/>
-      </w:r>
-    </w:p>
-    <w:p>
-      <w:pPr>
-        <w:pStyle w:val="Paragraphedeliste"/>
-        <w:ind w:left="0"/>
-        <w:rPr>
-          <w:rFonts w:asciiTheme="minorHAnsi" w:hAnsiTheme="minorHAnsi"/>
-        </w:rPr>
-      </w:pPr>
-    </w:p>
-    <w:p>
-      <w:pPr>
-        <w:pStyle w:val="Paragraphedeliste"/>
-        <w:ind w:left="0"/>
-        <w:rPr>
-          <w:rFonts w:asciiTheme="minorHAnsi" w:hAnsiTheme="minorHAnsi"/>
-        </w:rPr>
-      </w:pPr>
-      <w:r>
-        <w:rPr>
-          <w:rFonts w:asciiTheme="minorHAnsi" w:hAnsiTheme="minorHAnsi"/>
-        </w:rPr>
-        <w:t>Résumer du t</w:t>
-      </w:r>
-      <w:r>
-        <w:rPr>
-          <w:rFonts w:asciiTheme="minorHAnsi" w:hAnsiTheme="minorHAnsi"/>
-        </w:rPr>
-        <w:t>ravail à réaliser</w:t>
-      </w:r>
-      <w:r>
-        <w:rPr>
-          <w:rFonts w:asciiTheme="minorHAnsi" w:hAnsiTheme="minorHAnsi"/>
-        </w:rPr>
-        <w:t xml:space="preserve"> </w:t>
-      </w:r>
-      <w:r>
-        <w:rPr>
-          <w:rFonts w:asciiTheme="minorHAnsi" w:hAnsiTheme="minorHAnsi"/>
-        </w:rPr>
-        <w:t>:</w:t>
-      </w:r>
-    </w:p>
-    <w:p>
-      <w:pPr>
-        <w:pStyle w:val="Paragraphedeliste"/>
-        <w:ind w:left="0"/>
-        <w:rPr>
-          <w:rFonts w:asciiTheme="minorHAnsi" w:hAnsiTheme="minorHAnsi"/>
-        </w:rPr>
-      </w:pPr>
-    </w:p>
-    <w:p>
-      <w:pPr>
-        <w:pStyle w:val="Paragraphedeliste"/>
-        <w:ind w:left="0"/>
-        <w:rPr>
-          <w:rFonts w:asciiTheme="minorHAnsi" w:hAnsiTheme="minorHAnsi"/>
-        </w:rPr>
-      </w:pPr>
-    </w:p>
-    <w:p>
-      <w:pPr>
-        <w:pStyle w:val="Paragraphedeliste"/>
-        <w:numPr>
-          <w:ilvl w:val="0"/>
-          <w:numId w:val="4"/>
-        </w:numPr>
-        <w:rPr>
-          <w:rFonts w:asciiTheme="minorHAnsi" w:hAnsiTheme="minorHAnsi"/>
-        </w:rPr>
-      </w:pPr>
-      <w:r>
-        <w:rPr>
-          <w:rFonts w:asciiTheme="minorHAnsi" w:hAnsiTheme="minorHAnsi"/>
-        </w:rPr>
-        <w:t>Réunion avant projet sur l</w:t>
-      </w:r>
-      <w:r>
-        <w:rPr>
-          <w:rFonts w:asciiTheme="minorHAnsi" w:hAnsiTheme="minorHAnsi"/>
-        </w:rPr>
-        <w:t>a répartition et l’organisation</w:t>
-      </w:r>
-      <w:r>
-        <w:rPr>
-          <w:rFonts w:asciiTheme="minorHAnsi" w:hAnsiTheme="minorHAnsi"/>
-        </w:rPr>
-        <w:t xml:space="preserve"> du travail</w:t>
-      </w:r>
-      <w:r>
-        <w:rPr>
-          <w:rFonts w:asciiTheme="minorHAnsi" w:hAnsiTheme="minorHAnsi"/>
-        </w:rPr>
-        <w:t xml:space="preserve"> de chaque partie</w:t>
-      </w:r>
-      <w:r>
-        <w:rPr>
-          <w:rFonts w:asciiTheme="minorHAnsi" w:hAnsiTheme="minorHAnsi"/>
-        </w:rPr>
-        <w:t>,</w:t>
-      </w:r>
-    </w:p>
-    <w:p>
-      <w:pPr>
-        <w:pStyle w:val="Paragraphedeliste"/>
-        <w:ind w:left="405"/>
-        <w:rPr>
-          <w:rFonts w:asciiTheme="minorHAnsi" w:hAnsiTheme="minorHAnsi"/>
-        </w:rPr>
-      </w:pPr>
-    </w:p>
-    <w:p>
-      <w:pPr>
-        <w:pStyle w:val="Paragraphedeliste"/>
-        <w:numPr>
-          <w:ilvl w:val="0"/>
-          <w:numId w:val="4"/>
-        </w:numPr>
-        <w:rPr>
-          <w:rFonts w:asciiTheme="minorHAnsi" w:hAnsiTheme="minorHAnsi"/>
-        </w:rPr>
-      </w:pPr>
-      <w:r>
-        <w:rPr>
-          <w:rFonts w:asciiTheme="minorHAnsi" w:hAnsiTheme="minorHAnsi"/>
-        </w:rPr>
-        <w:t>Mise en place de l’environnement de travail (Jira, Git, développement),</w:t>
-      </w:r>
-    </w:p>
-    <w:p>
-      <w:pPr>
-        <w:pStyle w:val="Paragraphedeliste"/>
-        <w:ind w:left="405"/>
-        <w:rPr>
-          <w:rFonts w:asciiTheme="minorHAnsi" w:hAnsiTheme="minorHAnsi"/>
-        </w:rPr>
-      </w:pPr>
-    </w:p>
-    <w:p>
-      <w:pPr>
-        <w:pStyle w:val="Paragraphedeliste"/>
-        <w:numPr>
-          <w:ilvl w:val="0"/>
-          <w:numId w:val="4"/>
-        </w:numPr>
-        <w:rPr>
-          <w:rFonts w:asciiTheme="minorHAnsi" w:hAnsiTheme="minorHAnsi"/>
-        </w:rPr>
-      </w:pPr>
-      <w:r>
-        <w:rPr>
-          <w:rFonts w:asciiTheme="minorHAnsi" w:hAnsiTheme="minorHAnsi"/>
-        </w:rPr>
-        <w:t>Création d</w:t>
-      </w:r>
-      <w:r>
-        <w:rPr>
-          <w:rFonts w:asciiTheme="minorHAnsi" w:hAnsiTheme="minorHAnsi"/>
-        </w:rPr>
-        <w:t>u</w:t>
-      </w:r>
-      <w:r>
-        <w:rPr>
-          <w:rFonts w:asciiTheme="minorHAnsi" w:hAnsiTheme="minorHAnsi"/>
-        </w:rPr>
-        <w:t xml:space="preserve"> MCD et MLD et de la Base de données,</w:t>
-      </w:r>
-    </w:p>
-    <w:p>
-      <w:pPr>
-        <w:pStyle w:val="Paragraphedeliste"/>
-        <w:ind w:left="405"/>
-        <w:rPr>
-          <w:rFonts w:asciiTheme="minorHAnsi" w:hAnsiTheme="minorHAnsi"/>
-        </w:rPr>
-      </w:pPr>
-    </w:p>
-    <w:p>
-      <w:pPr>
-        <w:pStyle w:val="Paragraphedeliste"/>
-        <w:numPr>
-          <w:ilvl w:val="0"/>
-          <w:numId w:val="4"/>
-        </w:numPr>
-        <w:rPr>
-          <w:rFonts w:asciiTheme="minorHAnsi" w:hAnsiTheme="minorHAnsi"/>
-        </w:rPr>
-      </w:pPr>
-      <w:r>
-        <w:rPr>
-          <w:rFonts w:asciiTheme="minorHAnsi" w:hAnsiTheme="minorHAnsi"/>
-        </w:rPr>
-        <w:t>Création</w:t>
-      </w:r>
-      <w:r>
-        <w:rPr>
-          <w:rFonts w:asciiTheme="minorHAnsi" w:hAnsiTheme="minorHAnsi"/>
-        </w:rPr>
-        <w:t xml:space="preserve"> </w:t>
-      </w:r>
-      <w:r>
-        <w:rPr>
-          <w:rFonts w:asciiTheme="minorHAnsi" w:hAnsiTheme="minorHAnsi"/>
-        </w:rPr>
-        <w:t>d</w:t>
-      </w:r>
-      <w:r>
-        <w:rPr>
-          <w:rFonts w:asciiTheme="minorHAnsi" w:hAnsiTheme="minorHAnsi"/>
-        </w:rPr>
-        <w:t xml:space="preserve">es dessins fonctionnels des écrans </w:t>
-      </w:r>
-      <w:r>
-        <w:rPr>
-          <w:rFonts w:asciiTheme="minorHAnsi" w:hAnsiTheme="minorHAnsi"/>
-        </w:rPr>
-        <w:t>(</w:t>
-      </w:r>
-      <w:proofErr w:type="spellStart"/>
-      <w:r>
-        <w:rPr>
-          <w:rFonts w:asciiTheme="minorHAnsi" w:hAnsiTheme="minorHAnsi"/>
-        </w:rPr>
-        <w:t>mockup</w:t>
-      </w:r>
-      <w:proofErr w:type="spellEnd"/>
-      <w:r>
-        <w:rPr>
-          <w:rFonts w:asciiTheme="minorHAnsi" w:hAnsiTheme="minorHAnsi"/>
-        </w:rPr>
-        <w:t xml:space="preserve">) </w:t>
-      </w:r>
-      <w:r>
-        <w:rPr>
-          <w:rFonts w:asciiTheme="minorHAnsi" w:hAnsiTheme="minorHAnsi"/>
-        </w:rPr>
-        <w:t xml:space="preserve">du back-office avec un outil de type </w:t>
-      </w:r>
-      <w:proofErr w:type="spellStart"/>
-      <w:r>
-        <w:rPr>
-          <w:rFonts w:asciiTheme="minorHAnsi" w:hAnsiTheme="minorHAnsi"/>
-        </w:rPr>
-        <w:t>Balsamiq</w:t>
-      </w:r>
-      <w:proofErr w:type="spellEnd"/>
-      <w:r>
-        <w:rPr>
-          <w:rFonts w:asciiTheme="minorHAnsi" w:hAnsiTheme="minorHAnsi"/>
-        </w:rPr>
-        <w:t xml:space="preserve"> </w:t>
-      </w:r>
-      <w:proofErr w:type="spellStart"/>
-      <w:r>
-        <w:rPr>
-          <w:rFonts w:asciiTheme="minorHAnsi" w:hAnsiTheme="minorHAnsi"/>
-        </w:rPr>
-        <w:t>Mockups</w:t>
-      </w:r>
-      <w:proofErr w:type="spellEnd"/>
-      <w:r>
-        <w:rPr>
-          <w:rFonts w:asciiTheme="minorHAnsi" w:hAnsiTheme="minorHAnsi"/>
-        </w:rPr>
-        <w:t xml:space="preserve"> (voir exemple d’écran ci-dessus)</w:t>
-      </w:r>
-      <w:r>
-        <w:rPr>
-          <w:rFonts w:asciiTheme="minorHAnsi" w:hAnsiTheme="minorHAnsi"/>
-        </w:rPr>
-        <w:t>,</w:t>
-      </w:r>
-    </w:p>
-    <w:p>
-      <w:pPr>
-        <w:pStyle w:val="Paragraphedeliste"/>
-        <w:ind w:left="405"/>
-        <w:rPr>
-          <w:rFonts w:asciiTheme="minorHAnsi" w:hAnsiTheme="minorHAnsi"/>
-        </w:rPr>
-      </w:pPr>
-    </w:p>
-    <w:p>
-      <w:pPr>
-        <w:pStyle w:val="Paragraphedeliste"/>
-        <w:numPr>
-          <w:ilvl w:val="0"/>
-          <w:numId w:val="4"/>
-        </w:numPr>
-        <w:rPr>
-          <w:rFonts w:asciiTheme="minorHAnsi" w:hAnsiTheme="minorHAnsi"/>
-        </w:rPr>
-      </w:pPr>
-      <w:r>
-        <w:rPr>
-          <w:rFonts w:asciiTheme="minorHAnsi" w:hAnsiTheme="minorHAnsi"/>
-        </w:rPr>
-        <w:t>Développement de</w:t>
-      </w:r>
-      <w:r>
-        <w:rPr>
-          <w:rFonts w:asciiTheme="minorHAnsi" w:hAnsiTheme="minorHAnsi"/>
-        </w:rPr>
-        <w:t xml:space="preserve"> l’interface back-office en proposant un design de type responsive</w:t>
-      </w:r>
-      <w:r>
-        <w:rPr>
-          <w:rFonts w:asciiTheme="minorHAnsi" w:hAnsiTheme="minorHAnsi"/>
-        </w:rPr>
-        <w:t xml:space="preserve"> en utilisant un </w:t>
-      </w:r>
-      <w:proofErr w:type="spellStart"/>
-      <w:r>
-        <w:rPr>
-          <w:rFonts w:asciiTheme="minorHAnsi" w:hAnsiTheme="minorHAnsi"/>
-        </w:rPr>
-        <w:t>framework</w:t>
-      </w:r>
-      <w:proofErr w:type="spellEnd"/>
-      <w:r>
-        <w:rPr>
-          <w:rFonts w:asciiTheme="minorHAnsi" w:hAnsiTheme="minorHAnsi"/>
-        </w:rPr>
-        <w:t xml:space="preserve"> de type Boo</w:t>
-      </w:r>
-      <w:r>
-        <w:rPr>
-          <w:rFonts w:asciiTheme="minorHAnsi" w:hAnsiTheme="minorHAnsi"/>
-        </w:rPr>
-        <w:t>t</w:t>
-      </w:r>
-      <w:r>
-        <w:rPr>
-          <w:rFonts w:asciiTheme="minorHAnsi" w:hAnsiTheme="minorHAnsi"/>
-        </w:rPr>
-        <w:t>strap</w:t>
-      </w:r>
-      <w:r>
-        <w:rPr>
-          <w:rFonts w:asciiTheme="minorHAnsi" w:hAnsiTheme="minorHAnsi"/>
-        </w:rPr>
-        <w:t xml:space="preserve"> et Bootstrap Table</w:t>
-      </w:r>
-      <w:r>
-        <w:rPr>
-          <w:rFonts w:asciiTheme="minorHAnsi" w:hAnsiTheme="minorHAnsi"/>
-        </w:rPr>
-        <w:t>,</w:t>
-      </w:r>
-    </w:p>
-    <w:p>
-      <w:pPr>
-        <w:pStyle w:val="Paragraphedeliste"/>
-        <w:ind w:left="405"/>
-        <w:rPr>
-          <w:rFonts w:asciiTheme="minorHAnsi" w:hAnsiTheme="minorHAnsi"/>
-        </w:rPr>
-      </w:pPr>
-    </w:p>
-    <w:p>
-      <w:pPr>
-        <w:pStyle w:val="Paragraphedeliste"/>
-        <w:numPr>
-          <w:ilvl w:val="0"/>
-          <w:numId w:val="4"/>
-        </w:numPr>
-        <w:rPr>
-          <w:rFonts w:asciiTheme="minorHAnsi" w:hAnsiTheme="minorHAnsi"/>
-        </w:rPr>
-      </w:pPr>
-      <w:r>
-        <w:rPr>
-          <w:rFonts w:asciiTheme="minorHAnsi" w:hAnsiTheme="minorHAnsi"/>
-        </w:rPr>
-        <w:t xml:space="preserve">Développer </w:t>
-      </w:r>
-      <w:r>
-        <w:rPr>
-          <w:rFonts w:asciiTheme="minorHAnsi" w:hAnsiTheme="minorHAnsi"/>
-        </w:rPr>
-        <w:t>l’applicatif</w:t>
-      </w:r>
-      <w:r>
-        <w:rPr>
-          <w:rFonts w:asciiTheme="minorHAnsi" w:hAnsiTheme="minorHAnsi"/>
-        </w:rPr>
-        <w:t xml:space="preserve"> en utilisant </w:t>
-      </w:r>
-      <w:r>
-        <w:rPr>
-          <w:rFonts w:asciiTheme="minorHAnsi" w:hAnsiTheme="minorHAnsi"/>
-        </w:rPr>
-        <w:t xml:space="preserve">une </w:t>
-      </w:r>
-      <w:r>
-        <w:rPr>
-          <w:rFonts w:asciiTheme="minorHAnsi" w:hAnsiTheme="minorHAnsi"/>
-        </w:rPr>
-        <w:t>architecture MVC</w:t>
-      </w:r>
-      <w:r>
-        <w:rPr>
-          <w:rFonts w:asciiTheme="minorHAnsi" w:hAnsiTheme="minorHAnsi"/>
-        </w:rPr>
-        <w:t>.</w:t>
-      </w:r>
-      <w:r>
-        <w:rPr>
-          <w:rFonts w:asciiTheme="minorHAnsi" w:hAnsiTheme="minorHAnsi"/>
-        </w:rPr>
-        <w:t xml:space="preserve"> Il est interdit d'utiliser des modèles de template existant. Il est par contre recommandé d'utiliser les </w:t>
-      </w:r>
-      <w:proofErr w:type="spellStart"/>
-      <w:r>
-        <w:rPr>
-          <w:rFonts w:asciiTheme="minorHAnsi" w:hAnsiTheme="minorHAnsi"/>
-        </w:rPr>
-        <w:t>frameworks</w:t>
-      </w:r>
-      <w:proofErr w:type="spellEnd"/>
-      <w:r>
-        <w:rPr>
-          <w:rFonts w:asciiTheme="minorHAnsi" w:hAnsiTheme="minorHAnsi"/>
-        </w:rPr>
-        <w:t xml:space="preserve"> et bibliothèques suivantes :</w:t>
-      </w:r>
-    </w:p>
-    <w:p>
-      <w:pPr>
-        <w:pStyle w:val="Paragraphedeliste"/>
-        <w:ind w:left="405"/>
-        <w:rPr>
-          <w:rFonts w:asciiTheme="minorHAnsi" w:hAnsiTheme="minorHAnsi"/>
-        </w:rPr>
-      </w:pPr>
-      <w:r>
-        <w:rPr>
-          <w:rFonts w:asciiTheme="minorHAnsi" w:hAnsiTheme="minorHAnsi"/>
-        </w:rPr>
-        <w:tab/>
-        <w:t>- Bootstrap</w:t>
-      </w:r>
-      <w:r>
-        <w:rPr>
-          <w:rFonts w:asciiTheme="minorHAnsi" w:hAnsiTheme="minorHAnsi"/>
-        </w:rPr>
-        <w:t xml:space="preserve"> et Bootstrap table</w:t>
-      </w:r>
-    </w:p>
-    <w:p>
-      <w:pPr>
-        <w:pStyle w:val="Paragraphedeliste"/>
-        <w:ind w:left="405"/>
-        <w:rPr>
-          <w:rFonts w:asciiTheme="minorHAnsi" w:hAnsiTheme="minorHAnsi"/>
-        </w:rPr>
-      </w:pPr>
-      <w:r>
-        <w:rPr>
-          <w:rFonts w:asciiTheme="minorHAnsi" w:hAnsiTheme="minorHAnsi"/>
-        </w:rPr>
-        <w:tab/>
-        <w:t>- JQuery</w:t>
-      </w:r>
-    </w:p>
-    <w:p>
-      <w:pPr>
-        <w:rPr>
-          <w:rFonts w:asciiTheme="minorHAnsi" w:hAnsiTheme="minorHAnsi"/>
-        </w:rPr>
-      </w:pPr>
-    </w:p>
-    <w:p>
-      <w:pPr>
-        <w:rPr>
-          <w:rFonts w:asciiTheme="minorHAnsi" w:hAnsiTheme="minorHAnsi"/>
-        </w:rPr>
-      </w:pPr>
-    </w:p>
-    <w:p>
-      <w:pPr>
-        <w:rPr>
-          <w:rFonts w:asciiTheme="minorHAnsi" w:hAnsiTheme="minorHAnsi"/>
-        </w:rPr>
-      </w:pPr>
-      <w:r>
-        <w:rPr>
-          <w:rFonts w:asciiTheme="minorHAnsi" w:hAnsiTheme="minorHAnsi"/>
-        </w:rPr>
-        <w:t>Toutes les étapes du projet devront être implémentées avec la méthode agile en utilisant l’outil Jira Scrum</w:t>
-      </w:r>
-      <w:r>
-        <w:rPr>
-          <w:rFonts w:asciiTheme="minorHAnsi" w:hAnsiTheme="minorHAnsi"/>
-        </w:rPr>
-        <w:t>.</w:t>
-      </w:r>
-    </w:p>
-    <w:p>
-      <w:pPr>
-        <w:rPr>
-          <w:rFonts w:asciiTheme="minorHAnsi" w:hAnsiTheme="minorHAnsi"/>
-        </w:rPr>
-      </w:pPr>
-    </w:p>
-    <w:p>
-      <w:pPr>
-        <w:rPr>
-          <w:rFonts w:asciiTheme="minorHAnsi" w:hAnsiTheme="minorHAnsi"/>
-        </w:rPr>
-      </w:pPr>
-      <w:r>
-        <w:rPr>
-          <w:rFonts w:asciiTheme="minorHAnsi" w:hAnsiTheme="minorHAnsi"/>
-        </w:rPr>
-        <w:t>La phase de développement devra se faire via l'outil de versioning GIT puis déployer sur GitHub avec au minimum les branches "master", "</w:t>
-      </w:r>
-      <w:proofErr w:type="spellStart"/>
-      <w:r>
-        <w:rPr>
-          <w:rFonts w:asciiTheme="minorHAnsi" w:hAnsiTheme="minorHAnsi"/>
-        </w:rPr>
-        <w:t>develop</w:t>
-      </w:r>
-      <w:proofErr w:type="spellEnd"/>
-      <w:r>
-        <w:rPr>
-          <w:rFonts w:asciiTheme="minorHAnsi" w:hAnsiTheme="minorHAnsi"/>
-        </w:rPr>
-        <w:t>".</w:t>
-      </w:r>
-    </w:p>
-    <w:p>
-      <w:pPr>
-        <w:pStyle w:val="Paragraphedeliste"/>
-        <w:ind w:left="405"/>
-        <w:rPr>
-          <w:rFonts w:asciiTheme="minorHAnsi" w:hAnsiTheme="minorHAnsi"/>
-        </w:rPr>
-      </w:pPr>
-    </w:p>
-    <w:p>
-      <w:pPr>
-        <w:rPr>
-          <w:rFonts w:asciiTheme="minorHAnsi" w:hAnsiTheme="minorHAnsi"/>
-        </w:rPr>
-      </w:pPr>
-    </w:p>
-    <w:p>
-      <w:pPr>
-        <w:rPr>
-          <w:rFonts w:asciiTheme="minorHAnsi" w:hAnsiTheme="minorHAnsi"/>
-        </w:rPr>
-      </w:pPr>
-    </w:p>
-    <w:p>
-      <w:pPr>
-        <w:rPr>
-          <w:rFonts w:asciiTheme="minorHAnsi" w:hAnsiTheme="minorHAnsi"/>
-        </w:rPr>
-      </w:pPr>
-      <w:r>
-        <w:rPr>
-          <w:rFonts w:asciiTheme="minorHAnsi" w:hAnsiTheme="minorHAnsi"/>
-        </w:rPr>
-        <w:t>Des anne</w:t>
-      </w:r>
-      <w:r>
-        <w:rPr>
-          <w:rFonts w:asciiTheme="minorHAnsi" w:hAnsiTheme="minorHAnsi"/>
-        </w:rPr>
-        <w:t xml:space="preserve">xes </w:t>
-      </w:r>
-      <w:r>
-        <w:rPr>
-          <w:rFonts w:asciiTheme="minorHAnsi" w:hAnsiTheme="minorHAnsi"/>
-        </w:rPr>
-        <w:t xml:space="preserve">pourront </w:t>
-      </w:r>
-      <w:r>
-        <w:rPr>
-          <w:rFonts w:asciiTheme="minorHAnsi" w:hAnsiTheme="minorHAnsi"/>
-        </w:rPr>
-        <w:t>être rajoutées</w:t>
-      </w:r>
-      <w:r>
-        <w:rPr>
-          <w:rFonts w:asciiTheme="minorHAnsi" w:hAnsiTheme="minorHAnsi"/>
-        </w:rPr>
-        <w:t xml:space="preserve"> au présent document en fonction des remarques ou évolutions proposé</w:t>
-      </w:r>
-      <w:r>
-        <w:rPr>
-          <w:rFonts w:asciiTheme="minorHAnsi" w:hAnsiTheme="minorHAnsi"/>
-        </w:rPr>
-        <w:t>e</w:t>
-      </w:r>
-      <w:r>
-        <w:rPr>
-          <w:rFonts w:asciiTheme="minorHAnsi" w:hAnsiTheme="minorHAnsi"/>
-        </w:rPr>
-        <w:t>s</w:t>
-      </w:r>
-      <w:r>
-        <w:rPr>
-          <w:rFonts w:asciiTheme="minorHAnsi" w:hAnsiTheme="minorHAnsi"/>
-        </w:rPr>
-        <w:t xml:space="preserve"> au cours de l’année.</w:t>
-      </w:r>
-    </w:p>
-    <w:p>
-      <w:pPr>
-        <w:rPr>
-          <w:rFonts w:asciiTheme="minorHAnsi" w:hAnsiTheme="minorHAnsi"/>
-        </w:rPr>
-      </w:pPr>
-    </w:p>
-    <w:p>
-      <w:pPr>
-        <w:suppressAutoHyphens w:val="0"/>
-        <w:spacing w:after="200" w:line="276" w:lineRule="auto"/>
-        <w:rPr>
-          <w:rFonts w:asciiTheme="minorHAnsi" w:hAnsiTheme="minorHAnsi"/>
-        </w:rPr>
-      </w:pPr>
-      <w:r>
-        <w:rPr>
-          <w:rFonts w:asciiTheme="minorHAnsi" w:hAnsiTheme="minorHAnsi"/>
-        </w:rPr>
-        <w:br w:type="page"/>
-      </w:r>
-    </w:p>
-    <w:p>
-      <w:pPr>
-        <w:pStyle w:val="Paragraphedeliste"/>
-        <w:ind w:left="0"/>
-        <w:rPr>
+        <w:rPr>
+          <w:rFonts w:asciiTheme="minorHAnsi" w:hAnsiTheme="minorHAnsi"/>
           <w:sz w:val="32"/>
           <w:szCs w:val="32"/>
           <w:u w:val="single"/>
@@ -4212,20 +3702,47 @@
       </w:pPr>
       <w:r>
         <w:rPr>
+          <w:rFonts w:asciiTheme="minorHAnsi" w:hAnsiTheme="minorHAnsi"/>
+        </w:rPr>
+        <w:t xml:space="preserve">Compte admin : Login : test | Mot de passe : </w:t>
+      </w:r>
+      <w:proofErr w:type="spellStart"/>
+      <w:r>
+        <w:rPr>
+          <w:rFonts w:asciiTheme="minorHAnsi" w:hAnsiTheme="minorHAnsi"/>
+        </w:rPr>
+        <w:t>testtest</w:t>
+      </w:r>
+      <w:proofErr w:type="spellEnd"/>
+      <w:r>
+        <w:rPr>
+          <w:rFonts w:asciiTheme="minorHAnsi" w:hAnsiTheme="minorHAnsi"/>
+        </w:rPr>
+        <w:br/>
+      </w:r>
+      <w:r>
+        <w:rPr>
+          <w:rFonts w:asciiTheme="minorHAnsi" w:hAnsiTheme="minorHAnsi"/>
+        </w:rPr>
+        <w:br/>
+      </w:r>
+      <w:r>
+        <w:rPr>
+          <w:rFonts w:asciiTheme="minorHAnsi" w:hAnsiTheme="minorHAnsi"/>
           <w:sz w:val="32"/>
           <w:szCs w:val="32"/>
           <w:u w:val="single"/>
         </w:rPr>
-        <w:lastRenderedPageBreak/>
-        <w:t>ANNEXE</w:t>
-      </w:r>
-      <w:r>
-        <w:rPr>
+        <w:t>Documentation</w:t>
+      </w:r>
+      <w:r>
+        <w:rPr>
+          <w:rFonts w:asciiTheme="minorHAnsi" w:hAnsiTheme="minorHAnsi"/>
           <w:sz w:val="32"/>
           <w:szCs w:val="32"/>
           <w:u w:val="single"/>
         </w:rPr>
-        <w:t>S</w:t>
+        <w:t xml:space="preserve"> :</w:t>
       </w:r>
     </w:p>
     <w:p>
@@ -4233,642 +3750,27 @@
         <w:pStyle w:val="Paragraphedeliste"/>
         <w:ind w:left="0"/>
         <w:rPr>
-          <w:sz w:val="32"/>
-          <w:szCs w:val="32"/>
-          <w:u w:val="single"/>
-        </w:rPr>
-      </w:pPr>
+          <w:rFonts w:asciiTheme="minorHAnsi" w:hAnsiTheme="minorHAnsi"/>
+        </w:rPr>
+      </w:pPr>
+      <w:hyperlink r:id="rId31" w:history="1">
+        <w:r>
+          <w:rPr>
+            <w:rStyle w:val="Lienhypertexte"/>
+            <w:rFonts w:asciiTheme="minorHAnsi" w:hAnsiTheme="minorHAnsi"/>
+          </w:rPr>
+          <w:t>http://51.178.86.117:8117/PPE/Doc_Ticketing/</w:t>
+        </w:r>
+      </w:hyperlink>
     </w:p>
     <w:p>
       <w:pPr>
         <w:pStyle w:val="Paragraphedeliste"/>
         <w:ind w:left="0"/>
         <w:rPr>
-          <w:sz w:val="32"/>
-          <w:szCs w:val="32"/>
-          <w:u w:val="single"/>
-        </w:rPr>
-      </w:pPr>
-      <w:r>
-        <w:rPr>
-          <w:rFonts w:asciiTheme="minorHAnsi" w:hAnsiTheme="minorHAnsi"/>
-          <w:noProof/>
-          <w:lang w:eastAsia="fr-FR"/>
-        </w:rPr>
-        <w:pict>
-          <v:shape id="_x0000_s1032" type="#_x0000_t202" style="position:absolute;margin-left:-10.55pt;margin-top:10.7pt;width:212.75pt;height:19.9pt;z-index:251662336" stroked="f">
-            <v:textbox>
-              <w:txbxContent>
-                <w:p>
-                  <w:r>
-                    <w:t>Capture 1</w:t>
-                  </w:r>
-                  <w:r>
-                    <w:t> :</w:t>
-                  </w:r>
-                  <w:r>
-                    <w:t xml:space="preserve"> page listing des tickets</w:t>
-                  </w:r>
-                </w:p>
-              </w:txbxContent>
-            </v:textbox>
-          </v:shape>
-        </w:pict>
-      </w:r>
-    </w:p>
-    <w:p>
-      <w:pPr>
-        <w:rPr>
-          <w:rFonts w:asciiTheme="minorHAnsi" w:hAnsiTheme="minorHAnsi"/>
-        </w:rPr>
-      </w:pPr>
-      <w:r>
-        <w:rPr>
-          <w:noProof/>
-          <w:sz w:val="32"/>
-          <w:szCs w:val="32"/>
-          <w:u w:val="single"/>
-          <w:lang w:eastAsia="fr-FR"/>
-        </w:rPr>
-        <w:pict>
-          <v:shape id="_x0000_s1030" type="#_x0000_t202" style="position:absolute;margin-left:-19.55pt;margin-top:9.45pt;width:564.8pt;height:249.3pt;z-index:251660288" stroked="f">
-            <v:textbox>
-              <w:txbxContent>
-                <w:p>
-                  <w:r>
-                    <w:rPr>
-                      <w:noProof/>
-                      <w:lang w:eastAsia="fr-FR"/>
-                    </w:rPr>
-                    <w:drawing>
-                      <wp:inline distT="0" distB="0" distL="0" distR="0">
-                        <wp:extent cx="6931259" cy="2709081"/>
-                        <wp:effectExtent l="19050" t="0" r="2941" b="0"/>
-                        <wp:docPr id="4" name="Image 3" descr="ticket1.jpg"/>
-                        <wp:cNvGraphicFramePr>
-                          <a:graphicFrameLocks xmlns:a="http://schemas.openxmlformats.org/drawingml/2006/main" noChangeAspect="1"/>
-                        </wp:cNvGraphicFramePr>
-                        <a:graphic xmlns:a="http://schemas.openxmlformats.org/drawingml/2006/main">
-                          <a:graphicData uri="http://schemas.openxmlformats.org/drawingml/2006/picture">
-                            <pic:pic xmlns:pic="http://schemas.openxmlformats.org/drawingml/2006/picture">
-                              <pic:nvPicPr>
-                                <pic:cNvPr id="0" name="ticket1.jpg"/>
-                                <pic:cNvPicPr/>
-                              </pic:nvPicPr>
-                              <pic:blipFill>
-                                <a:blip r:embed="rId9"/>
-                                <a:stretch>
-                                  <a:fillRect/>
-                                </a:stretch>
-                              </pic:blipFill>
-                              <pic:spPr>
-                                <a:xfrm>
-                                  <a:off x="0" y="0"/>
-                                  <a:ext cx="6937642" cy="2711576"/>
-                                </a:xfrm>
-                                <a:prstGeom prst="rect">
-                                  <a:avLst/>
-                                </a:prstGeom>
-                              </pic:spPr>
-                            </pic:pic>
-                          </a:graphicData>
-                        </a:graphic>
-                      </wp:inline>
-                    </w:drawing>
-                  </w:r>
-                </w:p>
-              </w:txbxContent>
-            </v:textbox>
-          </v:shape>
-        </w:pict>
-      </w:r>
-    </w:p>
-    <w:p>
-      <w:pPr>
-        <w:rPr>
-          <w:rFonts w:asciiTheme="minorHAnsi" w:hAnsiTheme="minorHAnsi"/>
-        </w:rPr>
-      </w:pPr>
-    </w:p>
-    <w:p>
-      <w:pPr>
-        <w:rPr>
-          <w:rFonts w:asciiTheme="minorHAnsi" w:hAnsiTheme="minorHAnsi"/>
-        </w:rPr>
-      </w:pPr>
-    </w:p>
-    <w:p>
-      <w:pPr>
-        <w:rPr>
-          <w:rFonts w:asciiTheme="minorHAnsi" w:hAnsiTheme="minorHAnsi"/>
-        </w:rPr>
-      </w:pPr>
-    </w:p>
-    <w:p>
-      <w:pPr>
-        <w:rPr>
-          <w:rFonts w:asciiTheme="minorHAnsi" w:hAnsiTheme="minorHAnsi"/>
-        </w:rPr>
-      </w:pPr>
-    </w:p>
-    <w:p>
-      <w:pPr>
-        <w:rPr>
-          <w:rFonts w:asciiTheme="minorHAnsi" w:hAnsiTheme="minorHAnsi"/>
-        </w:rPr>
-      </w:pPr>
-    </w:p>
-    <w:p>
-      <w:pPr>
-        <w:rPr>
-          <w:rFonts w:asciiTheme="minorHAnsi" w:hAnsiTheme="minorHAnsi"/>
-        </w:rPr>
-      </w:pPr>
-    </w:p>
-    <w:p>
-      <w:pPr>
-        <w:rPr>
-          <w:rFonts w:asciiTheme="minorHAnsi" w:hAnsiTheme="minorHAnsi"/>
-        </w:rPr>
-      </w:pPr>
-    </w:p>
-    <w:p>
-      <w:pPr>
-        <w:rPr>
-          <w:rFonts w:asciiTheme="minorHAnsi" w:hAnsiTheme="minorHAnsi"/>
-        </w:rPr>
-      </w:pPr>
-    </w:p>
-    <w:p>
-      <w:pPr>
-        <w:rPr>
-          <w:rFonts w:asciiTheme="minorHAnsi" w:hAnsiTheme="minorHAnsi"/>
-        </w:rPr>
-      </w:pPr>
-    </w:p>
-    <w:p>
-      <w:pPr>
-        <w:rPr>
-          <w:rFonts w:asciiTheme="minorHAnsi" w:hAnsiTheme="minorHAnsi"/>
-        </w:rPr>
-      </w:pPr>
-    </w:p>
-    <w:p>
-      <w:pPr>
-        <w:rPr>
-          <w:rFonts w:asciiTheme="minorHAnsi" w:hAnsiTheme="minorHAnsi"/>
-        </w:rPr>
-      </w:pPr>
-    </w:p>
-    <w:p>
-      <w:pPr>
-        <w:rPr>
-          <w:rFonts w:asciiTheme="minorHAnsi" w:hAnsiTheme="minorHAnsi"/>
-        </w:rPr>
-      </w:pPr>
-    </w:p>
-    <w:p>
-      <w:pPr>
-        <w:rPr>
-          <w:rFonts w:asciiTheme="minorHAnsi" w:hAnsiTheme="minorHAnsi"/>
-        </w:rPr>
-      </w:pPr>
-    </w:p>
-    <w:p>
-      <w:pPr>
-        <w:rPr>
-          <w:rFonts w:asciiTheme="minorHAnsi" w:hAnsiTheme="minorHAnsi"/>
-        </w:rPr>
-      </w:pPr>
-    </w:p>
-    <w:p>
-      <w:pPr>
-        <w:rPr>
-          <w:rFonts w:asciiTheme="minorHAnsi" w:hAnsiTheme="minorHAnsi"/>
-        </w:rPr>
-      </w:pPr>
-    </w:p>
-    <w:p>
-      <w:pPr>
-        <w:rPr>
-          <w:rFonts w:asciiTheme="minorHAnsi" w:hAnsiTheme="minorHAnsi"/>
-        </w:rPr>
-      </w:pPr>
-    </w:p>
-    <w:p>
-      <w:pPr>
-        <w:rPr>
-          <w:rFonts w:asciiTheme="minorHAnsi" w:hAnsiTheme="minorHAnsi"/>
-        </w:rPr>
-      </w:pPr>
-    </w:p>
-    <w:p>
-      <w:pPr>
-        <w:rPr>
-          <w:rFonts w:asciiTheme="minorHAnsi" w:hAnsiTheme="minorHAnsi"/>
-        </w:rPr>
-      </w:pPr>
-    </w:p>
-    <w:p>
-      <w:pPr>
-        <w:rPr>
-          <w:rFonts w:asciiTheme="minorHAnsi" w:hAnsiTheme="minorHAnsi"/>
-        </w:rPr>
-      </w:pPr>
-    </w:p>
-    <w:p>
-      <w:pPr>
-        <w:rPr>
-          <w:rFonts w:asciiTheme="minorHAnsi" w:hAnsiTheme="minorHAnsi"/>
-        </w:rPr>
-      </w:pPr>
-    </w:p>
-    <w:p>
-      <w:pPr>
-        <w:rPr>
-          <w:rFonts w:asciiTheme="minorHAnsi" w:hAnsiTheme="minorHAnsi"/>
-        </w:rPr>
-      </w:pPr>
-    </w:p>
-    <w:p>
-      <w:pPr>
-        <w:rPr>
-          <w:rFonts w:asciiTheme="minorHAnsi" w:hAnsiTheme="minorHAnsi"/>
-        </w:rPr>
-      </w:pPr>
-    </w:p>
-    <w:p>
-      <w:pPr>
-        <w:rPr>
-          <w:rFonts w:asciiTheme="minorHAnsi" w:hAnsiTheme="minorHAnsi"/>
-        </w:rPr>
-      </w:pPr>
-      <w:r>
-        <w:rPr>
-          <w:rFonts w:asciiTheme="minorHAnsi" w:hAnsiTheme="minorHAnsi"/>
-          <w:noProof/>
-          <w:lang w:eastAsia="fr-FR"/>
-        </w:rPr>
-        <w:pict>
-          <v:shape id="_x0000_s1033" type="#_x0000_t202" style="position:absolute;margin-left:-15.45pt;margin-top:6.65pt;width:212.75pt;height:19.9pt;z-index:251663360" stroked="f">
-            <v:textbox>
-              <w:txbxContent>
-                <w:p>
-                  <w:r>
-                    <w:t>Capture 2</w:t>
-                  </w:r>
-                  <w:r>
-                    <w:t> :</w:t>
-                  </w:r>
-                  <w:r>
-                    <w:t xml:space="preserve"> ouverture d’un nouveau ticket</w:t>
-                  </w:r>
-                </w:p>
-              </w:txbxContent>
-            </v:textbox>
-          </v:shape>
-        </w:pict>
-      </w:r>
-    </w:p>
-    <w:p>
-      <w:pPr>
-        <w:rPr>
-          <w:rFonts w:asciiTheme="minorHAnsi" w:hAnsiTheme="minorHAnsi"/>
-        </w:rPr>
-      </w:pPr>
-      <w:r>
-        <w:rPr>
-          <w:rFonts w:asciiTheme="minorHAnsi" w:hAnsiTheme="minorHAnsi"/>
-          <w:noProof/>
-          <w:lang w:eastAsia="fr-FR"/>
-        </w:rPr>
-        <w:pict>
-          <v:shape id="_x0000_s1031" type="#_x0000_t202" style="position:absolute;margin-left:-25.05pt;margin-top:9.55pt;width:564.8pt;height:278.25pt;z-index:251661312" stroked="f">
-            <v:textbox>
-              <w:txbxContent>
-                <w:p>
-                  <w:r>
-                    <w:rPr>
-                      <w:noProof/>
-                      <w:lang w:eastAsia="fr-FR"/>
-                    </w:rPr>
-                    <w:drawing>
-                      <wp:inline distT="0" distB="0" distL="0" distR="0">
-                        <wp:extent cx="6924608" cy="3214048"/>
-                        <wp:effectExtent l="19050" t="0" r="0" b="0"/>
-                        <wp:docPr id="8" name="Image 7" descr="ticket2.jpg"/>
-                        <wp:cNvGraphicFramePr>
-                          <a:graphicFrameLocks xmlns:a="http://schemas.openxmlformats.org/drawingml/2006/main" noChangeAspect="1"/>
-                        </wp:cNvGraphicFramePr>
-                        <a:graphic xmlns:a="http://schemas.openxmlformats.org/drawingml/2006/main">
-                          <a:graphicData uri="http://schemas.openxmlformats.org/drawingml/2006/picture">
-                            <pic:pic xmlns:pic="http://schemas.openxmlformats.org/drawingml/2006/picture">
-                              <pic:nvPicPr>
-                                <pic:cNvPr id="0" name="ticket2.jpg"/>
-                                <pic:cNvPicPr/>
-                              </pic:nvPicPr>
-                              <pic:blipFill>
-                                <a:blip r:embed="rId10"/>
-                                <a:stretch>
-                                  <a:fillRect/>
-                                </a:stretch>
-                              </pic:blipFill>
-                              <pic:spPr>
-                                <a:xfrm>
-                                  <a:off x="0" y="0"/>
-                                  <a:ext cx="6926689" cy="3215014"/>
-                                </a:xfrm>
-                                <a:prstGeom prst="rect">
-                                  <a:avLst/>
-                                </a:prstGeom>
-                              </pic:spPr>
-                            </pic:pic>
-                          </a:graphicData>
-                        </a:graphic>
-                      </wp:inline>
-                    </w:drawing>
-                  </w:r>
-                </w:p>
-              </w:txbxContent>
-            </v:textbox>
-          </v:shape>
-        </w:pict>
-      </w:r>
-    </w:p>
-    <w:p>
-      <w:pPr>
-        <w:rPr>
-          <w:rFonts w:asciiTheme="minorHAnsi" w:hAnsiTheme="minorHAnsi"/>
-        </w:rPr>
-      </w:pPr>
-    </w:p>
-    <w:p>
-      <w:pPr>
-        <w:rPr>
-          <w:rFonts w:asciiTheme="minorHAnsi" w:hAnsiTheme="minorHAnsi"/>
-        </w:rPr>
-      </w:pPr>
-    </w:p>
-    <w:p>
-      <w:pPr>
-        <w:rPr>
-          <w:rFonts w:asciiTheme="minorHAnsi" w:hAnsiTheme="minorHAnsi"/>
-        </w:rPr>
-      </w:pPr>
-    </w:p>
-    <w:p>
-      <w:pPr>
-        <w:rPr>
-          <w:rFonts w:asciiTheme="minorHAnsi" w:hAnsiTheme="minorHAnsi"/>
-        </w:rPr>
-      </w:pPr>
-    </w:p>
-    <w:p>
-      <w:pPr>
-        <w:rPr>
-          <w:rFonts w:asciiTheme="minorHAnsi" w:hAnsiTheme="minorHAnsi"/>
-        </w:rPr>
-      </w:pPr>
-    </w:p>
-    <w:p>
-      <w:pPr>
-        <w:rPr>
-          <w:rFonts w:asciiTheme="minorHAnsi" w:hAnsiTheme="minorHAnsi"/>
-        </w:rPr>
-      </w:pPr>
-    </w:p>
-    <w:p>
-      <w:pPr>
-        <w:rPr>
-          <w:rFonts w:asciiTheme="minorHAnsi" w:hAnsiTheme="minorHAnsi"/>
-        </w:rPr>
-      </w:pPr>
-    </w:p>
-    <w:p>
-      <w:pPr>
-        <w:rPr>
-          <w:rFonts w:asciiTheme="minorHAnsi" w:hAnsiTheme="minorHAnsi"/>
-        </w:rPr>
-      </w:pPr>
-    </w:p>
-    <w:p>
-      <w:pPr>
-        <w:rPr>
-          <w:rFonts w:asciiTheme="minorHAnsi" w:hAnsiTheme="minorHAnsi"/>
-        </w:rPr>
-      </w:pPr>
-    </w:p>
-    <w:p>
-      <w:pPr>
-        <w:rPr>
-          <w:rFonts w:asciiTheme="minorHAnsi" w:hAnsiTheme="minorHAnsi"/>
-        </w:rPr>
-      </w:pPr>
-    </w:p>
-    <w:p>
-      <w:pPr>
-        <w:rPr>
-          <w:rFonts w:asciiTheme="minorHAnsi" w:hAnsiTheme="minorHAnsi"/>
-        </w:rPr>
-      </w:pPr>
-    </w:p>
-    <w:p>
-      <w:pPr>
-        <w:rPr>
-          <w:rFonts w:asciiTheme="minorHAnsi" w:hAnsiTheme="minorHAnsi"/>
-        </w:rPr>
-      </w:pPr>
-    </w:p>
-    <w:p>
-      <w:pPr>
-        <w:rPr>
-          <w:rFonts w:asciiTheme="minorHAnsi" w:hAnsiTheme="minorHAnsi"/>
-        </w:rPr>
-      </w:pPr>
-    </w:p>
-    <w:p>
-      <w:pPr>
-        <w:rPr>
-          <w:rFonts w:asciiTheme="minorHAnsi" w:hAnsiTheme="minorHAnsi"/>
-        </w:rPr>
-      </w:pPr>
-    </w:p>
-    <w:p>
-      <w:pPr>
-        <w:rPr>
-          <w:rFonts w:asciiTheme="minorHAnsi" w:hAnsiTheme="minorHAnsi"/>
-        </w:rPr>
-      </w:pPr>
-    </w:p>
-    <w:p>
-      <w:pPr>
-        <w:rPr>
-          <w:rFonts w:asciiTheme="minorHAnsi" w:hAnsiTheme="minorHAnsi"/>
-        </w:rPr>
-      </w:pPr>
-    </w:p>
-    <w:p>
-      <w:pPr>
-        <w:rPr>
-          <w:rFonts w:asciiTheme="minorHAnsi" w:hAnsiTheme="minorHAnsi"/>
-        </w:rPr>
-      </w:pPr>
-    </w:p>
-    <w:p>
-      <w:pPr>
-        <w:rPr>
-          <w:rFonts w:asciiTheme="minorHAnsi" w:hAnsiTheme="minorHAnsi"/>
-        </w:rPr>
-      </w:pPr>
-    </w:p>
-    <w:p>
-      <w:pPr>
-        <w:rPr>
-          <w:rFonts w:asciiTheme="minorHAnsi" w:hAnsiTheme="minorHAnsi"/>
-        </w:rPr>
-      </w:pPr>
-    </w:p>
-    <w:p>
-      <w:pPr>
-        <w:rPr>
-          <w:rFonts w:asciiTheme="minorHAnsi" w:hAnsiTheme="minorHAnsi"/>
-        </w:rPr>
-      </w:pPr>
-    </w:p>
-    <w:p>
-      <w:pPr>
-        <w:rPr>
-          <w:rFonts w:asciiTheme="minorHAnsi" w:hAnsiTheme="minorHAnsi"/>
-        </w:rPr>
-      </w:pPr>
-    </w:p>
-    <w:p>
-      <w:pPr>
-        <w:rPr>
-          <w:rFonts w:asciiTheme="minorHAnsi" w:hAnsiTheme="minorHAnsi"/>
-        </w:rPr>
-      </w:pPr>
-    </w:p>
-    <w:p>
-      <w:pPr>
-        <w:rPr>
-          <w:rFonts w:asciiTheme="minorHAnsi" w:hAnsiTheme="minorHAnsi"/>
-        </w:rPr>
-      </w:pPr>
-    </w:p>
-    <w:p>
-      <w:pPr>
-        <w:rPr>
-          <w:rFonts w:asciiTheme="minorHAnsi" w:hAnsiTheme="minorHAnsi"/>
-        </w:rPr>
-      </w:pPr>
-    </w:p>
-    <w:p>
-      <w:pPr>
-        <w:suppressAutoHyphens w:val="0"/>
-        <w:spacing w:after="200" w:line="276" w:lineRule="auto"/>
-        <w:rPr>
-          <w:rFonts w:asciiTheme="minorHAnsi" w:hAnsiTheme="minorHAnsi"/>
-        </w:rPr>
-      </w:pPr>
-      <w:r>
-        <w:rPr>
-          <w:rFonts w:asciiTheme="minorHAnsi" w:hAnsiTheme="minorHAnsi"/>
-        </w:rPr>
-        <w:br w:type="page"/>
-      </w:r>
-    </w:p>
-    <w:p>
-      <w:pPr>
-        <w:rPr>
-          <w:rFonts w:asciiTheme="minorHAnsi" w:hAnsiTheme="minorHAnsi"/>
-        </w:rPr>
-      </w:pPr>
-      <w:r>
-        <w:rPr>
-          <w:rFonts w:asciiTheme="minorHAnsi" w:hAnsiTheme="minorHAnsi"/>
-          <w:noProof/>
-          <w:lang w:eastAsia="fr-FR"/>
-        </w:rPr>
-        <w:lastRenderedPageBreak/>
-        <w:pict>
-          <v:shape id="_x0000_s1035" type="#_x0000_t202" style="position:absolute;margin-left:-17.2pt;margin-top:-4.55pt;width:212.75pt;height:19.9pt;z-index:251665408" stroked="f">
-            <v:textbox>
-              <w:txbxContent>
-                <w:p>
-                  <w:r>
-                    <w:t>Capture 3</w:t>
-                  </w:r>
-                  <w:r>
-                    <w:t> :</w:t>
-                  </w:r>
-                  <w:r>
-                    <w:t xml:space="preserve"> cycle de vie d’un ticket</w:t>
-                  </w:r>
-                </w:p>
-              </w:txbxContent>
-            </v:textbox>
-          </v:shape>
-        </w:pict>
-      </w:r>
-      <w:r>
-        <w:rPr>
-          <w:rFonts w:asciiTheme="minorHAnsi" w:hAnsiTheme="minorHAnsi"/>
-          <w:noProof/>
-          <w:lang w:eastAsia="fr-FR"/>
-        </w:rPr>
-        <w:pict>
-          <v:shape id="_x0000_s1034" type="#_x0000_t202" style="position:absolute;margin-left:-27.1pt;margin-top:15.35pt;width:564.8pt;height:590pt;z-index:251664384" stroked="f">
-            <v:textbox>
-              <w:txbxContent>
-                <w:p>
-                  <w:r>
-                    <w:rPr>
-                      <w:noProof/>
-                      <w:lang w:eastAsia="fr-FR"/>
-                    </w:rPr>
-                    <w:drawing>
-                      <wp:inline distT="0" distB="0" distL="0" distR="0">
-                        <wp:extent cx="6990080" cy="6376670"/>
-                        <wp:effectExtent l="19050" t="0" r="1270" b="0"/>
-                        <wp:docPr id="21" name="Image 20" descr="ticket3.jpg"/>
-                        <wp:cNvGraphicFramePr>
-                          <a:graphicFrameLocks xmlns:a="http://schemas.openxmlformats.org/drawingml/2006/main" noChangeAspect="1"/>
-                        </wp:cNvGraphicFramePr>
-                        <a:graphic xmlns:a="http://schemas.openxmlformats.org/drawingml/2006/main">
-                          <a:graphicData uri="http://schemas.openxmlformats.org/drawingml/2006/picture">
-                            <pic:pic xmlns:pic="http://schemas.openxmlformats.org/drawingml/2006/picture">
-                              <pic:nvPicPr>
-                                <pic:cNvPr id="0" name="ticket3.jpg"/>
-                                <pic:cNvPicPr/>
-                              </pic:nvPicPr>
-                              <pic:blipFill>
-                                <a:blip r:embed="rId11"/>
-                                <a:stretch>
-                                  <a:fillRect/>
-                                </a:stretch>
-                              </pic:blipFill>
-                              <pic:spPr>
-                                <a:xfrm>
-                                  <a:off x="0" y="0"/>
-                                  <a:ext cx="6990080" cy="6376670"/>
-                                </a:xfrm>
-                                <a:prstGeom prst="rect">
-                                  <a:avLst/>
-                                </a:prstGeom>
-                              </pic:spPr>
-                            </pic:pic>
-                          </a:graphicData>
-                        </a:graphic>
-                      </wp:inline>
-                    </w:drawing>
-                  </w:r>
-                </w:p>
-              </w:txbxContent>
-            </v:textbox>
-          </v:shape>
-        </w:pict>
-      </w:r>
+          <w:rFonts w:asciiTheme="minorHAnsi" w:hAnsiTheme="minorHAnsi"/>
+        </w:rPr>
+      </w:pPr>
     </w:p>
     <w:sectPr>
       <w:pgSz w:w="11906" w:h="16838"/>
@@ -6144,7 +5046,7 @@
   <w:style w:type="paragraph" w:default="1" w:styleId="Normal">
     <w:name w:val="Normal"/>
     <w:qFormat/>
-    <w:rsid w:val="00203E24"/>
+    <w:rsid w:val="00A70431"/>
     <w:pPr>
       <w:suppressAutoHyphens/>
       <w:spacing w:after="0" w:line="240" w:lineRule="auto"/>
@@ -6288,6 +5190,18 @@
       <w:color w:val="000000"/>
       <w:sz w:val="24"/>
       <w:szCs w:val="24"/>
+    </w:rPr>
+  </w:style>
+  <w:style w:type="character" w:styleId="Mentionnonrsolue">
+    <w:name w:val="Unresolved Mention"/>
+    <w:basedOn w:val="Policepardfaut"/>
+    <w:uiPriority w:val="99"/>
+    <w:semiHidden/>
+    <w:unhideWhenUsed/>
+    <w:rsid w:val="000D3ADD"/>
+    <w:rPr>
+      <w:color w:val="605E5C"/>
+      <w:shd w:val="clear" w:color="auto" w:fill="E1DFDD"/>
     </w:rPr>
   </w:style>
 </w:styles>

</xml_diff>

<commit_message>
add file in documentation
</commit_message>
<xml_diff>
--- a/Documentation/Cahier des charges.docx
+++ b/Documentation/Cahier des charges.docx
@@ -3765,12 +3765,67 @@
     </w:p>
     <w:p>
       <w:pPr>
-        <w:pStyle w:val="Paragraphedeliste"/>
-        <w:ind w:left="0"/>
-        <w:rPr>
-          <w:rFonts w:asciiTheme="minorHAnsi" w:hAnsiTheme="minorHAnsi"/>
-        </w:rPr>
-      </w:pPr>
+        <w:pStyle w:val="NormalWeb"/>
+        <w:rPr>
+          <w:rFonts w:asciiTheme="minorHAnsi" w:hAnsiTheme="minorHAnsi"/>
+        </w:rPr>
+      </w:pPr>
+      <w:r>
+        <w:rPr>
+          <w:noProof/>
+        </w:rPr>
+        <w:drawing>
+          <wp:inline distT="0" distB="0" distL="0" distR="0">
+            <wp:extent cx="4951846" cy="2254885"/>
+            <wp:effectExtent l="0" t="0" r="0" b="0"/>
+            <wp:docPr id="1239452308" name="Image 1"/>
+            <wp:cNvGraphicFramePr>
+              <a:graphicFrameLocks xmlns:a="http://schemas.openxmlformats.org/drawingml/2006/main" noChangeAspect="1"/>
+            </wp:cNvGraphicFramePr>
+            <a:graphic xmlns:a="http://schemas.openxmlformats.org/drawingml/2006/main">
+              <a:graphicData uri="http://schemas.openxmlformats.org/drawingml/2006/picture">
+                <pic:pic xmlns:pic="http://schemas.openxmlformats.org/drawingml/2006/picture">
+                  <pic:nvPicPr>
+                    <pic:cNvPr id="0" name="Picture 1"/>
+                    <pic:cNvPicPr>
+                      <a:picLocks noChangeAspect="1" noChangeArrowheads="1"/>
+                    </pic:cNvPicPr>
+                  </pic:nvPicPr>
+                  <pic:blipFill rotWithShape="1">
+                    <a:blip r:embed="rId32" cstate="print">
+                      <a:extLst>
+                        <a:ext uri="{28A0092B-C50C-407E-A947-70E740481C1C}">
+                          <a14:useLocalDpi xmlns:a14="http://schemas.microsoft.com/office/drawing/2010/main" val="0"/>
+                        </a:ext>
+                      </a:extLst>
+                    </a:blip>
+                    <a:srcRect l="7127" t="11620" r="5488" b="10232"/>
+                    <a:stretch/>
+                  </pic:blipFill>
+                  <pic:spPr bwMode="auto">
+                    <a:xfrm>
+                      <a:off x="0" y="0"/>
+                      <a:ext cx="4960858" cy="2258989"/>
+                    </a:xfrm>
+                    <a:prstGeom prst="rect">
+                      <a:avLst/>
+                    </a:prstGeom>
+                    <a:noFill/>
+                    <a:ln>
+                      <a:noFill/>
+                    </a:ln>
+                    <a:extLst>
+                      <a:ext uri="{53640926-AAD7-44D8-BBD7-CCE9431645EC}">
+                        <a14:shadowObscured xmlns:a14="http://schemas.microsoft.com/office/drawing/2010/main"/>
+                      </a:ext>
+                    </a:extLst>
+                  </pic:spPr>
+                </pic:pic>
+              </a:graphicData>
+            </a:graphic>
+          </wp:inline>
+        </w:drawing>
+      </w:r>
     </w:p>
     <w:sectPr>
       <w:pgSz w:w="11906" w:h="16838"/>
@@ -5204,6 +5259,24 @@
       <w:shd w:val="clear" w:color="auto" w:fill="E1DFDD"/>
     </w:rPr>
   </w:style>
+  <w:style w:type="paragraph" w:styleId="NormalWeb">
+    <w:name w:val="Normal (Web)"/>
+    <w:basedOn w:val="Normal"/>
+    <w:uiPriority w:val="99"/>
+    <w:unhideWhenUsed/>
+    <w:rsid w:val="00732ADD"/>
+    <w:pPr>
+      <w:suppressAutoHyphens w:val="0"/>
+      <w:spacing w:before="100" w:beforeAutospacing="1" w:after="100" w:afterAutospacing="1"/>
+    </w:pPr>
+    <w:rPr>
+      <w:rFonts w:ascii="Times New Roman" w:hAnsi="Times New Roman" w:cs="Times New Roman"/>
+      <w:color w:val="auto"/>
+      <w:sz w:val="24"/>
+      <w:szCs w:val="24"/>
+      <w:lang w:eastAsia="fr-FR"/>
+    </w:rPr>
+  </w:style>
 </w:styles>
 </file>
 

</xml_diff>